<commit_message>
feat: add form components and integrate react-hook-form for better form handling; update dependencies in package.json
</commit_message>
<xml_diff>
--- a/public/templates/lista-dia-todo.docx
+++ b/public/templates/lista-dia-todo.docx
@@ -464,6 +464,12 @@
                 <w:rFonts w:ascii="Arial" w:hAnsi="Arial" w:cs="Arial"/>
               </w:rPr>
             </w:pPr>
+            <w:r>
+              <w:rPr>
+                <w:rFonts w:ascii="Arial" w:hAnsi="Arial" w:cs="Arial"/>
+              </w:rPr>
+              <w:t>[participante_1]</w:t>
+            </w:r>
           </w:p>
         </w:tc>
         <w:tc>
@@ -492,7 +498,23 @@
                 <w:rFonts w:ascii="Arial" w:hAnsi="Arial" w:cs="Arial"/>
                 <w:color w:val="FF0000"/>
               </w:rPr>
-              <w:t xml:space="preserve">NOME DA EMPRESA </w:t>
+              <w:t>[</w:t>
+            </w:r>
+            <w:proofErr w:type="spellStart"/>
+            <w:r>
+              <w:rPr>
+                <w:rFonts w:ascii="Arial" w:hAnsi="Arial" w:cs="Arial"/>
+                <w:color w:val="FF0000"/>
+              </w:rPr>
+              <w:t>nome_empresa</w:t>
+            </w:r>
+            <w:proofErr w:type="spellEnd"/>
+            <w:r>
+              <w:rPr>
+                <w:rFonts w:ascii="Arial" w:hAnsi="Arial" w:cs="Arial"/>
+                <w:color w:val="FF0000"/>
+              </w:rPr>
+              <w:t>]</w:t>
             </w:r>
           </w:p>
           <w:p>
@@ -521,9 +543,22 @@
             <w:r>
               <w:rPr>
                 <w:rFonts w:ascii="Arial" w:hAnsi="Arial" w:cs="Arial"/>
-                <w:color w:val="FF0000"/>
-              </w:rPr>
-              <w:t>XX.XXX.XXX/XX-XX</w:t>
+              </w:rPr>
+              <w:t>[</w:t>
+            </w:r>
+            <w:proofErr w:type="spellStart"/>
+            <w:r>
+              <w:rPr>
+                <w:rFonts w:ascii="Arial" w:hAnsi="Arial" w:cs="Arial"/>
+              </w:rPr>
+              <w:t>cpf</w:t>
+            </w:r>
+            <w:proofErr w:type="spellEnd"/>
+            <w:r>
+              <w:rPr>
+                <w:rFonts w:ascii="Arial" w:hAnsi="Arial" w:cs="Arial"/>
+              </w:rPr>
+              <w:t>]</w:t>
             </w:r>
           </w:p>
         </w:tc>
@@ -635,6 +670,24 @@
                 <w:color w:val="000000"/>
               </w:rPr>
             </w:pPr>
+            <w:r>
+              <w:rPr>
+                <w:rFonts w:ascii="Arial" w:hAnsi="Arial" w:cs="Arial"/>
+              </w:rPr>
+              <w:t>[participante_</w:t>
+            </w:r>
+            <w:r>
+              <w:rPr>
+                <w:rFonts w:ascii="Arial" w:hAnsi="Arial" w:cs="Arial"/>
+              </w:rPr>
+              <w:t>2</w:t>
+            </w:r>
+            <w:r>
+              <w:rPr>
+                <w:rFonts w:ascii="Arial" w:hAnsi="Arial" w:cs="Arial"/>
+              </w:rPr>
+              <w:t>]</w:t>
+            </w:r>
           </w:p>
         </w:tc>
         <w:tc>
@@ -766,6 +819,24 @@
                 <w:color w:val="000000"/>
               </w:rPr>
             </w:pPr>
+            <w:r>
+              <w:rPr>
+                <w:rFonts w:ascii="Arial" w:hAnsi="Arial" w:cs="Arial"/>
+              </w:rPr>
+              <w:t>[participante_</w:t>
+            </w:r>
+            <w:r>
+              <w:rPr>
+                <w:rFonts w:ascii="Arial" w:hAnsi="Arial" w:cs="Arial"/>
+              </w:rPr>
+              <w:t>3</w:t>
+            </w:r>
+            <w:r>
+              <w:rPr>
+                <w:rFonts w:ascii="Arial" w:hAnsi="Arial" w:cs="Arial"/>
+              </w:rPr>
+              <w:t>]</w:t>
+            </w:r>
           </w:p>
         </w:tc>
         <w:tc>
@@ -897,6 +968,24 @@
                 <w:color w:val="000000"/>
               </w:rPr>
             </w:pPr>
+            <w:r>
+              <w:rPr>
+                <w:rFonts w:ascii="Arial" w:hAnsi="Arial" w:cs="Arial"/>
+              </w:rPr>
+              <w:t>[participante_</w:t>
+            </w:r>
+            <w:r>
+              <w:rPr>
+                <w:rFonts w:ascii="Arial" w:hAnsi="Arial" w:cs="Arial"/>
+              </w:rPr>
+              <w:t>4</w:t>
+            </w:r>
+            <w:r>
+              <w:rPr>
+                <w:rFonts w:ascii="Arial" w:hAnsi="Arial" w:cs="Arial"/>
+              </w:rPr>
+              <w:t>]</w:t>
+            </w:r>
           </w:p>
         </w:tc>
         <w:tc>
@@ -1028,6 +1117,24 @@
                 <w:color w:val="000000"/>
               </w:rPr>
             </w:pPr>
+            <w:r>
+              <w:rPr>
+                <w:rFonts w:ascii="Arial" w:hAnsi="Arial" w:cs="Arial"/>
+              </w:rPr>
+              <w:t>[participante_</w:t>
+            </w:r>
+            <w:r>
+              <w:rPr>
+                <w:rFonts w:ascii="Arial" w:hAnsi="Arial" w:cs="Arial"/>
+              </w:rPr>
+              <w:t>5</w:t>
+            </w:r>
+            <w:r>
+              <w:rPr>
+                <w:rFonts w:ascii="Arial" w:hAnsi="Arial" w:cs="Arial"/>
+              </w:rPr>
+              <w:t>]</w:t>
+            </w:r>
           </w:p>
         </w:tc>
         <w:tc>
@@ -1108,14 +1215,15 @@
       </w:tr>
     </w:tbl>
     <w:p/>
-    <w:p/>
+    <w:p>
+      <w:pPr>
+        <w:rPr>
+          <w:u w:val="single"/>
+        </w:rPr>
+      </w:pPr>
+    </w:p>
     <w:sectPr>
-      <w:headerReference w:type="even" r:id="rId7"/>
-      <w:headerReference w:type="default" r:id="rId8"/>
-      <w:footerReference w:type="even" r:id="rId9"/>
-      <w:footerReference w:type="default" r:id="rId10"/>
-      <w:headerReference w:type="first" r:id="rId11"/>
-      <w:footerReference w:type="first" r:id="rId12"/>
+      <w:headerReference w:type="default" r:id="rId7"/>
       <w:pgSz w:w="16838" w:h="11906" w:orient="landscape"/>
       <w:pgMar w:top="2709" w:right="1417" w:bottom="993" w:left="1417" w:header="708" w:footer="708" w:gutter="0"/>
       <w:cols w:space="708"/>
@@ -1150,36 +1258,6 @@
 </w:endnotes>
 </file>
 
-<file path=word/footer1.xml><?xml version="1.0" encoding="utf-8"?>
-<w:ftr xmlns:wpc="http://schemas.microsoft.com/office/word/2010/wordprocessingCanvas" xmlns:cx="http://schemas.microsoft.com/office/drawing/2014/chartex" xmlns:cx1="http://schemas.microsoft.com/office/drawing/2015/9/8/chartex" xmlns:cx2="http://schemas.microsoft.com/office/drawing/2015/10/21/chartex" xmlns:cx3="http://schemas.microsoft.com/office/drawing/2016/5/9/chartex" xmlns:cx4="http://schemas.microsoft.com/office/drawing/2016/5/10/chartex" xmlns:cx5="http://schemas.microsoft.com/office/drawing/2016/5/11/chartex" xmlns:cx6="http://schemas.microsoft.com/office/drawing/2016/5/12/chartex" xmlns:cx7="http://schemas.microsoft.com/office/drawing/2016/5/13/chartex" xmlns:cx8="http://schemas.microsoft.com/office/drawing/2016/5/14/chartex" xmlns:mc="http://schemas.openxmlformats.org/markup-compatibility/2006" xmlns:aink="http://schemas.microsoft.com/office/drawing/2016/ink" xmlns:am3d="http://schemas.microsoft.com/office/drawing/2017/model3d" xmlns:o="urn:schemas-microsoft-com:office:office" xmlns:oel="http://schemas.microsoft.com/office/2019/extlst" xmlns:r="http://schemas.openxmlformats.org/officeDocument/2006/relationships" xmlns:m="http://schemas.openxmlformats.org/officeDocument/2006/math" xmlns:v="urn:schemas-microsoft-com:vml" xmlns:wp14="http://schemas.microsoft.com/office/word/2010/wordprocessingDrawing" xmlns:wp="http://schemas.openxmlformats.org/drawingml/2006/wordprocessingDrawing" xmlns:w10="urn:schemas-microsoft-com:office:word" xmlns:w="http://schemas.openxmlformats.org/wordprocessingml/2006/main" xmlns:w14="http://schemas.microsoft.com/office/word/2010/wordml" xmlns:w15="http://schemas.microsoft.com/office/word/2012/wordml" xmlns:w16cex="http://schemas.microsoft.com/office/word/2018/wordml/cex" xmlns:w16cid="http://schemas.microsoft.com/office/word/2016/wordml/cid" xmlns:w16="http://schemas.microsoft.com/office/word/2018/wordml" xmlns:w16du="http://schemas.microsoft.com/office/word/2023/wordml/word16du" xmlns:w16sdtdh="http://schemas.microsoft.com/office/word/2020/wordml/sdtdatahash" xmlns:w16se="http://schemas.microsoft.com/office/word/2015/wordml/symex" xmlns:wpg="http://schemas.microsoft.com/office/word/2010/wordprocessingGroup" xmlns:wpi="http://schemas.microsoft.com/office/word/2010/wordprocessingInk" xmlns:wne="http://schemas.microsoft.com/office/word/2006/wordml" xmlns:wps="http://schemas.microsoft.com/office/word/2010/wordprocessingShape" mc:Ignorable="w14 w15 w16se w16cid w16 w16cex w16sdtdh w16du wp14">
-  <w:p>
-    <w:pPr>
-      <w:pStyle w:val="Rodap"/>
-    </w:pPr>
-  </w:p>
-</w:ftr>
-</file>
-
-<file path=word/footer2.xml><?xml version="1.0" encoding="utf-8"?>
-<w:ftr xmlns:wpc="http://schemas.microsoft.com/office/word/2010/wordprocessingCanvas" xmlns:cx="http://schemas.microsoft.com/office/drawing/2014/chartex" xmlns:cx1="http://schemas.microsoft.com/office/drawing/2015/9/8/chartex" xmlns:cx2="http://schemas.microsoft.com/office/drawing/2015/10/21/chartex" xmlns:cx3="http://schemas.microsoft.com/office/drawing/2016/5/9/chartex" xmlns:cx4="http://schemas.microsoft.com/office/drawing/2016/5/10/chartex" xmlns:cx5="http://schemas.microsoft.com/office/drawing/2016/5/11/chartex" xmlns:cx6="http://schemas.microsoft.com/office/drawing/2016/5/12/chartex" xmlns:cx7="http://schemas.microsoft.com/office/drawing/2016/5/13/chartex" xmlns:cx8="http://schemas.microsoft.com/office/drawing/2016/5/14/chartex" xmlns:mc="http://schemas.openxmlformats.org/markup-compatibility/2006" xmlns:aink="http://schemas.microsoft.com/office/drawing/2016/ink" xmlns:am3d="http://schemas.microsoft.com/office/drawing/2017/model3d" xmlns:o="urn:schemas-microsoft-com:office:office" xmlns:oel="http://schemas.microsoft.com/office/2019/extlst" xmlns:r="http://schemas.openxmlformats.org/officeDocument/2006/relationships" xmlns:m="http://schemas.openxmlformats.org/officeDocument/2006/math" xmlns:v="urn:schemas-microsoft-com:vml" xmlns:wp14="http://schemas.microsoft.com/office/word/2010/wordprocessingDrawing" xmlns:wp="http://schemas.openxmlformats.org/drawingml/2006/wordprocessingDrawing" xmlns:w10="urn:schemas-microsoft-com:office:word" xmlns:w="http://schemas.openxmlformats.org/wordprocessingml/2006/main" xmlns:w14="http://schemas.microsoft.com/office/word/2010/wordml" xmlns:w15="http://schemas.microsoft.com/office/word/2012/wordml" xmlns:w16cex="http://schemas.microsoft.com/office/word/2018/wordml/cex" xmlns:w16cid="http://schemas.microsoft.com/office/word/2016/wordml/cid" xmlns:w16="http://schemas.microsoft.com/office/word/2018/wordml" xmlns:w16du="http://schemas.microsoft.com/office/word/2023/wordml/word16du" xmlns:w16sdtdh="http://schemas.microsoft.com/office/word/2020/wordml/sdtdatahash" xmlns:w16se="http://schemas.microsoft.com/office/word/2015/wordml/symex" xmlns:wpg="http://schemas.microsoft.com/office/word/2010/wordprocessingGroup" xmlns:wpi="http://schemas.microsoft.com/office/word/2010/wordprocessingInk" xmlns:wne="http://schemas.microsoft.com/office/word/2006/wordml" xmlns:wps="http://schemas.microsoft.com/office/word/2010/wordprocessingShape" mc:Ignorable="w14 w15 w16se w16cid w16 w16cex w16sdtdh w16du wp14">
-  <w:p>
-    <w:pPr>
-      <w:pStyle w:val="Rodap"/>
-    </w:pPr>
-  </w:p>
-</w:ftr>
-</file>
-
-<file path=word/footer3.xml><?xml version="1.0" encoding="utf-8"?>
-<w:ftr xmlns:wpc="http://schemas.microsoft.com/office/word/2010/wordprocessingCanvas" xmlns:cx="http://schemas.microsoft.com/office/drawing/2014/chartex" xmlns:cx1="http://schemas.microsoft.com/office/drawing/2015/9/8/chartex" xmlns:cx2="http://schemas.microsoft.com/office/drawing/2015/10/21/chartex" xmlns:cx3="http://schemas.microsoft.com/office/drawing/2016/5/9/chartex" xmlns:cx4="http://schemas.microsoft.com/office/drawing/2016/5/10/chartex" xmlns:cx5="http://schemas.microsoft.com/office/drawing/2016/5/11/chartex" xmlns:cx6="http://schemas.microsoft.com/office/drawing/2016/5/12/chartex" xmlns:cx7="http://schemas.microsoft.com/office/drawing/2016/5/13/chartex" xmlns:cx8="http://schemas.microsoft.com/office/drawing/2016/5/14/chartex" xmlns:mc="http://schemas.openxmlformats.org/markup-compatibility/2006" xmlns:aink="http://schemas.microsoft.com/office/drawing/2016/ink" xmlns:am3d="http://schemas.microsoft.com/office/drawing/2017/model3d" xmlns:o="urn:schemas-microsoft-com:office:office" xmlns:oel="http://schemas.microsoft.com/office/2019/extlst" xmlns:r="http://schemas.openxmlformats.org/officeDocument/2006/relationships" xmlns:m="http://schemas.openxmlformats.org/officeDocument/2006/math" xmlns:v="urn:schemas-microsoft-com:vml" xmlns:wp14="http://schemas.microsoft.com/office/word/2010/wordprocessingDrawing" xmlns:wp="http://schemas.openxmlformats.org/drawingml/2006/wordprocessingDrawing" xmlns:w10="urn:schemas-microsoft-com:office:word" xmlns:w="http://schemas.openxmlformats.org/wordprocessingml/2006/main" xmlns:w14="http://schemas.microsoft.com/office/word/2010/wordml" xmlns:w15="http://schemas.microsoft.com/office/word/2012/wordml" xmlns:w16cex="http://schemas.microsoft.com/office/word/2018/wordml/cex" xmlns:w16cid="http://schemas.microsoft.com/office/word/2016/wordml/cid" xmlns:w16="http://schemas.microsoft.com/office/word/2018/wordml" xmlns:w16du="http://schemas.microsoft.com/office/word/2023/wordml/word16du" xmlns:w16sdtdh="http://schemas.microsoft.com/office/word/2020/wordml/sdtdatahash" xmlns:w16se="http://schemas.microsoft.com/office/word/2015/wordml/symex" xmlns:wpg="http://schemas.microsoft.com/office/word/2010/wordprocessingGroup" xmlns:wpi="http://schemas.microsoft.com/office/word/2010/wordprocessingInk" xmlns:wne="http://schemas.microsoft.com/office/word/2006/wordml" xmlns:wps="http://schemas.microsoft.com/office/word/2010/wordprocessingShape" mc:Ignorable="w14 w15 w16se w16cid w16 w16cex w16sdtdh w16du wp14">
-  <w:p>
-    <w:pPr>
-      <w:pStyle w:val="Rodap"/>
-    </w:pPr>
-  </w:p>
-</w:ftr>
-</file>
-
 <file path=word/footnotes.xml><?xml version="1.0" encoding="utf-8"?>
 <w:footnotes xmlns:wpc="http://schemas.microsoft.com/office/word/2010/wordprocessingCanvas" xmlns:cx="http://schemas.microsoft.com/office/drawing/2014/chartex" xmlns:cx1="http://schemas.microsoft.com/office/drawing/2015/9/8/chartex" xmlns:cx2="http://schemas.microsoft.com/office/drawing/2015/10/21/chartex" xmlns:cx3="http://schemas.microsoft.com/office/drawing/2016/5/9/chartex" xmlns:cx4="http://schemas.microsoft.com/office/drawing/2016/5/10/chartex" xmlns:cx5="http://schemas.microsoft.com/office/drawing/2016/5/11/chartex" xmlns:cx6="http://schemas.microsoft.com/office/drawing/2016/5/12/chartex" xmlns:cx7="http://schemas.microsoft.com/office/drawing/2016/5/13/chartex" xmlns:cx8="http://schemas.microsoft.com/office/drawing/2016/5/14/chartex" xmlns:mc="http://schemas.openxmlformats.org/markup-compatibility/2006" xmlns:aink="http://schemas.microsoft.com/office/drawing/2016/ink" xmlns:am3d="http://schemas.microsoft.com/office/drawing/2017/model3d" xmlns:o="urn:schemas-microsoft-com:office:office" xmlns:oel="http://schemas.microsoft.com/office/2019/extlst" xmlns:r="http://schemas.openxmlformats.org/officeDocument/2006/relationships" xmlns:m="http://schemas.openxmlformats.org/officeDocument/2006/math" xmlns:v="urn:schemas-microsoft-com:vml" xmlns:wp14="http://schemas.microsoft.com/office/word/2010/wordprocessingDrawing" xmlns:wp="http://schemas.openxmlformats.org/drawingml/2006/wordprocessingDrawing" xmlns:w10="urn:schemas-microsoft-com:office:word" xmlns:w="http://schemas.openxmlformats.org/wordprocessingml/2006/main" xmlns:w14="http://schemas.microsoft.com/office/word/2010/wordml" xmlns:w15="http://schemas.microsoft.com/office/word/2012/wordml" xmlns:w16cex="http://schemas.microsoft.com/office/word/2018/wordml/cex" xmlns:w16cid="http://schemas.microsoft.com/office/word/2016/wordml/cid" xmlns:w16="http://schemas.microsoft.com/office/word/2018/wordml" xmlns:w16du="http://schemas.microsoft.com/office/word/2023/wordml/word16du" xmlns:w16sdtdh="http://schemas.microsoft.com/office/word/2020/wordml/sdtdatahash" xmlns:w16se="http://schemas.microsoft.com/office/word/2015/wordml/symex" xmlns:wpg="http://schemas.microsoft.com/office/word/2010/wordprocessingGroup" xmlns:wpi="http://schemas.microsoft.com/office/word/2010/wordprocessingInk" xmlns:wne="http://schemas.microsoft.com/office/word/2006/wordml" xmlns:wps="http://schemas.microsoft.com/office/word/2010/wordprocessingShape" mc:Ignorable="w14 w15 w16se w16cid w16 w16cex w16sdtdh w16du wp14">
   <w:footnote w:type="separator" w:id="-1">
@@ -1206,16 +1284,6 @@
 </file>
 
 <file path=word/header1.xml><?xml version="1.0" encoding="utf-8"?>
-<w:hdr xmlns:wpc="http://schemas.microsoft.com/office/word/2010/wordprocessingCanvas" xmlns:cx="http://schemas.microsoft.com/office/drawing/2014/chartex" xmlns:cx1="http://schemas.microsoft.com/office/drawing/2015/9/8/chartex" xmlns:cx2="http://schemas.microsoft.com/office/drawing/2015/10/21/chartex" xmlns:cx3="http://schemas.microsoft.com/office/drawing/2016/5/9/chartex" xmlns:cx4="http://schemas.microsoft.com/office/drawing/2016/5/10/chartex" xmlns:cx5="http://schemas.microsoft.com/office/drawing/2016/5/11/chartex" xmlns:cx6="http://schemas.microsoft.com/office/drawing/2016/5/12/chartex" xmlns:cx7="http://schemas.microsoft.com/office/drawing/2016/5/13/chartex" xmlns:cx8="http://schemas.microsoft.com/office/drawing/2016/5/14/chartex" xmlns:mc="http://schemas.openxmlformats.org/markup-compatibility/2006" xmlns:aink="http://schemas.microsoft.com/office/drawing/2016/ink" xmlns:am3d="http://schemas.microsoft.com/office/drawing/2017/model3d" xmlns:o="urn:schemas-microsoft-com:office:office" xmlns:oel="http://schemas.microsoft.com/office/2019/extlst" xmlns:r="http://schemas.openxmlformats.org/officeDocument/2006/relationships" xmlns:m="http://schemas.openxmlformats.org/officeDocument/2006/math" xmlns:v="urn:schemas-microsoft-com:vml" xmlns:wp14="http://schemas.microsoft.com/office/word/2010/wordprocessingDrawing" xmlns:wp="http://schemas.openxmlformats.org/drawingml/2006/wordprocessingDrawing" xmlns:w10="urn:schemas-microsoft-com:office:word" xmlns:w="http://schemas.openxmlformats.org/wordprocessingml/2006/main" xmlns:w14="http://schemas.microsoft.com/office/word/2010/wordml" xmlns:w15="http://schemas.microsoft.com/office/word/2012/wordml" xmlns:w16cex="http://schemas.microsoft.com/office/word/2018/wordml/cex" xmlns:w16cid="http://schemas.microsoft.com/office/word/2016/wordml/cid" xmlns:w16="http://schemas.microsoft.com/office/word/2018/wordml" xmlns:w16du="http://schemas.microsoft.com/office/word/2023/wordml/word16du" xmlns:w16sdtdh="http://schemas.microsoft.com/office/word/2020/wordml/sdtdatahash" xmlns:w16se="http://schemas.microsoft.com/office/word/2015/wordml/symex" xmlns:wpg="http://schemas.microsoft.com/office/word/2010/wordprocessingGroup" xmlns:wpi="http://schemas.microsoft.com/office/word/2010/wordprocessingInk" xmlns:wne="http://schemas.microsoft.com/office/word/2006/wordml" xmlns:wps="http://schemas.microsoft.com/office/word/2010/wordprocessingShape" mc:Ignorable="w14 w15 w16se w16cid w16 w16cex w16sdtdh w16du wp14">
-  <w:p>
-    <w:pPr>
-      <w:pStyle w:val="Cabealho"/>
-    </w:pPr>
-  </w:p>
-</w:hdr>
-</file>
-
-<file path=word/header2.xml><?xml version="1.0" encoding="utf-8"?>
 <w:hdr xmlns:wpc="http://schemas.microsoft.com/office/word/2010/wordprocessingCanvas" xmlns:cx="http://schemas.microsoft.com/office/drawing/2014/chartex" xmlns:cx1="http://schemas.microsoft.com/office/drawing/2015/9/8/chartex" xmlns:cx2="http://schemas.microsoft.com/office/drawing/2015/10/21/chartex" xmlns:cx3="http://schemas.microsoft.com/office/drawing/2016/5/9/chartex" xmlns:cx4="http://schemas.microsoft.com/office/drawing/2016/5/10/chartex" xmlns:cx5="http://schemas.microsoft.com/office/drawing/2016/5/11/chartex" xmlns:cx6="http://schemas.microsoft.com/office/drawing/2016/5/12/chartex" xmlns:cx7="http://schemas.microsoft.com/office/drawing/2016/5/13/chartex" xmlns:cx8="http://schemas.microsoft.com/office/drawing/2016/5/14/chartex" xmlns:mc="http://schemas.openxmlformats.org/markup-compatibility/2006" xmlns:aink="http://schemas.microsoft.com/office/drawing/2016/ink" xmlns:am3d="http://schemas.microsoft.com/office/drawing/2017/model3d" xmlns:o="urn:schemas-microsoft-com:office:office" xmlns:oel="http://schemas.microsoft.com/office/2019/extlst" xmlns:r="http://schemas.openxmlformats.org/officeDocument/2006/relationships" xmlns:m="http://schemas.openxmlformats.org/officeDocument/2006/math" xmlns:v="urn:schemas-microsoft-com:vml" xmlns:wp14="http://schemas.microsoft.com/office/word/2010/wordprocessingDrawing" xmlns:wp="http://schemas.openxmlformats.org/drawingml/2006/wordprocessingDrawing" xmlns:w10="urn:schemas-microsoft-com:office:word" xmlns:w="http://schemas.openxmlformats.org/wordprocessingml/2006/main" xmlns:w14="http://schemas.microsoft.com/office/word/2010/wordml" xmlns:w15="http://schemas.microsoft.com/office/word/2012/wordml" xmlns:w16cex="http://schemas.microsoft.com/office/word/2018/wordml/cex" xmlns:w16cid="http://schemas.microsoft.com/office/word/2016/wordml/cid" xmlns:w16="http://schemas.microsoft.com/office/word/2018/wordml" xmlns:w16du="http://schemas.microsoft.com/office/word/2023/wordml/word16du" xmlns:w16sdtdh="http://schemas.microsoft.com/office/word/2020/wordml/sdtdatahash" xmlns:w16se="http://schemas.microsoft.com/office/word/2015/wordml/symex" xmlns:wpg="http://schemas.microsoft.com/office/word/2010/wordprocessingGroup" xmlns:wpi="http://schemas.microsoft.com/office/word/2010/wordprocessingInk" xmlns:wne="http://schemas.microsoft.com/office/word/2006/wordml" xmlns:wps="http://schemas.microsoft.com/office/word/2010/wordprocessingShape" mc:Ignorable="w14 w15 w16se w16cid w16 w16cex w16sdtdh w16du wp14">
   <w:p>
     <w:pPr>
@@ -2702,7 +2770,17 @@
               <w:color w:val="FF0000"/>
               <w:szCs w:val="48"/>
             </w:rPr>
-            <w:t xml:space="preserve">NOME DO TREINAMENTO </w:t>
+            <w:t>[nome_treinamento]</w:t>
+          </w:r>
+          <w:r>
+            <w:rPr>
+              <w:rFonts w:ascii="Arial" w:hAnsi="Arial" w:cs="Arial"/>
+              <w:b/>
+              <w:bCs/>
+              <w:color w:val="FF0000"/>
+              <w:szCs w:val="48"/>
+            </w:rPr>
+            <w:t xml:space="preserve"> </w:t>
           </w:r>
         </w:p>
       </w:tc>
@@ -2736,7 +2814,7 @@
               <w:color w:val="FF0000"/>
               <w:szCs w:val="48"/>
             </w:rPr>
-            <w:t>FORMAÇÃO</w:t>
+            <w:t>[tipo]</w:t>
           </w:r>
           <w:r>
             <w:rPr>
@@ -2746,24 +2824,6 @@
               <w:szCs w:val="48"/>
             </w:rPr>
             <w:t xml:space="preserve"> </w:t>
-          </w:r>
-          <w:r>
-            <w:rPr>
-              <w:rFonts w:ascii="Arial" w:hAnsi="Arial" w:cs="Arial"/>
-              <w:bCs/>
-              <w:color w:val="FF0000"/>
-              <w:szCs w:val="48"/>
-            </w:rPr>
-            <w:t xml:space="preserve">OU </w:t>
-          </w:r>
-          <w:r>
-            <w:rPr>
-              <w:rFonts w:ascii="Arial" w:hAnsi="Arial" w:cs="Arial"/>
-              <w:bCs/>
-              <w:color w:val="FF0000"/>
-              <w:szCs w:val="48"/>
-            </w:rPr>
-            <w:t xml:space="preserve">ATUALIZAÇÃO PERIODICA </w:t>
           </w:r>
         </w:p>
       </w:tc>
@@ -2821,8 +2881,9 @@
               <w:color w:val="000000"/>
               <w:szCs w:val="18"/>
             </w:rPr>
-            <w:t>0</w:t>
+            <w:t>[</w:t>
           </w:r>
+          <w:proofErr w:type="spellStart"/>
           <w:r>
             <w:rPr>
               <w:rFonts w:ascii="Arial" w:hAnsi="Arial" w:cs="Arial"/>
@@ -2830,8 +2891,9 @@
               <w:color w:val="000000"/>
               <w:szCs w:val="18"/>
             </w:rPr>
-            <w:t>8</w:t>
+            <w:t>carga_horaria</w:t>
           </w:r>
+          <w:proofErr w:type="spellEnd"/>
           <w:r>
             <w:rPr>
               <w:rFonts w:ascii="Arial" w:hAnsi="Arial" w:cs="Arial"/>
@@ -2839,15 +2901,7 @@
               <w:color w:val="000000"/>
               <w:szCs w:val="18"/>
             </w:rPr>
-            <w:t xml:space="preserve"> </w:t>
-          </w:r>
-          <w:r>
-            <w:rPr>
-              <w:rFonts w:ascii="Arial" w:hAnsi="Arial" w:cs="Arial"/>
-              <w:color w:val="000000"/>
-              <w:szCs w:val="18"/>
-            </w:rPr>
-            <w:t>HORAS AULA</w:t>
+            <w:t>]</w:t>
           </w:r>
         </w:p>
       </w:tc>
@@ -2890,7 +2944,7 @@
               <w:color w:val="000000"/>
               <w:szCs w:val="48"/>
             </w:rPr>
-            <w:t>XX/XX/XXXX</w:t>
+            <w:t>[datas]</w:t>
           </w:r>
         </w:p>
       </w:tc>
@@ -2933,23 +2987,25 @@
               <w:color w:val="000000"/>
               <w:szCs w:val="18"/>
             </w:rPr>
-            <w:t xml:space="preserve">XX:XX </w:t>
+            <w:t>[</w:t>
           </w:r>
+          <w:proofErr w:type="spellStart"/>
           <w:r>
             <w:rPr>
               <w:rFonts w:ascii="Arial" w:hAnsi="Arial" w:cs="Arial"/>
               <w:color w:val="000000"/>
               <w:szCs w:val="18"/>
             </w:rPr>
-            <w:t xml:space="preserve">ÀS </w:t>
+            <w:t>horario</w:t>
           </w:r>
+          <w:proofErr w:type="spellEnd"/>
           <w:r>
             <w:rPr>
               <w:rFonts w:ascii="Arial" w:hAnsi="Arial" w:cs="Arial"/>
               <w:color w:val="000000"/>
               <w:szCs w:val="18"/>
             </w:rPr>
-            <w:t>XX:XX</w:t>
+            <w:t>]</w:t>
           </w:r>
         </w:p>
       </w:tc>
@@ -2990,7 +3046,7 @@
               <w:color w:val="000000"/>
               <w:szCs w:val="18"/>
             </w:rPr>
-            <w:t>XX:XX ÀS XX:XX</w:t>
+            <w:t>[intervalo]</w:t>
           </w:r>
         </w:p>
       </w:tc>
@@ -3032,17 +3088,8 @@
             <w:rPr>
               <w:rFonts w:ascii="Arial" w:hAnsi="Arial" w:cs="Arial"/>
               <w:bCs/>
-              <w:color w:val="FF0000"/>
-            </w:rPr>
-            <w:t>TEÓRICO</w:t>
-          </w:r>
-          <w:r>
-            <w:rPr>
-              <w:rFonts w:ascii="Arial" w:hAnsi="Arial" w:cs="Arial"/>
-              <w:bCs/>
-              <w:color w:val="FF0000"/>
-            </w:rPr>
-            <w:t xml:space="preserve"> OU PRÁTICO / OU TEORICO E PRÁTICO </w:t>
+            </w:rPr>
+            <w:t>[modulo]</w:t>
           </w:r>
         </w:p>
       </w:tc>
@@ -3091,10 +3138,28 @@
           <w:r>
             <w:rPr>
               <w:rFonts w:ascii="Arial" w:hAnsi="Arial" w:cs="Arial"/>
-              <w:color w:val="FF0000"/>
+              <w:color w:val="000000"/>
               <w:szCs w:val="48"/>
             </w:rPr>
-            <w:t>NOME DO INSTRUTOR</w:t>
+            <w:t>[</w:t>
+          </w:r>
+          <w:proofErr w:type="spellStart"/>
+          <w:r>
+            <w:rPr>
+              <w:rFonts w:ascii="Arial" w:hAnsi="Arial" w:cs="Arial"/>
+              <w:color w:val="000000"/>
+              <w:szCs w:val="48"/>
+            </w:rPr>
+            <w:t>nome_instrutor</w:t>
+          </w:r>
+          <w:proofErr w:type="spellEnd"/>
+          <w:r>
+            <w:rPr>
+              <w:rFonts w:ascii="Arial" w:hAnsi="Arial" w:cs="Arial"/>
+              <w:color w:val="000000"/>
+              <w:szCs w:val="48"/>
+            </w:rPr>
+            <w:t>]</w:t>
           </w:r>
         </w:p>
       </w:tc>
@@ -3135,7 +3200,25 @@
               <w:color w:val="000000"/>
               <w:szCs w:val="48"/>
             </w:rPr>
-            <w:t>RUA PEDRO PIERRE, N° 3150, JARDIM MOÇAMBIQUE</w:t>
+            <w:t>[</w:t>
+          </w:r>
+          <w:proofErr w:type="spellStart"/>
+          <w:r>
+            <w:rPr>
+              <w:rFonts w:ascii="Arial" w:hAnsi="Arial" w:cs="Arial"/>
+              <w:color w:val="000000"/>
+              <w:szCs w:val="48"/>
+            </w:rPr>
+            <w:t>endereco</w:t>
+          </w:r>
+          <w:proofErr w:type="spellEnd"/>
+          <w:r>
+            <w:rPr>
+              <w:rFonts w:ascii="Arial" w:hAnsi="Arial" w:cs="Arial"/>
+              <w:color w:val="000000"/>
+              <w:szCs w:val="48"/>
+            </w:rPr>
+            <w:t>]</w:t>
           </w:r>
         </w:p>
       </w:tc>
@@ -3176,28 +3259,10 @@
           <w:r>
             <w:rPr>
               <w:rFonts w:ascii="Arial" w:hAnsi="Arial" w:cs="Arial"/>
-              <w:b/>
-              <w:bCs/>
               <w:color w:val="000000"/>
               <w:szCs w:val="48"/>
             </w:rPr>
-            <w:t xml:space="preserve"> </w:t>
-          </w:r>
-          <w:r>
-            <w:rPr>
-              <w:rFonts w:ascii="Arial" w:hAnsi="Arial" w:cs="Arial"/>
-              <w:color w:val="000000"/>
-              <w:szCs w:val="48"/>
-            </w:rPr>
-            <w:t>TRÊS LAGOAS</w:t>
-          </w:r>
-          <w:r>
-            <w:rPr>
-              <w:rFonts w:ascii="Arial" w:hAnsi="Arial" w:cs="Arial"/>
-              <w:color w:val="000000"/>
-              <w:szCs w:val="48"/>
-            </w:rPr>
-            <w:t xml:space="preserve"> / MS</w:t>
+            <w:t>[cidade]</w:t>
           </w:r>
         </w:p>
       </w:tc>
@@ -3217,16 +3282,6 @@
       <w:tab/>
     </w:r>
   </w:p>
-  <w:p>
-    <w:pPr>
-      <w:pStyle w:val="Cabealho"/>
-    </w:pPr>
-  </w:p>
-</w:hdr>
-</file>
-
-<file path=word/header3.xml><?xml version="1.0" encoding="utf-8"?>
-<w:hdr xmlns:wpc="http://schemas.microsoft.com/office/word/2010/wordprocessingCanvas" xmlns:cx="http://schemas.microsoft.com/office/drawing/2014/chartex" xmlns:cx1="http://schemas.microsoft.com/office/drawing/2015/9/8/chartex" xmlns:cx2="http://schemas.microsoft.com/office/drawing/2015/10/21/chartex" xmlns:cx3="http://schemas.microsoft.com/office/drawing/2016/5/9/chartex" xmlns:cx4="http://schemas.microsoft.com/office/drawing/2016/5/10/chartex" xmlns:cx5="http://schemas.microsoft.com/office/drawing/2016/5/11/chartex" xmlns:cx6="http://schemas.microsoft.com/office/drawing/2016/5/12/chartex" xmlns:cx7="http://schemas.microsoft.com/office/drawing/2016/5/13/chartex" xmlns:cx8="http://schemas.microsoft.com/office/drawing/2016/5/14/chartex" xmlns:mc="http://schemas.openxmlformats.org/markup-compatibility/2006" xmlns:aink="http://schemas.microsoft.com/office/drawing/2016/ink" xmlns:am3d="http://schemas.microsoft.com/office/drawing/2017/model3d" xmlns:o="urn:schemas-microsoft-com:office:office" xmlns:oel="http://schemas.microsoft.com/office/2019/extlst" xmlns:r="http://schemas.openxmlformats.org/officeDocument/2006/relationships" xmlns:m="http://schemas.openxmlformats.org/officeDocument/2006/math" xmlns:v="urn:schemas-microsoft-com:vml" xmlns:wp14="http://schemas.microsoft.com/office/word/2010/wordprocessingDrawing" xmlns:wp="http://schemas.openxmlformats.org/drawingml/2006/wordprocessingDrawing" xmlns:w10="urn:schemas-microsoft-com:office:word" xmlns:w="http://schemas.openxmlformats.org/wordprocessingml/2006/main" xmlns:w14="http://schemas.microsoft.com/office/word/2010/wordml" xmlns:w15="http://schemas.microsoft.com/office/word/2012/wordml" xmlns:w16cex="http://schemas.microsoft.com/office/word/2018/wordml/cex" xmlns:w16cid="http://schemas.microsoft.com/office/word/2016/wordml/cid" xmlns:w16="http://schemas.microsoft.com/office/word/2018/wordml" xmlns:w16du="http://schemas.microsoft.com/office/word/2023/wordml/word16du" xmlns:w16sdtdh="http://schemas.microsoft.com/office/word/2020/wordml/sdtdatahash" xmlns:w16se="http://schemas.microsoft.com/office/word/2015/wordml/symex" xmlns:wpg="http://schemas.microsoft.com/office/word/2010/wordprocessingGroup" xmlns:wpi="http://schemas.microsoft.com/office/word/2010/wordprocessingInk" xmlns:wne="http://schemas.microsoft.com/office/word/2006/wordml" xmlns:wps="http://schemas.microsoft.com/office/word/2010/wordprocessingShape" mc:Ignorable="w14 w15 w16se w16cid w16 w16cex w16sdtdh w16du wp14">
   <w:p>
     <w:pPr>
       <w:pStyle w:val="Cabealho"/>

</xml_diff>

<commit_message>
feat: add multiple participant fields to ListaPresenca and implement gerarCertificado utility
</commit_message>
<xml_diff>
--- a/public/templates/lista-dia-todo.docx
+++ b/public/templates/lista-dia-todo.docx
@@ -470,6 +470,12 @@
               </w:rPr>
               <w:t>[participante_1]</w:t>
             </w:r>
+            <w:r>
+              <w:rPr>
+                <w:rFonts w:ascii="Arial" w:hAnsi="Arial" w:cs="Arial"/>
+              </w:rPr>
+              <w:t xml:space="preserve"> [p1]</w:t>
+            </w:r>
           </w:p>
         </w:tc>
         <w:tc>
@@ -496,21 +502,7 @@
               <w:rPr>
                 <w:rFonts w:ascii="Arial" w:hAnsi="Arial" w:cs="Arial"/>
               </w:rPr>
-              <w:t>[</w:t>
-            </w:r>
-            <w:proofErr w:type="spellStart"/>
-            <w:r>
-              <w:rPr>
-                <w:rFonts w:ascii="Arial" w:hAnsi="Arial" w:cs="Arial"/>
-              </w:rPr>
-              <w:t>nome_empresa</w:t>
-            </w:r>
-            <w:proofErr w:type="spellEnd"/>
-            <w:r>
-              <w:rPr>
-                <w:rFonts w:ascii="Arial" w:hAnsi="Arial" w:cs="Arial"/>
-              </w:rPr>
-              <w:t>]</w:t>
+              <w:t>[nome_empresa]</w:t>
             </w:r>
           </w:p>
           <w:p>
@@ -540,21 +532,7 @@
               <w:rPr>
                 <w:rFonts w:ascii="Arial" w:hAnsi="Arial" w:cs="Arial"/>
               </w:rPr>
-              <w:t>[</w:t>
-            </w:r>
-            <w:proofErr w:type="spellStart"/>
-            <w:r>
-              <w:rPr>
-                <w:rFonts w:ascii="Arial" w:hAnsi="Arial" w:cs="Arial"/>
-              </w:rPr>
-              <w:t>cnpj</w:t>
-            </w:r>
-            <w:proofErr w:type="spellEnd"/>
-            <w:r>
-              <w:rPr>
-                <w:rFonts w:ascii="Arial" w:hAnsi="Arial" w:cs="Arial"/>
-              </w:rPr>
-              <w:t>]</w:t>
+              <w:t>[cnpj]</w:t>
             </w:r>
           </w:p>
         </w:tc>
@@ -583,6 +561,16 @@
                 <w:lang w:eastAsia="pt-BR"/>
               </w:rPr>
             </w:pPr>
+            <w:r>
+              <w:rPr>
+                <w:rFonts w:ascii="Arial" w:eastAsia="Times New Roman" w:hAnsi="Arial" w:cs="Arial"/>
+                <w:b/>
+                <w:bCs/>
+                <w:color w:val="000000"/>
+                <w:lang w:eastAsia="pt-BR"/>
+              </w:rPr>
+              <w:t>[p1]</w:t>
+            </w:r>
           </w:p>
         </w:tc>
         <w:tc>
@@ -1714,21 +1702,7 @@
               <w:rPr>
                 <w:rFonts w:ascii="Arial" w:hAnsi="Arial" w:cs="Arial"/>
               </w:rPr>
-              <w:t>[</w:t>
-            </w:r>
-            <w:proofErr w:type="spellStart"/>
-            <w:r>
-              <w:rPr>
-                <w:rFonts w:ascii="Arial" w:hAnsi="Arial" w:cs="Arial"/>
-              </w:rPr>
-              <w:t>nome_empresa</w:t>
-            </w:r>
-            <w:proofErr w:type="spellEnd"/>
-            <w:r>
-              <w:rPr>
-                <w:rFonts w:ascii="Arial" w:hAnsi="Arial" w:cs="Arial"/>
-              </w:rPr>
-              <w:t>]</w:t>
+              <w:t>[nome_empresa]</w:t>
             </w:r>
           </w:p>
           <w:p>
@@ -1758,21 +1732,7 @@
               <w:rPr>
                 <w:rFonts w:ascii="Arial" w:hAnsi="Arial" w:cs="Arial"/>
               </w:rPr>
-              <w:t>[</w:t>
-            </w:r>
-            <w:proofErr w:type="spellStart"/>
-            <w:r>
-              <w:rPr>
-                <w:rFonts w:ascii="Arial" w:hAnsi="Arial" w:cs="Arial"/>
-              </w:rPr>
-              <w:t>cnpj</w:t>
-            </w:r>
-            <w:proofErr w:type="spellEnd"/>
-            <w:r>
-              <w:rPr>
-                <w:rFonts w:ascii="Arial" w:hAnsi="Arial" w:cs="Arial"/>
-              </w:rPr>
-              <w:t>]</w:t>
+              <w:t>[cnpj]</w:t>
             </w:r>
           </w:p>
         </w:tc>
@@ -2896,13 +2856,7 @@
               <w:rPr>
                 <w:rFonts w:ascii="Arial" w:hAnsi="Arial" w:cs="Arial"/>
               </w:rPr>
-              <w:t>1</w:t>
-            </w:r>
-            <w:r>
-              <w:rPr>
-                <w:rFonts w:ascii="Arial" w:hAnsi="Arial" w:cs="Arial"/>
-              </w:rPr>
-              <w:t>1</w:t>
+              <w:t>11</w:t>
             </w:r>
             <w:r>
               <w:rPr>
@@ -2937,21 +2891,7 @@
               <w:rPr>
                 <w:rFonts w:ascii="Arial" w:hAnsi="Arial" w:cs="Arial"/>
               </w:rPr>
-              <w:t>[</w:t>
-            </w:r>
-            <w:proofErr w:type="spellStart"/>
-            <w:r>
-              <w:rPr>
-                <w:rFonts w:ascii="Arial" w:hAnsi="Arial" w:cs="Arial"/>
-              </w:rPr>
-              <w:t>nome_empresa</w:t>
-            </w:r>
-            <w:proofErr w:type="spellEnd"/>
-            <w:r>
-              <w:rPr>
-                <w:rFonts w:ascii="Arial" w:hAnsi="Arial" w:cs="Arial"/>
-              </w:rPr>
-              <w:t>]</w:t>
+              <w:t>[nome_empresa]</w:t>
             </w:r>
           </w:p>
           <w:p>
@@ -2981,21 +2921,7 @@
               <w:rPr>
                 <w:rFonts w:ascii="Arial" w:hAnsi="Arial" w:cs="Arial"/>
               </w:rPr>
-              <w:t>[</w:t>
-            </w:r>
-            <w:proofErr w:type="spellStart"/>
-            <w:r>
-              <w:rPr>
-                <w:rFonts w:ascii="Arial" w:hAnsi="Arial" w:cs="Arial"/>
-              </w:rPr>
-              <w:t>cnpj</w:t>
-            </w:r>
-            <w:proofErr w:type="spellEnd"/>
-            <w:r>
-              <w:rPr>
-                <w:rFonts w:ascii="Arial" w:hAnsi="Arial" w:cs="Arial"/>
-              </w:rPr>
-              <w:t>]</w:t>
+              <w:t>[cnpj]</w:t>
             </w:r>
           </w:p>
         </w:tc>
@@ -3117,13 +3043,7 @@
               <w:rPr>
                 <w:rFonts w:ascii="Arial" w:hAnsi="Arial" w:cs="Arial"/>
               </w:rPr>
-              <w:t>1</w:t>
-            </w:r>
-            <w:r>
-              <w:rPr>
-                <w:rFonts w:ascii="Arial" w:hAnsi="Arial" w:cs="Arial"/>
-              </w:rPr>
-              <w:t>2</w:t>
+              <w:t>12</w:t>
             </w:r>
             <w:r>
               <w:rPr>
@@ -3272,13 +3192,7 @@
               <w:rPr>
                 <w:rFonts w:ascii="Arial" w:hAnsi="Arial" w:cs="Arial"/>
               </w:rPr>
-              <w:t>1</w:t>
-            </w:r>
-            <w:r>
-              <w:rPr>
-                <w:rFonts w:ascii="Arial" w:hAnsi="Arial" w:cs="Arial"/>
-              </w:rPr>
-              <w:t>3</w:t>
+              <w:t>13</w:t>
             </w:r>
             <w:r>
               <w:rPr>
@@ -3427,13 +3341,7 @@
               <w:rPr>
                 <w:rFonts w:ascii="Arial" w:hAnsi="Arial" w:cs="Arial"/>
               </w:rPr>
-              <w:t>1</w:t>
-            </w:r>
-            <w:r>
-              <w:rPr>
-                <w:rFonts w:ascii="Arial" w:hAnsi="Arial" w:cs="Arial"/>
-              </w:rPr>
-              <w:t>4</w:t>
+              <w:t>14</w:t>
             </w:r>
             <w:r>
               <w:rPr>
@@ -3582,13 +3490,7 @@
               <w:rPr>
                 <w:rFonts w:ascii="Arial" w:hAnsi="Arial" w:cs="Arial"/>
               </w:rPr>
-              <w:t>1</w:t>
-            </w:r>
-            <w:r>
-              <w:rPr>
-                <w:rFonts w:ascii="Arial" w:hAnsi="Arial" w:cs="Arial"/>
-              </w:rPr>
-              <w:t>5</w:t>
+              <w:t>15</w:t>
             </w:r>
             <w:r>
               <w:rPr>
@@ -4143,13 +4045,7 @@
               <w:rPr>
                 <w:rFonts w:ascii="Arial" w:hAnsi="Arial" w:cs="Arial"/>
               </w:rPr>
-              <w:t>1</w:t>
-            </w:r>
-            <w:r>
-              <w:rPr>
-                <w:rFonts w:ascii="Arial" w:hAnsi="Arial" w:cs="Arial"/>
-              </w:rPr>
-              <w:t>6</w:t>
+              <w:t>16</w:t>
             </w:r>
             <w:r>
               <w:rPr>
@@ -4184,21 +4080,7 @@
               <w:rPr>
                 <w:rFonts w:ascii="Arial" w:hAnsi="Arial" w:cs="Arial"/>
               </w:rPr>
-              <w:t>[</w:t>
-            </w:r>
-            <w:proofErr w:type="spellStart"/>
-            <w:r>
-              <w:rPr>
-                <w:rFonts w:ascii="Arial" w:hAnsi="Arial" w:cs="Arial"/>
-              </w:rPr>
-              <w:t>nome_empresa</w:t>
-            </w:r>
-            <w:proofErr w:type="spellEnd"/>
-            <w:r>
-              <w:rPr>
-                <w:rFonts w:ascii="Arial" w:hAnsi="Arial" w:cs="Arial"/>
-              </w:rPr>
-              <w:t>]</w:t>
+              <w:t>[nome_empresa]</w:t>
             </w:r>
           </w:p>
           <w:p>
@@ -4228,21 +4110,7 @@
               <w:rPr>
                 <w:rFonts w:ascii="Arial" w:hAnsi="Arial" w:cs="Arial"/>
               </w:rPr>
-              <w:t>[</w:t>
-            </w:r>
-            <w:proofErr w:type="spellStart"/>
-            <w:r>
-              <w:rPr>
-                <w:rFonts w:ascii="Arial" w:hAnsi="Arial" w:cs="Arial"/>
-              </w:rPr>
-              <w:t>cnpj</w:t>
-            </w:r>
-            <w:proofErr w:type="spellEnd"/>
-            <w:r>
-              <w:rPr>
-                <w:rFonts w:ascii="Arial" w:hAnsi="Arial" w:cs="Arial"/>
-              </w:rPr>
-              <w:t>]</w:t>
+              <w:t>[cnpj]</w:t>
             </w:r>
           </w:p>
         </w:tc>
@@ -4364,13 +4232,7 @@
               <w:rPr>
                 <w:rFonts w:ascii="Arial" w:hAnsi="Arial" w:cs="Arial"/>
               </w:rPr>
-              <w:t>1</w:t>
-            </w:r>
-            <w:r>
-              <w:rPr>
-                <w:rFonts w:ascii="Arial" w:hAnsi="Arial" w:cs="Arial"/>
-              </w:rPr>
-              <w:t>7</w:t>
+              <w:t>17</w:t>
             </w:r>
             <w:r>
               <w:rPr>
@@ -4519,13 +4381,7 @@
               <w:rPr>
                 <w:rFonts w:ascii="Arial" w:hAnsi="Arial" w:cs="Arial"/>
               </w:rPr>
-              <w:t>1</w:t>
-            </w:r>
-            <w:r>
-              <w:rPr>
-                <w:rFonts w:ascii="Arial" w:hAnsi="Arial" w:cs="Arial"/>
-              </w:rPr>
-              <w:t>8</w:t>
+              <w:t>18</w:t>
             </w:r>
             <w:r>
               <w:rPr>
@@ -4674,13 +4530,7 @@
               <w:rPr>
                 <w:rFonts w:ascii="Arial" w:hAnsi="Arial" w:cs="Arial"/>
               </w:rPr>
-              <w:t>1</w:t>
-            </w:r>
-            <w:r>
-              <w:rPr>
-                <w:rFonts w:ascii="Arial" w:hAnsi="Arial" w:cs="Arial"/>
-              </w:rPr>
-              <w:t>9</w:t>
+              <w:t>19</w:t>
             </w:r>
             <w:r>
               <w:rPr>
@@ -5384,13 +5234,7 @@
               <w:rPr>
                 <w:rFonts w:ascii="Arial" w:hAnsi="Arial" w:cs="Arial"/>
               </w:rPr>
-              <w:t>2</w:t>
-            </w:r>
-            <w:r>
-              <w:rPr>
-                <w:rFonts w:ascii="Arial" w:hAnsi="Arial" w:cs="Arial"/>
-              </w:rPr>
-              <w:t>1</w:t>
+              <w:t>21</w:t>
             </w:r>
             <w:r>
               <w:rPr>
@@ -5425,21 +5269,7 @@
               <w:rPr>
                 <w:rFonts w:ascii="Arial" w:hAnsi="Arial" w:cs="Arial"/>
               </w:rPr>
-              <w:t>[</w:t>
-            </w:r>
-            <w:proofErr w:type="spellStart"/>
-            <w:r>
-              <w:rPr>
-                <w:rFonts w:ascii="Arial" w:hAnsi="Arial" w:cs="Arial"/>
-              </w:rPr>
-              <w:t>nome_empresa</w:t>
-            </w:r>
-            <w:proofErr w:type="spellEnd"/>
-            <w:r>
-              <w:rPr>
-                <w:rFonts w:ascii="Arial" w:hAnsi="Arial" w:cs="Arial"/>
-              </w:rPr>
-              <w:t>]</w:t>
+              <w:t>[nome_empresa]</w:t>
             </w:r>
           </w:p>
           <w:p>
@@ -5469,21 +5299,7 @@
               <w:rPr>
                 <w:rFonts w:ascii="Arial" w:hAnsi="Arial" w:cs="Arial"/>
               </w:rPr>
-              <w:t>[</w:t>
-            </w:r>
-            <w:proofErr w:type="spellStart"/>
-            <w:r>
-              <w:rPr>
-                <w:rFonts w:ascii="Arial" w:hAnsi="Arial" w:cs="Arial"/>
-              </w:rPr>
-              <w:t>cnpj</w:t>
-            </w:r>
-            <w:proofErr w:type="spellEnd"/>
-            <w:r>
-              <w:rPr>
-                <w:rFonts w:ascii="Arial" w:hAnsi="Arial" w:cs="Arial"/>
-              </w:rPr>
-              <w:t>]</w:t>
+              <w:t>[cnpj]</w:t>
             </w:r>
           </w:p>
         </w:tc>
@@ -5605,13 +5421,7 @@
               <w:rPr>
                 <w:rFonts w:ascii="Arial" w:hAnsi="Arial" w:cs="Arial"/>
               </w:rPr>
-              <w:t>2</w:t>
-            </w:r>
-            <w:r>
-              <w:rPr>
-                <w:rFonts w:ascii="Arial" w:hAnsi="Arial" w:cs="Arial"/>
-              </w:rPr>
-              <w:t>2</w:t>
+              <w:t>22</w:t>
             </w:r>
             <w:r>
               <w:rPr>
@@ -5760,13 +5570,7 @@
               <w:rPr>
                 <w:rFonts w:ascii="Arial" w:hAnsi="Arial" w:cs="Arial"/>
               </w:rPr>
-              <w:t>2</w:t>
-            </w:r>
-            <w:r>
-              <w:rPr>
-                <w:rFonts w:ascii="Arial" w:hAnsi="Arial" w:cs="Arial"/>
-              </w:rPr>
-              <w:t>3</w:t>
+              <w:t>23</w:t>
             </w:r>
             <w:r>
               <w:rPr>
@@ -5915,13 +5719,7 @@
               <w:rPr>
                 <w:rFonts w:ascii="Arial" w:hAnsi="Arial" w:cs="Arial"/>
               </w:rPr>
-              <w:t>2</w:t>
-            </w:r>
-            <w:r>
-              <w:rPr>
-                <w:rFonts w:ascii="Arial" w:hAnsi="Arial" w:cs="Arial"/>
-              </w:rPr>
-              <w:t>4</w:t>
+              <w:t>24</w:t>
             </w:r>
             <w:r>
               <w:rPr>
@@ -6070,13 +5868,7 @@
               <w:rPr>
                 <w:rFonts w:ascii="Arial" w:hAnsi="Arial" w:cs="Arial"/>
               </w:rPr>
-              <w:t>2</w:t>
-            </w:r>
-            <w:r>
-              <w:rPr>
-                <w:rFonts w:ascii="Arial" w:hAnsi="Arial" w:cs="Arial"/>
-              </w:rPr>
-              <w:t>5</w:t>
+              <w:t>25</w:t>
             </w:r>
             <w:r>
               <w:rPr>
@@ -6631,13 +6423,7 @@
               <w:rPr>
                 <w:rFonts w:ascii="Arial" w:hAnsi="Arial" w:cs="Arial"/>
               </w:rPr>
-              <w:t>2</w:t>
-            </w:r>
-            <w:r>
-              <w:rPr>
-                <w:rFonts w:ascii="Arial" w:hAnsi="Arial" w:cs="Arial"/>
-              </w:rPr>
-              <w:t>6</w:t>
+              <w:t>26</w:t>
             </w:r>
             <w:r>
               <w:rPr>
@@ -6672,21 +6458,7 @@
               <w:rPr>
                 <w:rFonts w:ascii="Arial" w:hAnsi="Arial" w:cs="Arial"/>
               </w:rPr>
-              <w:t>[</w:t>
-            </w:r>
-            <w:proofErr w:type="spellStart"/>
-            <w:r>
-              <w:rPr>
-                <w:rFonts w:ascii="Arial" w:hAnsi="Arial" w:cs="Arial"/>
-              </w:rPr>
-              <w:t>nome_empresa</w:t>
-            </w:r>
-            <w:proofErr w:type="spellEnd"/>
-            <w:r>
-              <w:rPr>
-                <w:rFonts w:ascii="Arial" w:hAnsi="Arial" w:cs="Arial"/>
-              </w:rPr>
-              <w:t>]</w:t>
+              <w:t>[nome_empresa]</w:t>
             </w:r>
           </w:p>
           <w:p>
@@ -6716,21 +6488,7 @@
               <w:rPr>
                 <w:rFonts w:ascii="Arial" w:hAnsi="Arial" w:cs="Arial"/>
               </w:rPr>
-              <w:t>[</w:t>
-            </w:r>
-            <w:proofErr w:type="spellStart"/>
-            <w:r>
-              <w:rPr>
-                <w:rFonts w:ascii="Arial" w:hAnsi="Arial" w:cs="Arial"/>
-              </w:rPr>
-              <w:t>cnpj</w:t>
-            </w:r>
-            <w:proofErr w:type="spellEnd"/>
-            <w:r>
-              <w:rPr>
-                <w:rFonts w:ascii="Arial" w:hAnsi="Arial" w:cs="Arial"/>
-              </w:rPr>
-              <w:t>]</w:t>
+              <w:t>[cnpj]</w:t>
             </w:r>
           </w:p>
         </w:tc>
@@ -6852,13 +6610,7 @@
               <w:rPr>
                 <w:rFonts w:ascii="Arial" w:hAnsi="Arial" w:cs="Arial"/>
               </w:rPr>
-              <w:t>2</w:t>
-            </w:r>
-            <w:r>
-              <w:rPr>
-                <w:rFonts w:ascii="Arial" w:hAnsi="Arial" w:cs="Arial"/>
-              </w:rPr>
-              <w:t>7</w:t>
+              <w:t>27</w:t>
             </w:r>
             <w:r>
               <w:rPr>
@@ -7007,13 +6759,7 @@
               <w:rPr>
                 <w:rFonts w:ascii="Arial" w:hAnsi="Arial" w:cs="Arial"/>
               </w:rPr>
-              <w:t>2</w:t>
-            </w:r>
-            <w:r>
-              <w:rPr>
-                <w:rFonts w:ascii="Arial" w:hAnsi="Arial" w:cs="Arial"/>
-              </w:rPr>
-              <w:t>8</w:t>
+              <w:t>28</w:t>
             </w:r>
             <w:r>
               <w:rPr>
@@ -7162,13 +6908,7 @@
               <w:rPr>
                 <w:rFonts w:ascii="Arial" w:hAnsi="Arial" w:cs="Arial"/>
               </w:rPr>
-              <w:t>2</w:t>
-            </w:r>
-            <w:r>
-              <w:rPr>
-                <w:rFonts w:ascii="Arial" w:hAnsi="Arial" w:cs="Arial"/>
-              </w:rPr>
-              <w:t>9</w:t>
+              <w:t>29</w:t>
             </w:r>
             <w:r>
               <w:rPr>
@@ -7872,13 +7612,7 @@
               <w:rPr>
                 <w:rFonts w:ascii="Arial" w:hAnsi="Arial" w:cs="Arial"/>
               </w:rPr>
-              <w:t>3</w:t>
-            </w:r>
-            <w:r>
-              <w:rPr>
-                <w:rFonts w:ascii="Arial" w:hAnsi="Arial" w:cs="Arial"/>
-              </w:rPr>
-              <w:t>1</w:t>
+              <w:t>31</w:t>
             </w:r>
             <w:r>
               <w:rPr>
@@ -7913,21 +7647,7 @@
               <w:rPr>
                 <w:rFonts w:ascii="Arial" w:hAnsi="Arial" w:cs="Arial"/>
               </w:rPr>
-              <w:t>[</w:t>
-            </w:r>
-            <w:proofErr w:type="spellStart"/>
-            <w:r>
-              <w:rPr>
-                <w:rFonts w:ascii="Arial" w:hAnsi="Arial" w:cs="Arial"/>
-              </w:rPr>
-              <w:t>nome_empresa</w:t>
-            </w:r>
-            <w:proofErr w:type="spellEnd"/>
-            <w:r>
-              <w:rPr>
-                <w:rFonts w:ascii="Arial" w:hAnsi="Arial" w:cs="Arial"/>
-              </w:rPr>
-              <w:t>]</w:t>
+              <w:t>[nome_empresa]</w:t>
             </w:r>
           </w:p>
           <w:p>
@@ -7957,21 +7677,7 @@
               <w:rPr>
                 <w:rFonts w:ascii="Arial" w:hAnsi="Arial" w:cs="Arial"/>
               </w:rPr>
-              <w:t>[</w:t>
-            </w:r>
-            <w:proofErr w:type="spellStart"/>
-            <w:r>
-              <w:rPr>
-                <w:rFonts w:ascii="Arial" w:hAnsi="Arial" w:cs="Arial"/>
-              </w:rPr>
-              <w:t>cnpj</w:t>
-            </w:r>
-            <w:proofErr w:type="spellEnd"/>
-            <w:r>
-              <w:rPr>
-                <w:rFonts w:ascii="Arial" w:hAnsi="Arial" w:cs="Arial"/>
-              </w:rPr>
-              <w:t>]</w:t>
+              <w:t>[cnpj]</w:t>
             </w:r>
           </w:p>
         </w:tc>
@@ -8093,13 +7799,7 @@
               <w:rPr>
                 <w:rFonts w:ascii="Arial" w:hAnsi="Arial" w:cs="Arial"/>
               </w:rPr>
-              <w:t>3</w:t>
-            </w:r>
-            <w:r>
-              <w:rPr>
-                <w:rFonts w:ascii="Arial" w:hAnsi="Arial" w:cs="Arial"/>
-              </w:rPr>
-              <w:t>2</w:t>
+              <w:t>32</w:t>
             </w:r>
             <w:r>
               <w:rPr>
@@ -8248,13 +7948,7 @@
               <w:rPr>
                 <w:rFonts w:ascii="Arial" w:hAnsi="Arial" w:cs="Arial"/>
               </w:rPr>
-              <w:t>3</w:t>
-            </w:r>
-            <w:r>
-              <w:rPr>
-                <w:rFonts w:ascii="Arial" w:hAnsi="Arial" w:cs="Arial"/>
-              </w:rPr>
-              <w:t>3</w:t>
+              <w:t>33</w:t>
             </w:r>
             <w:r>
               <w:rPr>
@@ -8403,13 +8097,7 @@
               <w:rPr>
                 <w:rFonts w:ascii="Arial" w:hAnsi="Arial" w:cs="Arial"/>
               </w:rPr>
-              <w:t>3</w:t>
-            </w:r>
-            <w:r>
-              <w:rPr>
-                <w:rFonts w:ascii="Arial" w:hAnsi="Arial" w:cs="Arial"/>
-              </w:rPr>
-              <w:t>4</w:t>
+              <w:t>34</w:t>
             </w:r>
             <w:r>
               <w:rPr>
@@ -8558,13 +8246,7 @@
               <w:rPr>
                 <w:rFonts w:ascii="Arial" w:hAnsi="Arial" w:cs="Arial"/>
               </w:rPr>
-              <w:t>3</w:t>
-            </w:r>
-            <w:r>
-              <w:rPr>
-                <w:rFonts w:ascii="Arial" w:hAnsi="Arial" w:cs="Arial"/>
-              </w:rPr>
-              <w:t>5</w:t>
+              <w:t>35</w:t>
             </w:r>
             <w:r>
               <w:rPr>
@@ -9119,13 +8801,7 @@
               <w:rPr>
                 <w:rFonts w:ascii="Arial" w:hAnsi="Arial" w:cs="Arial"/>
               </w:rPr>
-              <w:t>3</w:t>
-            </w:r>
-            <w:r>
-              <w:rPr>
-                <w:rFonts w:ascii="Arial" w:hAnsi="Arial" w:cs="Arial"/>
-              </w:rPr>
-              <w:t>6</w:t>
+              <w:t>36</w:t>
             </w:r>
             <w:r>
               <w:rPr>
@@ -9160,21 +8836,7 @@
               <w:rPr>
                 <w:rFonts w:ascii="Arial" w:hAnsi="Arial" w:cs="Arial"/>
               </w:rPr>
-              <w:t>[</w:t>
-            </w:r>
-            <w:proofErr w:type="spellStart"/>
-            <w:r>
-              <w:rPr>
-                <w:rFonts w:ascii="Arial" w:hAnsi="Arial" w:cs="Arial"/>
-              </w:rPr>
-              <w:t>nome_empresa</w:t>
-            </w:r>
-            <w:proofErr w:type="spellEnd"/>
-            <w:r>
-              <w:rPr>
-                <w:rFonts w:ascii="Arial" w:hAnsi="Arial" w:cs="Arial"/>
-              </w:rPr>
-              <w:t>]</w:t>
+              <w:t>[nome_empresa]</w:t>
             </w:r>
           </w:p>
           <w:p>
@@ -9204,21 +8866,7 @@
               <w:rPr>
                 <w:rFonts w:ascii="Arial" w:hAnsi="Arial" w:cs="Arial"/>
               </w:rPr>
-              <w:t>[</w:t>
-            </w:r>
-            <w:proofErr w:type="spellStart"/>
-            <w:r>
-              <w:rPr>
-                <w:rFonts w:ascii="Arial" w:hAnsi="Arial" w:cs="Arial"/>
-              </w:rPr>
-              <w:t>cnpj</w:t>
-            </w:r>
-            <w:proofErr w:type="spellEnd"/>
-            <w:r>
-              <w:rPr>
-                <w:rFonts w:ascii="Arial" w:hAnsi="Arial" w:cs="Arial"/>
-              </w:rPr>
-              <w:t>]</w:t>
+              <w:t>[cnpj]</w:t>
             </w:r>
           </w:p>
         </w:tc>
@@ -9340,13 +8988,7 @@
               <w:rPr>
                 <w:rFonts w:ascii="Arial" w:hAnsi="Arial" w:cs="Arial"/>
               </w:rPr>
-              <w:t>3</w:t>
-            </w:r>
-            <w:r>
-              <w:rPr>
-                <w:rFonts w:ascii="Arial" w:hAnsi="Arial" w:cs="Arial"/>
-              </w:rPr>
-              <w:t>7</w:t>
+              <w:t>37</w:t>
             </w:r>
             <w:r>
               <w:rPr>
@@ -9495,13 +9137,7 @@
               <w:rPr>
                 <w:rFonts w:ascii="Arial" w:hAnsi="Arial" w:cs="Arial"/>
               </w:rPr>
-              <w:t>3</w:t>
-            </w:r>
-            <w:r>
-              <w:rPr>
-                <w:rFonts w:ascii="Arial" w:hAnsi="Arial" w:cs="Arial"/>
-              </w:rPr>
-              <w:t>8</w:t>
+              <w:t>38</w:t>
             </w:r>
             <w:r>
               <w:rPr>
@@ -9650,13 +9286,7 @@
               <w:rPr>
                 <w:rFonts w:ascii="Arial" w:hAnsi="Arial" w:cs="Arial"/>
               </w:rPr>
-              <w:t>3</w:t>
-            </w:r>
-            <w:r>
-              <w:rPr>
-                <w:rFonts w:ascii="Arial" w:hAnsi="Arial" w:cs="Arial"/>
-              </w:rPr>
-              <w:t>9</w:t>
+              <w:t>39</w:t>
             </w:r>
             <w:r>
               <w:rPr>
@@ -10360,13 +9990,7 @@
               <w:rPr>
                 <w:rFonts w:ascii="Arial" w:hAnsi="Arial" w:cs="Arial"/>
               </w:rPr>
-              <w:t>4</w:t>
-            </w:r>
-            <w:r>
-              <w:rPr>
-                <w:rFonts w:ascii="Arial" w:hAnsi="Arial" w:cs="Arial"/>
-              </w:rPr>
-              <w:t>1</w:t>
+              <w:t>41</w:t>
             </w:r>
             <w:r>
               <w:rPr>
@@ -10401,21 +10025,7 @@
               <w:rPr>
                 <w:rFonts w:ascii="Arial" w:hAnsi="Arial" w:cs="Arial"/>
               </w:rPr>
-              <w:t>[</w:t>
-            </w:r>
-            <w:proofErr w:type="spellStart"/>
-            <w:r>
-              <w:rPr>
-                <w:rFonts w:ascii="Arial" w:hAnsi="Arial" w:cs="Arial"/>
-              </w:rPr>
-              <w:t>nome_empresa</w:t>
-            </w:r>
-            <w:proofErr w:type="spellEnd"/>
-            <w:r>
-              <w:rPr>
-                <w:rFonts w:ascii="Arial" w:hAnsi="Arial" w:cs="Arial"/>
-              </w:rPr>
-              <w:t>]</w:t>
+              <w:t>[nome_empresa]</w:t>
             </w:r>
           </w:p>
           <w:p>
@@ -10445,21 +10055,7 @@
               <w:rPr>
                 <w:rFonts w:ascii="Arial" w:hAnsi="Arial" w:cs="Arial"/>
               </w:rPr>
-              <w:t>[</w:t>
-            </w:r>
-            <w:proofErr w:type="spellStart"/>
-            <w:r>
-              <w:rPr>
-                <w:rFonts w:ascii="Arial" w:hAnsi="Arial" w:cs="Arial"/>
-              </w:rPr>
-              <w:t>cnpj</w:t>
-            </w:r>
-            <w:proofErr w:type="spellEnd"/>
-            <w:r>
-              <w:rPr>
-                <w:rFonts w:ascii="Arial" w:hAnsi="Arial" w:cs="Arial"/>
-              </w:rPr>
-              <w:t>]</w:t>
+              <w:t>[cnpj]</w:t>
             </w:r>
           </w:p>
         </w:tc>
@@ -10581,13 +10177,7 @@
               <w:rPr>
                 <w:rFonts w:ascii="Arial" w:hAnsi="Arial" w:cs="Arial"/>
               </w:rPr>
-              <w:t>4</w:t>
-            </w:r>
-            <w:r>
-              <w:rPr>
-                <w:rFonts w:ascii="Arial" w:hAnsi="Arial" w:cs="Arial"/>
-              </w:rPr>
-              <w:t>2</w:t>
+              <w:t>42</w:t>
             </w:r>
             <w:r>
               <w:rPr>
@@ -10736,13 +10326,7 @@
               <w:rPr>
                 <w:rFonts w:ascii="Arial" w:hAnsi="Arial" w:cs="Arial"/>
               </w:rPr>
-              <w:t>4</w:t>
-            </w:r>
-            <w:r>
-              <w:rPr>
-                <w:rFonts w:ascii="Arial" w:hAnsi="Arial" w:cs="Arial"/>
-              </w:rPr>
-              <w:t>3</w:t>
+              <w:t>43</w:t>
             </w:r>
             <w:r>
               <w:rPr>
@@ -10891,13 +10475,7 @@
               <w:rPr>
                 <w:rFonts w:ascii="Arial" w:hAnsi="Arial" w:cs="Arial"/>
               </w:rPr>
-              <w:t>4</w:t>
-            </w:r>
-            <w:r>
-              <w:rPr>
-                <w:rFonts w:ascii="Arial" w:hAnsi="Arial" w:cs="Arial"/>
-              </w:rPr>
-              <w:t>4</w:t>
+              <w:t>44</w:t>
             </w:r>
             <w:r>
               <w:rPr>
@@ -11046,13 +10624,7 @@
               <w:rPr>
                 <w:rFonts w:ascii="Arial" w:hAnsi="Arial" w:cs="Arial"/>
               </w:rPr>
-              <w:t>4</w:t>
-            </w:r>
-            <w:r>
-              <w:rPr>
-                <w:rFonts w:ascii="Arial" w:hAnsi="Arial" w:cs="Arial"/>
-              </w:rPr>
-              <w:t>5</w:t>
+              <w:t>45</w:t>
             </w:r>
             <w:r>
               <w:rPr>
@@ -11607,13 +11179,7 @@
               <w:rPr>
                 <w:rFonts w:ascii="Arial" w:hAnsi="Arial" w:cs="Arial"/>
               </w:rPr>
-              <w:t>4</w:t>
-            </w:r>
-            <w:r>
-              <w:rPr>
-                <w:rFonts w:ascii="Arial" w:hAnsi="Arial" w:cs="Arial"/>
-              </w:rPr>
-              <w:t>6</w:t>
+              <w:t>46</w:t>
             </w:r>
             <w:r>
               <w:rPr>
@@ -11648,21 +11214,7 @@
               <w:rPr>
                 <w:rFonts w:ascii="Arial" w:hAnsi="Arial" w:cs="Arial"/>
               </w:rPr>
-              <w:t>[</w:t>
-            </w:r>
-            <w:proofErr w:type="spellStart"/>
-            <w:r>
-              <w:rPr>
-                <w:rFonts w:ascii="Arial" w:hAnsi="Arial" w:cs="Arial"/>
-              </w:rPr>
-              <w:t>nome_empresa</w:t>
-            </w:r>
-            <w:proofErr w:type="spellEnd"/>
-            <w:r>
-              <w:rPr>
-                <w:rFonts w:ascii="Arial" w:hAnsi="Arial" w:cs="Arial"/>
-              </w:rPr>
-              <w:t>]</w:t>
+              <w:t>[nome_empresa]</w:t>
             </w:r>
           </w:p>
           <w:p>
@@ -11692,21 +11244,7 @@
               <w:rPr>
                 <w:rFonts w:ascii="Arial" w:hAnsi="Arial" w:cs="Arial"/>
               </w:rPr>
-              <w:t>[</w:t>
-            </w:r>
-            <w:proofErr w:type="spellStart"/>
-            <w:r>
-              <w:rPr>
-                <w:rFonts w:ascii="Arial" w:hAnsi="Arial" w:cs="Arial"/>
-              </w:rPr>
-              <w:t>cnpj</w:t>
-            </w:r>
-            <w:proofErr w:type="spellEnd"/>
-            <w:r>
-              <w:rPr>
-                <w:rFonts w:ascii="Arial" w:hAnsi="Arial" w:cs="Arial"/>
-              </w:rPr>
-              <w:t>]</w:t>
+              <w:t>[cnpj]</w:t>
             </w:r>
           </w:p>
         </w:tc>
@@ -11828,13 +11366,7 @@
               <w:rPr>
                 <w:rFonts w:ascii="Arial" w:hAnsi="Arial" w:cs="Arial"/>
               </w:rPr>
-              <w:t>4</w:t>
-            </w:r>
-            <w:r>
-              <w:rPr>
-                <w:rFonts w:ascii="Arial" w:hAnsi="Arial" w:cs="Arial"/>
-              </w:rPr>
-              <w:t>7</w:t>
+              <w:t>47</w:t>
             </w:r>
             <w:r>
               <w:rPr>
@@ -11983,13 +11515,7 @@
               <w:rPr>
                 <w:rFonts w:ascii="Arial" w:hAnsi="Arial" w:cs="Arial"/>
               </w:rPr>
-              <w:t>4</w:t>
-            </w:r>
-            <w:r>
-              <w:rPr>
-                <w:rFonts w:ascii="Arial" w:hAnsi="Arial" w:cs="Arial"/>
-              </w:rPr>
-              <w:t>8</w:t>
+              <w:t>48</w:t>
             </w:r>
             <w:r>
               <w:rPr>
@@ -12138,13 +11664,7 @@
               <w:rPr>
                 <w:rFonts w:ascii="Arial" w:hAnsi="Arial" w:cs="Arial"/>
               </w:rPr>
-              <w:t>4</w:t>
-            </w:r>
-            <w:r>
-              <w:rPr>
-                <w:rFonts w:ascii="Arial" w:hAnsi="Arial" w:cs="Arial"/>
-              </w:rPr>
-              <w:t>9</w:t>
+              <w:t>49</w:t>
             </w:r>
             <w:r>
               <w:rPr>
@@ -12848,13 +12368,7 @@
               <w:rPr>
                 <w:rFonts w:ascii="Arial" w:hAnsi="Arial" w:cs="Arial"/>
               </w:rPr>
-              <w:t>5</w:t>
-            </w:r>
-            <w:r>
-              <w:rPr>
-                <w:rFonts w:ascii="Arial" w:hAnsi="Arial" w:cs="Arial"/>
-              </w:rPr>
-              <w:t>1</w:t>
+              <w:t>51</w:t>
             </w:r>
             <w:r>
               <w:rPr>
@@ -12889,21 +12403,7 @@
               <w:rPr>
                 <w:rFonts w:ascii="Arial" w:hAnsi="Arial" w:cs="Arial"/>
               </w:rPr>
-              <w:t>[</w:t>
-            </w:r>
-            <w:proofErr w:type="spellStart"/>
-            <w:r>
-              <w:rPr>
-                <w:rFonts w:ascii="Arial" w:hAnsi="Arial" w:cs="Arial"/>
-              </w:rPr>
-              <w:t>nome_empresa</w:t>
-            </w:r>
-            <w:proofErr w:type="spellEnd"/>
-            <w:r>
-              <w:rPr>
-                <w:rFonts w:ascii="Arial" w:hAnsi="Arial" w:cs="Arial"/>
-              </w:rPr>
-              <w:t>]</w:t>
+              <w:t>[nome_empresa]</w:t>
             </w:r>
           </w:p>
           <w:p>
@@ -12933,21 +12433,7 @@
               <w:rPr>
                 <w:rFonts w:ascii="Arial" w:hAnsi="Arial" w:cs="Arial"/>
               </w:rPr>
-              <w:t>[</w:t>
-            </w:r>
-            <w:proofErr w:type="spellStart"/>
-            <w:r>
-              <w:rPr>
-                <w:rFonts w:ascii="Arial" w:hAnsi="Arial" w:cs="Arial"/>
-              </w:rPr>
-              <w:t>cnpj</w:t>
-            </w:r>
-            <w:proofErr w:type="spellEnd"/>
-            <w:r>
-              <w:rPr>
-                <w:rFonts w:ascii="Arial" w:hAnsi="Arial" w:cs="Arial"/>
-              </w:rPr>
-              <w:t>]</w:t>
+              <w:t>[cnpj]</w:t>
             </w:r>
           </w:p>
         </w:tc>
@@ -13069,13 +12555,7 @@
               <w:rPr>
                 <w:rFonts w:ascii="Arial" w:hAnsi="Arial" w:cs="Arial"/>
               </w:rPr>
-              <w:t>5</w:t>
-            </w:r>
-            <w:r>
-              <w:rPr>
-                <w:rFonts w:ascii="Arial" w:hAnsi="Arial" w:cs="Arial"/>
-              </w:rPr>
-              <w:t>2</w:t>
+              <w:t>52</w:t>
             </w:r>
             <w:r>
               <w:rPr>
@@ -13224,13 +12704,7 @@
               <w:rPr>
                 <w:rFonts w:ascii="Arial" w:hAnsi="Arial" w:cs="Arial"/>
               </w:rPr>
-              <w:t>5</w:t>
-            </w:r>
-            <w:r>
-              <w:rPr>
-                <w:rFonts w:ascii="Arial" w:hAnsi="Arial" w:cs="Arial"/>
-              </w:rPr>
-              <w:t>3</w:t>
+              <w:t>53</w:t>
             </w:r>
             <w:r>
               <w:rPr>
@@ -13379,13 +12853,7 @@
               <w:rPr>
                 <w:rFonts w:ascii="Arial" w:hAnsi="Arial" w:cs="Arial"/>
               </w:rPr>
-              <w:t>5</w:t>
-            </w:r>
-            <w:r>
-              <w:rPr>
-                <w:rFonts w:ascii="Arial" w:hAnsi="Arial" w:cs="Arial"/>
-              </w:rPr>
-              <w:t>4</w:t>
+              <w:t>54</w:t>
             </w:r>
             <w:r>
               <w:rPr>
@@ -13534,13 +13002,7 @@
               <w:rPr>
                 <w:rFonts w:ascii="Arial" w:hAnsi="Arial" w:cs="Arial"/>
               </w:rPr>
-              <w:t>5</w:t>
-            </w:r>
-            <w:r>
-              <w:rPr>
-                <w:rFonts w:ascii="Arial" w:hAnsi="Arial" w:cs="Arial"/>
-              </w:rPr>
-              <w:t>5</w:t>
+              <w:t>55</w:t>
             </w:r>
             <w:r>
               <w:rPr>
@@ -14095,13 +13557,7 @@
               <w:rPr>
                 <w:rFonts w:ascii="Arial" w:hAnsi="Arial" w:cs="Arial"/>
               </w:rPr>
-              <w:t>5</w:t>
-            </w:r>
-            <w:r>
-              <w:rPr>
-                <w:rFonts w:ascii="Arial" w:hAnsi="Arial" w:cs="Arial"/>
-              </w:rPr>
-              <w:t>6</w:t>
+              <w:t>56</w:t>
             </w:r>
             <w:r>
               <w:rPr>
@@ -14136,21 +13592,7 @@
               <w:rPr>
                 <w:rFonts w:ascii="Arial" w:hAnsi="Arial" w:cs="Arial"/>
               </w:rPr>
-              <w:t>[</w:t>
-            </w:r>
-            <w:proofErr w:type="spellStart"/>
-            <w:r>
-              <w:rPr>
-                <w:rFonts w:ascii="Arial" w:hAnsi="Arial" w:cs="Arial"/>
-              </w:rPr>
-              <w:t>nome_empresa</w:t>
-            </w:r>
-            <w:proofErr w:type="spellEnd"/>
-            <w:r>
-              <w:rPr>
-                <w:rFonts w:ascii="Arial" w:hAnsi="Arial" w:cs="Arial"/>
-              </w:rPr>
-              <w:t>]</w:t>
+              <w:t>[nome_empresa]</w:t>
             </w:r>
           </w:p>
           <w:p>
@@ -14180,21 +13622,7 @@
               <w:rPr>
                 <w:rFonts w:ascii="Arial" w:hAnsi="Arial" w:cs="Arial"/>
               </w:rPr>
-              <w:t>[</w:t>
-            </w:r>
-            <w:proofErr w:type="spellStart"/>
-            <w:r>
-              <w:rPr>
-                <w:rFonts w:ascii="Arial" w:hAnsi="Arial" w:cs="Arial"/>
-              </w:rPr>
-              <w:t>cnpj</w:t>
-            </w:r>
-            <w:proofErr w:type="spellEnd"/>
-            <w:r>
-              <w:rPr>
-                <w:rFonts w:ascii="Arial" w:hAnsi="Arial" w:cs="Arial"/>
-              </w:rPr>
-              <w:t>]</w:t>
+              <w:t>[cnpj]</w:t>
             </w:r>
           </w:p>
         </w:tc>
@@ -14316,13 +13744,7 @@
               <w:rPr>
                 <w:rFonts w:ascii="Arial" w:hAnsi="Arial" w:cs="Arial"/>
               </w:rPr>
-              <w:t>5</w:t>
-            </w:r>
-            <w:r>
-              <w:rPr>
-                <w:rFonts w:ascii="Arial" w:hAnsi="Arial" w:cs="Arial"/>
-              </w:rPr>
-              <w:t>7</w:t>
+              <w:t>57</w:t>
             </w:r>
             <w:r>
               <w:rPr>
@@ -14471,13 +13893,7 @@
               <w:rPr>
                 <w:rFonts w:ascii="Arial" w:hAnsi="Arial" w:cs="Arial"/>
               </w:rPr>
-              <w:t>5</w:t>
-            </w:r>
-            <w:r>
-              <w:rPr>
-                <w:rFonts w:ascii="Arial" w:hAnsi="Arial" w:cs="Arial"/>
-              </w:rPr>
-              <w:t>8</w:t>
+              <w:t>58</w:t>
             </w:r>
             <w:r>
               <w:rPr>
@@ -14626,13 +14042,7 @@
               <w:rPr>
                 <w:rFonts w:ascii="Arial" w:hAnsi="Arial" w:cs="Arial"/>
               </w:rPr>
-              <w:t>5</w:t>
-            </w:r>
-            <w:r>
-              <w:rPr>
-                <w:rFonts w:ascii="Arial" w:hAnsi="Arial" w:cs="Arial"/>
-              </w:rPr>
-              <w:t>9</w:t>
+              <w:t>59</w:t>
             </w:r>
             <w:r>
               <w:rPr>
@@ -16428,25 +15838,7 @@
               <w:b/>
               <w:bCs/>
             </w:rPr>
-            <w:t>[</w:t>
-          </w:r>
-          <w:proofErr w:type="spellStart"/>
-          <w:r>
-            <w:rPr>
-              <w:rFonts w:ascii="Arial" w:hAnsi="Arial" w:cs="Arial"/>
-              <w:b/>
-              <w:bCs/>
-            </w:rPr>
-            <w:t>nome_treinamento</w:t>
-          </w:r>
-          <w:proofErr w:type="spellEnd"/>
-          <w:r>
-            <w:rPr>
-              <w:rFonts w:ascii="Arial" w:hAnsi="Arial" w:cs="Arial"/>
-              <w:b/>
-              <w:bCs/>
-            </w:rPr>
-            <w:t>]</w:t>
+            <w:t>[nome_treinamento]</w:t>
           </w:r>
         </w:p>
       </w:tc>
@@ -16534,23 +15926,7 @@
               <w:rFonts w:ascii="Arial" w:hAnsi="Arial" w:cs="Arial"/>
               <w:color w:val="000000" w:themeColor="text1"/>
             </w:rPr>
-            <w:t>[</w:t>
-          </w:r>
-          <w:proofErr w:type="spellStart"/>
-          <w:r>
-            <w:rPr>
-              <w:rFonts w:ascii="Arial" w:hAnsi="Arial" w:cs="Arial"/>
-              <w:color w:val="000000" w:themeColor="text1"/>
-            </w:rPr>
-            <w:t>carga_horaria</w:t>
-          </w:r>
-          <w:proofErr w:type="spellEnd"/>
-          <w:r>
-            <w:rPr>
-              <w:rFonts w:ascii="Arial" w:hAnsi="Arial" w:cs="Arial"/>
-              <w:color w:val="000000" w:themeColor="text1"/>
-            </w:rPr>
-            <w:t>]</w:t>
+            <w:t>[carga_horaria]</w:t>
           </w:r>
         </w:p>
       </w:tc>
@@ -16634,23 +16010,7 @@
               <w:rFonts w:ascii="Arial" w:hAnsi="Arial" w:cs="Arial"/>
               <w:color w:val="000000" w:themeColor="text1"/>
             </w:rPr>
-            <w:t>[</w:t>
-          </w:r>
-          <w:proofErr w:type="spellStart"/>
-          <w:r>
-            <w:rPr>
-              <w:rFonts w:ascii="Arial" w:hAnsi="Arial" w:cs="Arial"/>
-              <w:color w:val="000000" w:themeColor="text1"/>
-            </w:rPr>
-            <w:t>horario</w:t>
-          </w:r>
-          <w:proofErr w:type="spellEnd"/>
-          <w:r>
-            <w:rPr>
-              <w:rFonts w:ascii="Arial" w:hAnsi="Arial" w:cs="Arial"/>
-              <w:color w:val="000000" w:themeColor="text1"/>
-            </w:rPr>
-            <w:t>]</w:t>
+            <w:t>[horario]</w:t>
           </w:r>
         </w:p>
       </w:tc>
@@ -16783,23 +16143,7 @@
               <w:rFonts w:ascii="Arial" w:hAnsi="Arial" w:cs="Arial"/>
               <w:color w:val="000000" w:themeColor="text1"/>
             </w:rPr>
-            <w:t>[</w:t>
-          </w:r>
-          <w:proofErr w:type="spellStart"/>
-          <w:r>
-            <w:rPr>
-              <w:rFonts w:ascii="Arial" w:hAnsi="Arial" w:cs="Arial"/>
-              <w:color w:val="000000" w:themeColor="text1"/>
-            </w:rPr>
-            <w:t>nome_instrutor</w:t>
-          </w:r>
-          <w:proofErr w:type="spellEnd"/>
-          <w:r>
-            <w:rPr>
-              <w:rFonts w:ascii="Arial" w:hAnsi="Arial" w:cs="Arial"/>
-              <w:color w:val="000000" w:themeColor="text1"/>
-            </w:rPr>
-            <w:t>]</w:t>
+            <w:t>[nome_instrutor]</w:t>
           </w:r>
         </w:p>
       </w:tc>
@@ -16839,23 +16183,7 @@
               <w:rFonts w:ascii="Arial" w:hAnsi="Arial" w:cs="Arial"/>
               <w:color w:val="000000" w:themeColor="text1"/>
             </w:rPr>
-            <w:t>[</w:t>
-          </w:r>
-          <w:proofErr w:type="spellStart"/>
-          <w:r>
-            <w:rPr>
-              <w:rFonts w:ascii="Arial" w:hAnsi="Arial" w:cs="Arial"/>
-              <w:color w:val="000000" w:themeColor="text1"/>
-            </w:rPr>
-            <w:t>endereco</w:t>
-          </w:r>
-          <w:proofErr w:type="spellEnd"/>
-          <w:r>
-            <w:rPr>
-              <w:rFonts w:ascii="Arial" w:hAnsi="Arial" w:cs="Arial"/>
-              <w:color w:val="000000" w:themeColor="text1"/>
-            </w:rPr>
-            <w:t>]</w:t>
+            <w:t>[endereco]</w:t>
           </w:r>
         </w:p>
       </w:tc>

</xml_diff>

<commit_message>
feat: update DocxElementRemover to remove last N tables, paragraphs, and rows
</commit_message>
<xml_diff>
--- a/public/templates/lista-dia-todo.docx
+++ b/public/templates/lista-dia-todo.docx
@@ -470,12 +470,6 @@
               </w:rPr>
               <w:t>[participante_1]</w:t>
             </w:r>
-            <w:r>
-              <w:rPr>
-                <w:rFonts w:ascii="Arial" w:hAnsi="Arial" w:cs="Arial"/>
-              </w:rPr>
-              <w:t xml:space="preserve"> [p1]</w:t>
-            </w:r>
           </w:p>
         </w:tc>
         <w:tc>
@@ -561,16 +555,6 @@
                 <w:lang w:eastAsia="pt-BR"/>
               </w:rPr>
             </w:pPr>
-            <w:r>
-              <w:rPr>
-                <w:rFonts w:ascii="Arial" w:eastAsia="Times New Roman" w:hAnsi="Arial" w:cs="Arial"/>
-                <w:b/>
-                <w:bCs/>
-                <w:color w:val="000000"/>
-                <w:lang w:eastAsia="pt-BR"/>
-              </w:rPr>
-              <w:t>[p1]</w:t>
-            </w:r>
           </w:p>
         </w:tc>
         <w:tc>
@@ -1634,7 +1618,14 @@
                 <w:rFonts w:ascii="Arial" w:hAnsi="Arial" w:cs="Arial"/>
                 <w:b/>
               </w:rPr>
-              <w:t>01</w:t>
+              <w:t>0</w:t>
+            </w:r>
+            <w:r>
+              <w:rPr>
+                <w:rFonts w:ascii="Arial" w:hAnsi="Arial" w:cs="Arial"/>
+                <w:b/>
+              </w:rPr>
+              <w:t>6</w:t>
             </w:r>
           </w:p>
         </w:tc>
@@ -1820,7 +1811,14 @@
                 <w:rFonts w:ascii="Arial" w:hAnsi="Arial" w:cs="Arial"/>
                 <w:b/>
               </w:rPr>
-              <w:t>02</w:t>
+              <w:t>0</w:t>
+            </w:r>
+            <w:r>
+              <w:rPr>
+                <w:rFonts w:ascii="Arial" w:hAnsi="Arial" w:cs="Arial"/>
+                <w:b/>
+              </w:rPr>
+              <w:t>7</w:t>
             </w:r>
           </w:p>
         </w:tc>
@@ -1969,7 +1967,14 @@
                 <w:rFonts w:ascii="Arial" w:hAnsi="Arial" w:cs="Arial"/>
                 <w:b/>
               </w:rPr>
-              <w:t>03</w:t>
+              <w:t>0</w:t>
+            </w:r>
+            <w:r>
+              <w:rPr>
+                <w:rFonts w:ascii="Arial" w:hAnsi="Arial" w:cs="Arial"/>
+                <w:b/>
+              </w:rPr>
+              <w:t>8</w:t>
             </w:r>
           </w:p>
         </w:tc>
@@ -2118,7 +2123,14 @@
                 <w:rFonts w:ascii="Arial" w:hAnsi="Arial" w:cs="Arial"/>
                 <w:b/>
               </w:rPr>
-              <w:t>04</w:t>
+              <w:t>0</w:t>
+            </w:r>
+            <w:r>
+              <w:rPr>
+                <w:rFonts w:ascii="Arial" w:hAnsi="Arial" w:cs="Arial"/>
+                <w:b/>
+              </w:rPr>
+              <w:t>9</w:t>
             </w:r>
           </w:p>
         </w:tc>
@@ -2267,7 +2279,7 @@
                 <w:rFonts w:ascii="Arial" w:hAnsi="Arial" w:cs="Arial"/>
                 <w:b/>
               </w:rPr>
-              <w:t>05</w:t>
+              <w:t>10</w:t>
             </w:r>
           </w:p>
         </w:tc>
@@ -2823,7 +2835,14 @@
                 <w:rFonts w:ascii="Arial" w:hAnsi="Arial" w:cs="Arial"/>
                 <w:b/>
               </w:rPr>
-              <w:t>01</w:t>
+              <w:t>1</w:t>
+            </w:r>
+            <w:r>
+              <w:rPr>
+                <w:rFonts w:ascii="Arial" w:hAnsi="Arial" w:cs="Arial"/>
+                <w:b/>
+              </w:rPr>
+              <w:t>1</w:t>
             </w:r>
           </w:p>
         </w:tc>
@@ -3009,7 +3028,14 @@
                 <w:rFonts w:ascii="Arial" w:hAnsi="Arial" w:cs="Arial"/>
                 <w:b/>
               </w:rPr>
-              <w:t>02</w:t>
+              <w:t>1</w:t>
+            </w:r>
+            <w:r>
+              <w:rPr>
+                <w:rFonts w:ascii="Arial" w:hAnsi="Arial" w:cs="Arial"/>
+                <w:b/>
+              </w:rPr>
+              <w:t>2</w:t>
             </w:r>
           </w:p>
         </w:tc>
@@ -3158,7 +3184,14 @@
                 <w:rFonts w:ascii="Arial" w:hAnsi="Arial" w:cs="Arial"/>
                 <w:b/>
               </w:rPr>
-              <w:t>03</w:t>
+              <w:t>1</w:t>
+            </w:r>
+            <w:r>
+              <w:rPr>
+                <w:rFonts w:ascii="Arial" w:hAnsi="Arial" w:cs="Arial"/>
+                <w:b/>
+              </w:rPr>
+              <w:t>3</w:t>
             </w:r>
           </w:p>
         </w:tc>
@@ -3307,7 +3340,14 @@
                 <w:rFonts w:ascii="Arial" w:hAnsi="Arial" w:cs="Arial"/>
                 <w:b/>
               </w:rPr>
-              <w:t>04</w:t>
+              <w:t>1</w:t>
+            </w:r>
+            <w:r>
+              <w:rPr>
+                <w:rFonts w:ascii="Arial" w:hAnsi="Arial" w:cs="Arial"/>
+                <w:b/>
+              </w:rPr>
+              <w:t>4</w:t>
             </w:r>
           </w:p>
         </w:tc>
@@ -3456,7 +3496,14 @@
                 <w:rFonts w:ascii="Arial" w:hAnsi="Arial" w:cs="Arial"/>
                 <w:b/>
               </w:rPr>
-              <w:t>05</w:t>
+              <w:t>1</w:t>
+            </w:r>
+            <w:r>
+              <w:rPr>
+                <w:rFonts w:ascii="Arial" w:hAnsi="Arial" w:cs="Arial"/>
+                <w:b/>
+              </w:rPr>
+              <w:t>5</w:t>
             </w:r>
           </w:p>
         </w:tc>
@@ -4012,7 +4059,7 @@
                 <w:rFonts w:ascii="Arial" w:hAnsi="Arial" w:cs="Arial"/>
                 <w:b/>
               </w:rPr>
-              <w:t>01</w:t>
+              <w:t>16</w:t>
             </w:r>
           </w:p>
         </w:tc>
@@ -4198,7 +4245,7 @@
                 <w:rFonts w:ascii="Arial" w:hAnsi="Arial" w:cs="Arial"/>
                 <w:b/>
               </w:rPr>
-              <w:t>02</w:t>
+              <w:t>17</w:t>
             </w:r>
           </w:p>
         </w:tc>
@@ -4347,7 +4394,7 @@
                 <w:rFonts w:ascii="Arial" w:hAnsi="Arial" w:cs="Arial"/>
                 <w:b/>
               </w:rPr>
-              <w:t>03</w:t>
+              <w:t>18</w:t>
             </w:r>
           </w:p>
         </w:tc>
@@ -4496,7 +4543,7 @@
                 <w:rFonts w:ascii="Arial" w:hAnsi="Arial" w:cs="Arial"/>
                 <w:b/>
               </w:rPr>
-              <w:t>04</w:t>
+              <w:t>19</w:t>
             </w:r>
           </w:p>
         </w:tc>
@@ -4645,7 +4692,7 @@
                 <w:rFonts w:ascii="Arial" w:hAnsi="Arial" w:cs="Arial"/>
                 <w:b/>
               </w:rPr>
-              <w:t>05</w:t>
+              <w:t>20</w:t>
             </w:r>
           </w:p>
         </w:tc>
@@ -5201,7 +5248,7 @@
                 <w:rFonts w:ascii="Arial" w:hAnsi="Arial" w:cs="Arial"/>
                 <w:b/>
               </w:rPr>
-              <w:t>01</w:t>
+              <w:t>21</w:t>
             </w:r>
           </w:p>
         </w:tc>
@@ -5387,7 +5434,7 @@
                 <w:rFonts w:ascii="Arial" w:hAnsi="Arial" w:cs="Arial"/>
                 <w:b/>
               </w:rPr>
-              <w:t>02</w:t>
+              <w:t>22</w:t>
             </w:r>
           </w:p>
         </w:tc>
@@ -5536,7 +5583,7 @@
                 <w:rFonts w:ascii="Arial" w:hAnsi="Arial" w:cs="Arial"/>
                 <w:b/>
               </w:rPr>
-              <w:t>03</w:t>
+              <w:t>23</w:t>
             </w:r>
           </w:p>
         </w:tc>
@@ -5685,7 +5732,7 @@
                 <w:rFonts w:ascii="Arial" w:hAnsi="Arial" w:cs="Arial"/>
                 <w:b/>
               </w:rPr>
-              <w:t>04</w:t>
+              <w:t>24</w:t>
             </w:r>
           </w:p>
         </w:tc>
@@ -5834,7 +5881,7 @@
                 <w:rFonts w:ascii="Arial" w:hAnsi="Arial" w:cs="Arial"/>
                 <w:b/>
               </w:rPr>
-              <w:t>05</w:t>
+              <w:t>25</w:t>
             </w:r>
           </w:p>
         </w:tc>
@@ -6390,7 +6437,7 @@
                 <w:rFonts w:ascii="Arial" w:hAnsi="Arial" w:cs="Arial"/>
                 <w:b/>
               </w:rPr>
-              <w:t>01</w:t>
+              <w:t>26</w:t>
             </w:r>
           </w:p>
         </w:tc>
@@ -6576,7 +6623,7 @@
                 <w:rFonts w:ascii="Arial" w:hAnsi="Arial" w:cs="Arial"/>
                 <w:b/>
               </w:rPr>
-              <w:t>02</w:t>
+              <w:t>27</w:t>
             </w:r>
           </w:p>
         </w:tc>
@@ -6725,7 +6772,7 @@
                 <w:rFonts w:ascii="Arial" w:hAnsi="Arial" w:cs="Arial"/>
                 <w:b/>
               </w:rPr>
-              <w:t>03</w:t>
+              <w:t>28</w:t>
             </w:r>
           </w:p>
         </w:tc>
@@ -6874,7 +6921,7 @@
                 <w:rFonts w:ascii="Arial" w:hAnsi="Arial" w:cs="Arial"/>
                 <w:b/>
               </w:rPr>
-              <w:t>04</w:t>
+              <w:t>29</w:t>
             </w:r>
           </w:p>
         </w:tc>
@@ -7023,7 +7070,7 @@
                 <w:rFonts w:ascii="Arial" w:hAnsi="Arial" w:cs="Arial"/>
                 <w:b/>
               </w:rPr>
-              <w:t>05</w:t>
+              <w:t>30</w:t>
             </w:r>
           </w:p>
         </w:tc>
@@ -7579,7 +7626,7 @@
                 <w:rFonts w:ascii="Arial" w:hAnsi="Arial" w:cs="Arial"/>
                 <w:b/>
               </w:rPr>
-              <w:t>01</w:t>
+              <w:t>31</w:t>
             </w:r>
           </w:p>
         </w:tc>
@@ -7765,7 +7812,7 @@
                 <w:rFonts w:ascii="Arial" w:hAnsi="Arial" w:cs="Arial"/>
                 <w:b/>
               </w:rPr>
-              <w:t>02</w:t>
+              <w:t>32</w:t>
             </w:r>
           </w:p>
         </w:tc>
@@ -7914,7 +7961,7 @@
                 <w:rFonts w:ascii="Arial" w:hAnsi="Arial" w:cs="Arial"/>
                 <w:b/>
               </w:rPr>
-              <w:t>03</w:t>
+              <w:t>33</w:t>
             </w:r>
           </w:p>
         </w:tc>
@@ -8063,7 +8110,7 @@
                 <w:rFonts w:ascii="Arial" w:hAnsi="Arial" w:cs="Arial"/>
                 <w:b/>
               </w:rPr>
-              <w:t>04</w:t>
+              <w:t>34</w:t>
             </w:r>
           </w:p>
         </w:tc>
@@ -8212,7 +8259,7 @@
                 <w:rFonts w:ascii="Arial" w:hAnsi="Arial" w:cs="Arial"/>
                 <w:b/>
               </w:rPr>
-              <w:t>05</w:t>
+              <w:t>35</w:t>
             </w:r>
           </w:p>
         </w:tc>
@@ -8768,7 +8815,7 @@
                 <w:rFonts w:ascii="Arial" w:hAnsi="Arial" w:cs="Arial"/>
                 <w:b/>
               </w:rPr>
-              <w:t>01</w:t>
+              <w:t>36</w:t>
             </w:r>
           </w:p>
         </w:tc>
@@ -8954,7 +9001,7 @@
                 <w:rFonts w:ascii="Arial" w:hAnsi="Arial" w:cs="Arial"/>
                 <w:b/>
               </w:rPr>
-              <w:t>02</w:t>
+              <w:t>37</w:t>
             </w:r>
           </w:p>
         </w:tc>
@@ -9103,7 +9150,7 @@
                 <w:rFonts w:ascii="Arial" w:hAnsi="Arial" w:cs="Arial"/>
                 <w:b/>
               </w:rPr>
-              <w:t>03</w:t>
+              <w:t>38</w:t>
             </w:r>
           </w:p>
         </w:tc>
@@ -9252,7 +9299,7 @@
                 <w:rFonts w:ascii="Arial" w:hAnsi="Arial" w:cs="Arial"/>
                 <w:b/>
               </w:rPr>
-              <w:t>04</w:t>
+              <w:t>39</w:t>
             </w:r>
           </w:p>
         </w:tc>
@@ -9401,7 +9448,7 @@
                 <w:rFonts w:ascii="Arial" w:hAnsi="Arial" w:cs="Arial"/>
                 <w:b/>
               </w:rPr>
-              <w:t>05</w:t>
+              <w:t>40</w:t>
             </w:r>
           </w:p>
         </w:tc>
@@ -9957,7 +10004,7 @@
                 <w:rFonts w:ascii="Arial" w:hAnsi="Arial" w:cs="Arial"/>
                 <w:b/>
               </w:rPr>
-              <w:t>01</w:t>
+              <w:t>41</w:t>
             </w:r>
           </w:p>
         </w:tc>
@@ -10143,7 +10190,7 @@
                 <w:rFonts w:ascii="Arial" w:hAnsi="Arial" w:cs="Arial"/>
                 <w:b/>
               </w:rPr>
-              <w:t>02</w:t>
+              <w:t>42</w:t>
             </w:r>
           </w:p>
         </w:tc>
@@ -10292,7 +10339,7 @@
                 <w:rFonts w:ascii="Arial" w:hAnsi="Arial" w:cs="Arial"/>
                 <w:b/>
               </w:rPr>
-              <w:t>03</w:t>
+              <w:t>43</w:t>
             </w:r>
           </w:p>
         </w:tc>
@@ -10441,7 +10488,7 @@
                 <w:rFonts w:ascii="Arial" w:hAnsi="Arial" w:cs="Arial"/>
                 <w:b/>
               </w:rPr>
-              <w:t>04</w:t>
+              <w:t>44</w:t>
             </w:r>
           </w:p>
         </w:tc>
@@ -10590,7 +10637,7 @@
                 <w:rFonts w:ascii="Arial" w:hAnsi="Arial" w:cs="Arial"/>
                 <w:b/>
               </w:rPr>
-              <w:t>05</w:t>
+              <w:t>45</w:t>
             </w:r>
           </w:p>
         </w:tc>
@@ -11146,7 +11193,7 @@
                 <w:rFonts w:ascii="Arial" w:hAnsi="Arial" w:cs="Arial"/>
                 <w:b/>
               </w:rPr>
-              <w:t>01</w:t>
+              <w:t>46</w:t>
             </w:r>
           </w:p>
         </w:tc>
@@ -11332,7 +11379,7 @@
                 <w:rFonts w:ascii="Arial" w:hAnsi="Arial" w:cs="Arial"/>
                 <w:b/>
               </w:rPr>
-              <w:t>02</w:t>
+              <w:t>47</w:t>
             </w:r>
           </w:p>
         </w:tc>
@@ -11481,7 +11528,7 @@
                 <w:rFonts w:ascii="Arial" w:hAnsi="Arial" w:cs="Arial"/>
                 <w:b/>
               </w:rPr>
-              <w:t>03</w:t>
+              <w:t>48</w:t>
             </w:r>
           </w:p>
         </w:tc>
@@ -11630,7 +11677,7 @@
                 <w:rFonts w:ascii="Arial" w:hAnsi="Arial" w:cs="Arial"/>
                 <w:b/>
               </w:rPr>
-              <w:t>04</w:t>
+              <w:t>49</w:t>
             </w:r>
           </w:p>
         </w:tc>
@@ -11779,7 +11826,7 @@
                 <w:rFonts w:ascii="Arial" w:hAnsi="Arial" w:cs="Arial"/>
                 <w:b/>
               </w:rPr>
-              <w:t>05</w:t>
+              <w:t>50</w:t>
             </w:r>
           </w:p>
         </w:tc>
@@ -12335,7 +12382,7 @@
                 <w:rFonts w:ascii="Arial" w:hAnsi="Arial" w:cs="Arial"/>
                 <w:b/>
               </w:rPr>
-              <w:t>01</w:t>
+              <w:t>51</w:t>
             </w:r>
           </w:p>
         </w:tc>
@@ -12521,7 +12568,7 @@
                 <w:rFonts w:ascii="Arial" w:hAnsi="Arial" w:cs="Arial"/>
                 <w:b/>
               </w:rPr>
-              <w:t>02</w:t>
+              <w:t>52</w:t>
             </w:r>
           </w:p>
         </w:tc>
@@ -12670,7 +12717,7 @@
                 <w:rFonts w:ascii="Arial" w:hAnsi="Arial" w:cs="Arial"/>
                 <w:b/>
               </w:rPr>
-              <w:t>03</w:t>
+              <w:t>53</w:t>
             </w:r>
           </w:p>
         </w:tc>
@@ -12819,7 +12866,7 @@
                 <w:rFonts w:ascii="Arial" w:hAnsi="Arial" w:cs="Arial"/>
                 <w:b/>
               </w:rPr>
-              <w:t>04</w:t>
+              <w:t>54</w:t>
             </w:r>
           </w:p>
         </w:tc>
@@ -12968,7 +13015,7 @@
                 <w:rFonts w:ascii="Arial" w:hAnsi="Arial" w:cs="Arial"/>
                 <w:b/>
               </w:rPr>
-              <w:t>05</w:t>
+              <w:t>55</w:t>
             </w:r>
           </w:p>
         </w:tc>
@@ -13524,7 +13571,7 @@
                 <w:rFonts w:ascii="Arial" w:hAnsi="Arial" w:cs="Arial"/>
                 <w:b/>
               </w:rPr>
-              <w:t>01</w:t>
+              <w:t>56</w:t>
             </w:r>
           </w:p>
         </w:tc>
@@ -13710,7 +13757,7 @@
                 <w:rFonts w:ascii="Arial" w:hAnsi="Arial" w:cs="Arial"/>
                 <w:b/>
               </w:rPr>
-              <w:t>02</w:t>
+              <w:t>57</w:t>
             </w:r>
           </w:p>
         </w:tc>
@@ -13859,7 +13906,7 @@
                 <w:rFonts w:ascii="Arial" w:hAnsi="Arial" w:cs="Arial"/>
                 <w:b/>
               </w:rPr>
-              <w:t>03</w:t>
+              <w:t>58</w:t>
             </w:r>
           </w:p>
         </w:tc>
@@ -14008,7 +14055,7 @@
                 <w:rFonts w:ascii="Arial" w:hAnsi="Arial" w:cs="Arial"/>
                 <w:b/>
               </w:rPr>
-              <w:t>04</w:t>
+              <w:t>59</w:t>
             </w:r>
           </w:p>
         </w:tc>
@@ -14157,7 +14204,7 @@
                 <w:rFonts w:ascii="Arial" w:hAnsi="Arial" w:cs="Arial"/>
                 <w:b/>
               </w:rPr>
-              <w:t>05</w:t>
+              <w:t>60</w:t>
             </w:r>
           </w:p>
         </w:tc>

</xml_diff>

<commit_message>
refactor: update participant schema keys and enhance document header variable replacement
</commit_message>
<xml_diff>
--- a/public/templates/lista-dia-todo.docx
+++ b/public/templates/lista-dia-todo.docx
@@ -1,6 +1,6 @@
 
 <file path=word/document.xml><?xml version="1.0" encoding="utf-8"?>
-<w:document xmlns:wpc="http://schemas.microsoft.com/office/word/2010/wordprocessingCanvas" xmlns:cx="http://schemas.microsoft.com/office/drawing/2014/chartex" xmlns:cx1="http://schemas.microsoft.com/office/drawing/2015/9/8/chartex" xmlns:cx2="http://schemas.microsoft.com/office/drawing/2015/10/21/chartex" xmlns:cx3="http://schemas.microsoft.com/office/drawing/2016/5/9/chartex" xmlns:cx4="http://schemas.microsoft.com/office/drawing/2016/5/10/chartex" xmlns:cx5="http://schemas.microsoft.com/office/drawing/2016/5/11/chartex" xmlns:cx6="http://schemas.microsoft.com/office/drawing/2016/5/12/chartex" xmlns:cx7="http://schemas.microsoft.com/office/drawing/2016/5/13/chartex" xmlns:cx8="http://schemas.microsoft.com/office/drawing/2016/5/14/chartex" xmlns:mc="http://schemas.openxmlformats.org/markup-compatibility/2006" xmlns:aink="http://schemas.microsoft.com/office/drawing/2016/ink" xmlns:am3d="http://schemas.microsoft.com/office/drawing/2017/model3d" xmlns:o="urn:schemas-microsoft-com:office:office" xmlns:oel="http://schemas.microsoft.com/office/2019/extlst" xmlns:r="http://schemas.openxmlformats.org/officeDocument/2006/relationships" xmlns:m="http://schemas.openxmlformats.org/officeDocument/2006/math" xmlns:v="urn:schemas-microsoft-com:vml" xmlns:wp14="http://schemas.microsoft.com/office/word/2010/wordprocessingDrawing" xmlns:wp="http://schemas.openxmlformats.org/drawingml/2006/wordprocessingDrawing" xmlns:w10="urn:schemas-microsoft-com:office:word" xmlns:w="http://schemas.openxmlformats.org/wordprocessingml/2006/main" xmlns:w14="http://schemas.microsoft.com/office/word/2010/wordml" xmlns:w15="http://schemas.microsoft.com/office/word/2012/wordml" xmlns:w16cex="http://schemas.microsoft.com/office/word/2018/wordml/cex" xmlns:w16cid="http://schemas.microsoft.com/office/word/2016/wordml/cid" xmlns:w16="http://schemas.microsoft.com/office/word/2018/wordml" xmlns:w16du="http://schemas.microsoft.com/office/word/2023/wordml/word16du" xmlns:w16sdtdh="http://schemas.microsoft.com/office/word/2020/wordml/sdtdatahash" xmlns:w16se="http://schemas.microsoft.com/office/word/2015/wordml/symex" xmlns:wpg="http://schemas.microsoft.com/office/word/2010/wordprocessingGroup" xmlns:wpi="http://schemas.microsoft.com/office/word/2010/wordprocessingInk" xmlns:wne="http://schemas.microsoft.com/office/word/2006/wordml" xmlns:wps="http://schemas.microsoft.com/office/word/2010/wordprocessingShape" mc:Ignorable="w14 w15 w16se w16cid w16 w16cex w16sdtdh w16du wp14">
+<w:document xmlns:wpc="http://schemas.microsoft.com/office/word/2010/wordprocessingCanvas" xmlns:cx="http://schemas.microsoft.com/office/drawing/2014/chartex" xmlns:cx1="http://schemas.microsoft.com/office/drawing/2015/9/8/chartex" xmlns:cx2="http://schemas.microsoft.com/office/drawing/2015/10/21/chartex" xmlns:cx3="http://schemas.microsoft.com/office/drawing/2016/5/9/chartex" xmlns:cx4="http://schemas.microsoft.com/office/drawing/2016/5/10/chartex" xmlns:cx5="http://schemas.microsoft.com/office/drawing/2016/5/11/chartex" xmlns:cx6="http://schemas.microsoft.com/office/drawing/2016/5/12/chartex" xmlns:cx7="http://schemas.microsoft.com/office/drawing/2016/5/13/chartex" xmlns:cx8="http://schemas.microsoft.com/office/drawing/2016/5/14/chartex" xmlns:mc="http://schemas.openxmlformats.org/markup-compatibility/2006" xmlns:aink="http://schemas.microsoft.com/office/drawing/2016/ink" xmlns:am3d="http://schemas.microsoft.com/office/drawing/2017/model3d" xmlns:o="urn:schemas-microsoft-com:office:office" xmlns:oel="http://schemas.microsoft.com/office/2019/extlst" xmlns:r="http://schemas.openxmlformats.org/officeDocument/2006/relationships" xmlns:m="http://schemas.openxmlformats.org/officeDocument/2006/math" xmlns:v="urn:schemas-microsoft-com:vml" xmlns:wp14="http://schemas.microsoft.com/office/word/2010/wordprocessingDrawing" xmlns:wp="http://schemas.openxmlformats.org/drawingml/2006/wordprocessingDrawing" xmlns:w10="urn:schemas-microsoft-com:office:word" xmlns:w="http://schemas.openxmlformats.org/wordprocessingml/2006/main" xmlns:w14="http://schemas.microsoft.com/office/word/2010/wordml" xmlns:w15="http://schemas.microsoft.com/office/word/2012/wordml" xmlns:w16cex="http://schemas.microsoft.com/office/word/2018/wordml/cex" xmlns:w16cid="http://schemas.microsoft.com/office/word/2016/wordml/cid" xmlns:w16="http://schemas.microsoft.com/office/word/2018/wordml" xmlns:w16du="http://schemas.microsoft.com/office/word/2023/wordml/word16du" xmlns:w16sdtdh="http://schemas.microsoft.com/office/word/2020/wordml/sdtdatahash" xmlns:w16sdtfl="http://schemas.microsoft.com/office/word/2024/wordml/sdtformatlock" xmlns:w16se="http://schemas.microsoft.com/office/word/2015/wordml/symex" xmlns:wpg="http://schemas.microsoft.com/office/word/2010/wordprocessingGroup" xmlns:wpi="http://schemas.microsoft.com/office/word/2010/wordprocessingInk" xmlns:wne="http://schemas.microsoft.com/office/word/2006/wordml" xmlns:wps="http://schemas.microsoft.com/office/word/2010/wordprocessingShape" mc:Ignorable="w14 w15 w16se w16cid w16 w16cex w16sdtdh w16sdtfl w16du wp14">
   <w:body>
     <w:tbl>
       <w:tblPr>
@@ -468,7 +468,7 @@
               <w:rPr>
                 <w:rFonts w:ascii="Arial" w:hAnsi="Arial" w:cs="Arial"/>
               </w:rPr>
-              <w:t>[participante_1]</w:t>
+              <w:t>p_1</w:t>
             </w:r>
           </w:p>
         </w:tc>
@@ -492,42 +492,52 @@
                 <w:rFonts w:ascii="Arial" w:hAnsi="Arial" w:cs="Arial"/>
               </w:rPr>
             </w:pPr>
-            <w:r>
-              <w:rPr>
-                <w:rFonts w:ascii="Arial" w:hAnsi="Arial" w:cs="Arial"/>
-              </w:rPr>
-              <w:t>[nome_empresa]</w:t>
-            </w:r>
-          </w:p>
-          <w:p>
-            <w:pPr>
-              <w:spacing w:after="0" w:line="240" w:lineRule="auto"/>
-              <w:jc w:val="center"/>
-              <w:rPr>
-                <w:rFonts w:ascii="Arial" w:hAnsi="Arial" w:cs="Arial"/>
-              </w:rPr>
-            </w:pPr>
-          </w:p>
-          <w:p>
-            <w:pPr>
-              <w:spacing w:after="0" w:line="240" w:lineRule="auto"/>
-              <w:jc w:val="center"/>
-              <w:rPr>
-                <w:rFonts w:ascii="Arial" w:hAnsi="Arial" w:cs="Arial"/>
-              </w:rPr>
-            </w:pPr>
-            <w:r>
-              <w:rPr>
-                <w:rFonts w:ascii="Arial" w:hAnsi="Arial" w:cs="Arial"/>
-              </w:rPr>
-              <w:t xml:space="preserve">CNPJ: </w:t>
-            </w:r>
-            <w:r>
-              <w:rPr>
-                <w:rFonts w:ascii="Arial" w:hAnsi="Arial" w:cs="Arial"/>
-              </w:rPr>
-              <w:t>[cnpj]</w:t>
-            </w:r>
+            <w:proofErr w:type="spellStart"/>
+            <w:r>
+              <w:rPr>
+                <w:rFonts w:ascii="Arial" w:hAnsi="Arial" w:cs="Arial"/>
+              </w:rPr>
+              <w:t>nome_empresa</w:t>
+            </w:r>
+            <w:proofErr w:type="spellEnd"/>
+          </w:p>
+          <w:p>
+            <w:pPr>
+              <w:spacing w:after="0" w:line="240" w:lineRule="auto"/>
+              <w:jc w:val="center"/>
+              <w:rPr>
+                <w:rFonts w:ascii="Arial" w:hAnsi="Arial" w:cs="Arial"/>
+              </w:rPr>
+            </w:pPr>
+          </w:p>
+          <w:p>
+            <w:pPr>
+              <w:spacing w:after="0" w:line="240" w:lineRule="auto"/>
+              <w:jc w:val="center"/>
+              <w:rPr>
+                <w:rFonts w:ascii="Arial" w:hAnsi="Arial" w:cs="Arial"/>
+              </w:rPr>
+            </w:pPr>
+            <w:r>
+              <w:rPr>
+                <w:rFonts w:ascii="Arial" w:hAnsi="Arial" w:cs="Arial"/>
+              </w:rPr>
+              <w:t>CNPJ:</w:t>
+            </w:r>
+            <w:r>
+              <w:rPr>
+                <w:rFonts w:ascii="Arial" w:hAnsi="Arial" w:cs="Arial"/>
+              </w:rPr>
+              <w:t xml:space="preserve"> </w:t>
+            </w:r>
+            <w:proofErr w:type="spellStart"/>
+            <w:r>
+              <w:rPr>
+                <w:rFonts w:ascii="Arial" w:hAnsi="Arial" w:cs="Arial"/>
+              </w:rPr>
+              <w:t>cnpj</w:t>
+            </w:r>
+            <w:proofErr w:type="spellEnd"/>
           </w:p>
         </w:tc>
         <w:tc>
@@ -641,20 +651,9 @@
             <w:r>
               <w:rPr>
                 <w:rFonts w:ascii="Arial" w:hAnsi="Arial" w:cs="Arial"/>
-              </w:rPr>
-              <w:t>[participante_</w:t>
-            </w:r>
-            <w:r>
-              <w:rPr>
-                <w:rFonts w:ascii="Arial" w:hAnsi="Arial" w:cs="Arial"/>
-              </w:rPr>
-              <w:t>2</w:t>
-            </w:r>
-            <w:r>
-              <w:rPr>
-                <w:rFonts w:ascii="Arial" w:hAnsi="Arial" w:cs="Arial"/>
-              </w:rPr>
-              <w:t>]</w:t>
+                <w:color w:val="000000"/>
+              </w:rPr>
+              <w:t>p_2</w:t>
             </w:r>
           </w:p>
         </w:tc>
@@ -790,20 +789,9 @@
             <w:r>
               <w:rPr>
                 <w:rFonts w:ascii="Arial" w:hAnsi="Arial" w:cs="Arial"/>
-              </w:rPr>
-              <w:t>[participante_</w:t>
-            </w:r>
-            <w:r>
-              <w:rPr>
-                <w:rFonts w:ascii="Arial" w:hAnsi="Arial" w:cs="Arial"/>
-              </w:rPr>
-              <w:t>3</w:t>
-            </w:r>
-            <w:r>
-              <w:rPr>
-                <w:rFonts w:ascii="Arial" w:hAnsi="Arial" w:cs="Arial"/>
-              </w:rPr>
-              <w:t>]</w:t>
+                <w:color w:val="000000"/>
+              </w:rPr>
+              <w:t>p_3</w:t>
             </w:r>
           </w:p>
         </w:tc>
@@ -939,20 +927,9 @@
             <w:r>
               <w:rPr>
                 <w:rFonts w:ascii="Arial" w:hAnsi="Arial" w:cs="Arial"/>
-              </w:rPr>
-              <w:t>[participante_</w:t>
-            </w:r>
-            <w:r>
-              <w:rPr>
-                <w:rFonts w:ascii="Arial" w:hAnsi="Arial" w:cs="Arial"/>
-              </w:rPr>
-              <w:t>4</w:t>
-            </w:r>
-            <w:r>
-              <w:rPr>
-                <w:rFonts w:ascii="Arial" w:hAnsi="Arial" w:cs="Arial"/>
-              </w:rPr>
-              <w:t>]</w:t>
+                <w:color w:val="000000"/>
+              </w:rPr>
+              <w:t>p_4</w:t>
             </w:r>
           </w:p>
         </w:tc>
@@ -1088,20 +1065,9 @@
             <w:r>
               <w:rPr>
                 <w:rFonts w:ascii="Arial" w:hAnsi="Arial" w:cs="Arial"/>
-              </w:rPr>
-              <w:t>[participante_</w:t>
-            </w:r>
-            <w:r>
-              <w:rPr>
-                <w:rFonts w:ascii="Arial" w:hAnsi="Arial" w:cs="Arial"/>
-              </w:rPr>
-              <w:t>5</w:t>
-            </w:r>
-            <w:r>
-              <w:rPr>
-                <w:rFonts w:ascii="Arial" w:hAnsi="Arial" w:cs="Arial"/>
-              </w:rPr>
-              <w:t>]</w:t>
+                <w:color w:val="000000"/>
+              </w:rPr>
+              <w:t>p_5</w:t>
             </w:r>
           </w:p>
         </w:tc>
@@ -1652,19 +1618,7 @@
               <w:rPr>
                 <w:rFonts w:ascii="Arial" w:hAnsi="Arial" w:cs="Arial"/>
               </w:rPr>
-              <w:t>[participante_</w:t>
-            </w:r>
-            <w:r>
-              <w:rPr>
-                <w:rFonts w:ascii="Arial" w:hAnsi="Arial" w:cs="Arial"/>
-              </w:rPr>
-              <w:t>6</w:t>
-            </w:r>
-            <w:r>
-              <w:rPr>
-                <w:rFonts w:ascii="Arial" w:hAnsi="Arial" w:cs="Arial"/>
-              </w:rPr>
-              <w:t>]</w:t>
+              <w:t>p_6</w:t>
             </w:r>
           </w:p>
         </w:tc>
@@ -1689,12 +1643,14 @@
                 <w:color w:val="FF0000"/>
               </w:rPr>
             </w:pPr>
-            <w:r>
-              <w:rPr>
-                <w:rFonts w:ascii="Arial" w:hAnsi="Arial" w:cs="Arial"/>
-              </w:rPr>
-              <w:t>[nome_empresa]</w:t>
-            </w:r>
+            <w:proofErr w:type="spellStart"/>
+            <w:r>
+              <w:rPr>
+                <w:rFonts w:ascii="Arial" w:hAnsi="Arial" w:cs="Arial"/>
+              </w:rPr>
+              <w:t>nome_empresa</w:t>
+            </w:r>
+            <w:proofErr w:type="spellEnd"/>
           </w:p>
           <w:p>
             <w:pPr>
@@ -1719,12 +1675,14 @@
               </w:rPr>
               <w:t xml:space="preserve">CNPJ: </w:t>
             </w:r>
-            <w:r>
-              <w:rPr>
-                <w:rFonts w:ascii="Arial" w:hAnsi="Arial" w:cs="Arial"/>
-              </w:rPr>
-              <w:t>[cnpj]</w:t>
-            </w:r>
+            <w:proofErr w:type="spellStart"/>
+            <w:r>
+              <w:rPr>
+                <w:rFonts w:ascii="Arial" w:hAnsi="Arial" w:cs="Arial"/>
+              </w:rPr>
+              <w:t>cnpj</w:t>
+            </w:r>
+            <w:proofErr w:type="spellEnd"/>
           </w:p>
         </w:tc>
         <w:tc>
@@ -1845,20 +1803,9 @@
             <w:r>
               <w:rPr>
                 <w:rFonts w:ascii="Arial" w:hAnsi="Arial" w:cs="Arial"/>
-              </w:rPr>
-              <w:t>[participante_</w:t>
-            </w:r>
-            <w:r>
-              <w:rPr>
-                <w:rFonts w:ascii="Arial" w:hAnsi="Arial" w:cs="Arial"/>
-              </w:rPr>
-              <w:t>7</w:t>
-            </w:r>
-            <w:r>
-              <w:rPr>
-                <w:rFonts w:ascii="Arial" w:hAnsi="Arial" w:cs="Arial"/>
-              </w:rPr>
-              <w:t>]</w:t>
+                <w:color w:val="000000"/>
+              </w:rPr>
+              <w:t>p_7</w:t>
             </w:r>
           </w:p>
         </w:tc>
@@ -2001,20 +1948,9 @@
             <w:r>
               <w:rPr>
                 <w:rFonts w:ascii="Arial" w:hAnsi="Arial" w:cs="Arial"/>
-              </w:rPr>
-              <w:t>[participante_</w:t>
-            </w:r>
-            <w:r>
-              <w:rPr>
-                <w:rFonts w:ascii="Arial" w:hAnsi="Arial" w:cs="Arial"/>
-              </w:rPr>
-              <w:t>8</w:t>
-            </w:r>
-            <w:r>
-              <w:rPr>
-                <w:rFonts w:ascii="Arial" w:hAnsi="Arial" w:cs="Arial"/>
-              </w:rPr>
-              <w:t>]</w:t>
+                <w:color w:val="000000"/>
+              </w:rPr>
+              <w:t>p_8</w:t>
             </w:r>
           </w:p>
         </w:tc>
@@ -2157,20 +2093,9 @@
             <w:r>
               <w:rPr>
                 <w:rFonts w:ascii="Arial" w:hAnsi="Arial" w:cs="Arial"/>
-              </w:rPr>
-              <w:t>[participante_</w:t>
-            </w:r>
-            <w:r>
-              <w:rPr>
-                <w:rFonts w:ascii="Arial" w:hAnsi="Arial" w:cs="Arial"/>
-              </w:rPr>
-              <w:t>9</w:t>
-            </w:r>
-            <w:r>
-              <w:rPr>
-                <w:rFonts w:ascii="Arial" w:hAnsi="Arial" w:cs="Arial"/>
-              </w:rPr>
-              <w:t>]</w:t>
+                <w:color w:val="000000"/>
+              </w:rPr>
+              <w:t>p_9</w:t>
             </w:r>
           </w:p>
         </w:tc>
@@ -2306,20 +2231,9 @@
             <w:r>
               <w:rPr>
                 <w:rFonts w:ascii="Arial" w:hAnsi="Arial" w:cs="Arial"/>
-              </w:rPr>
-              <w:t>[participante_</w:t>
-            </w:r>
-            <w:r>
-              <w:rPr>
-                <w:rFonts w:ascii="Arial" w:hAnsi="Arial" w:cs="Arial"/>
-              </w:rPr>
-              <w:t>10</w:t>
-            </w:r>
-            <w:r>
-              <w:rPr>
-                <w:rFonts w:ascii="Arial" w:hAnsi="Arial" w:cs="Arial"/>
-              </w:rPr>
-              <w:t>]</w:t>
+                <w:color w:val="000000"/>
+              </w:rPr>
+              <w:t>p_10</w:t>
             </w:r>
           </w:p>
         </w:tc>
@@ -2835,14 +2749,7 @@
                 <w:rFonts w:ascii="Arial" w:hAnsi="Arial" w:cs="Arial"/>
                 <w:b/>
               </w:rPr>
-              <w:t>1</w:t>
-            </w:r>
-            <w:r>
-              <w:rPr>
-                <w:rFonts w:ascii="Arial" w:hAnsi="Arial" w:cs="Arial"/>
-                <w:b/>
-              </w:rPr>
-              <w:t>1</w:t>
+              <w:t>11</w:t>
             </w:r>
           </w:p>
         </w:tc>
@@ -2869,19 +2776,7 @@
               <w:rPr>
                 <w:rFonts w:ascii="Arial" w:hAnsi="Arial" w:cs="Arial"/>
               </w:rPr>
-              <w:t>[participante_</w:t>
-            </w:r>
-            <w:r>
-              <w:rPr>
-                <w:rFonts w:ascii="Arial" w:hAnsi="Arial" w:cs="Arial"/>
-              </w:rPr>
-              <w:t>11</w:t>
-            </w:r>
-            <w:r>
-              <w:rPr>
-                <w:rFonts w:ascii="Arial" w:hAnsi="Arial" w:cs="Arial"/>
-              </w:rPr>
-              <w:t>]</w:t>
+              <w:t>p_11</w:t>
             </w:r>
           </w:p>
         </w:tc>
@@ -2906,12 +2801,14 @@
                 <w:color w:val="FF0000"/>
               </w:rPr>
             </w:pPr>
-            <w:r>
-              <w:rPr>
-                <w:rFonts w:ascii="Arial" w:hAnsi="Arial" w:cs="Arial"/>
-              </w:rPr>
-              <w:t>[nome_empresa]</w:t>
-            </w:r>
+            <w:proofErr w:type="spellStart"/>
+            <w:r>
+              <w:rPr>
+                <w:rFonts w:ascii="Arial" w:hAnsi="Arial" w:cs="Arial"/>
+              </w:rPr>
+              <w:t>nome_empresa</w:t>
+            </w:r>
+            <w:proofErr w:type="spellEnd"/>
           </w:p>
           <w:p>
             <w:pPr>
@@ -2936,12 +2833,14 @@
               </w:rPr>
               <w:t xml:space="preserve">CNPJ: </w:t>
             </w:r>
-            <w:r>
-              <w:rPr>
-                <w:rFonts w:ascii="Arial" w:hAnsi="Arial" w:cs="Arial"/>
-              </w:rPr>
-              <w:t>[cnpj]</w:t>
-            </w:r>
+            <w:proofErr w:type="spellStart"/>
+            <w:r>
+              <w:rPr>
+                <w:rFonts w:ascii="Arial" w:hAnsi="Arial" w:cs="Arial"/>
+              </w:rPr>
+              <w:t>cnpj</w:t>
+            </w:r>
+            <w:proofErr w:type="spellEnd"/>
           </w:p>
         </w:tc>
         <w:tc>
@@ -3028,14 +2927,7 @@
                 <w:rFonts w:ascii="Arial" w:hAnsi="Arial" w:cs="Arial"/>
                 <w:b/>
               </w:rPr>
-              <w:t>1</w:t>
-            </w:r>
-            <w:r>
-              <w:rPr>
-                <w:rFonts w:ascii="Arial" w:hAnsi="Arial" w:cs="Arial"/>
-                <w:b/>
-              </w:rPr>
-              <w:t>2</w:t>
+              <w:t>12</w:t>
             </w:r>
           </w:p>
         </w:tc>
@@ -3062,20 +2954,9 @@
             <w:r>
               <w:rPr>
                 <w:rFonts w:ascii="Arial" w:hAnsi="Arial" w:cs="Arial"/>
-              </w:rPr>
-              <w:t>[participante_</w:t>
-            </w:r>
-            <w:r>
-              <w:rPr>
-                <w:rFonts w:ascii="Arial" w:hAnsi="Arial" w:cs="Arial"/>
-              </w:rPr>
-              <w:t>12</w:t>
-            </w:r>
-            <w:r>
-              <w:rPr>
-                <w:rFonts w:ascii="Arial" w:hAnsi="Arial" w:cs="Arial"/>
-              </w:rPr>
-              <w:t>]</w:t>
+                <w:color w:val="000000"/>
+              </w:rPr>
+              <w:t>p_12</w:t>
             </w:r>
           </w:p>
         </w:tc>
@@ -3184,14 +3065,7 @@
                 <w:rFonts w:ascii="Arial" w:hAnsi="Arial" w:cs="Arial"/>
                 <w:b/>
               </w:rPr>
-              <w:t>1</w:t>
-            </w:r>
-            <w:r>
-              <w:rPr>
-                <w:rFonts w:ascii="Arial" w:hAnsi="Arial" w:cs="Arial"/>
-                <w:b/>
-              </w:rPr>
-              <w:t>3</w:t>
+              <w:t>13</w:t>
             </w:r>
           </w:p>
         </w:tc>
@@ -3218,20 +3092,9 @@
             <w:r>
               <w:rPr>
                 <w:rFonts w:ascii="Arial" w:hAnsi="Arial" w:cs="Arial"/>
-              </w:rPr>
-              <w:t>[participante_</w:t>
-            </w:r>
-            <w:r>
-              <w:rPr>
-                <w:rFonts w:ascii="Arial" w:hAnsi="Arial" w:cs="Arial"/>
-              </w:rPr>
-              <w:t>13</w:t>
-            </w:r>
-            <w:r>
-              <w:rPr>
-                <w:rFonts w:ascii="Arial" w:hAnsi="Arial" w:cs="Arial"/>
-              </w:rPr>
-              <w:t>]</w:t>
+                <w:color w:val="000000"/>
+              </w:rPr>
+              <w:t>p_13</w:t>
             </w:r>
           </w:p>
         </w:tc>
@@ -3340,14 +3203,7 @@
                 <w:rFonts w:ascii="Arial" w:hAnsi="Arial" w:cs="Arial"/>
                 <w:b/>
               </w:rPr>
-              <w:t>1</w:t>
-            </w:r>
-            <w:r>
-              <w:rPr>
-                <w:rFonts w:ascii="Arial" w:hAnsi="Arial" w:cs="Arial"/>
-                <w:b/>
-              </w:rPr>
-              <w:t>4</w:t>
+              <w:t>14</w:t>
             </w:r>
           </w:p>
         </w:tc>
@@ -3374,20 +3230,9 @@
             <w:r>
               <w:rPr>
                 <w:rFonts w:ascii="Arial" w:hAnsi="Arial" w:cs="Arial"/>
-              </w:rPr>
-              <w:t>[participante_</w:t>
-            </w:r>
-            <w:r>
-              <w:rPr>
-                <w:rFonts w:ascii="Arial" w:hAnsi="Arial" w:cs="Arial"/>
-              </w:rPr>
-              <w:t>14</w:t>
-            </w:r>
-            <w:r>
-              <w:rPr>
-                <w:rFonts w:ascii="Arial" w:hAnsi="Arial" w:cs="Arial"/>
-              </w:rPr>
-              <w:t>]</w:t>
+                <w:color w:val="000000"/>
+              </w:rPr>
+              <w:t>p_14</w:t>
             </w:r>
           </w:p>
         </w:tc>
@@ -3496,14 +3341,7 @@
                 <w:rFonts w:ascii="Arial" w:hAnsi="Arial" w:cs="Arial"/>
                 <w:b/>
               </w:rPr>
-              <w:t>1</w:t>
-            </w:r>
-            <w:r>
-              <w:rPr>
-                <w:rFonts w:ascii="Arial" w:hAnsi="Arial" w:cs="Arial"/>
-                <w:b/>
-              </w:rPr>
-              <w:t>5</w:t>
+              <w:t>15</w:t>
             </w:r>
           </w:p>
         </w:tc>
@@ -3530,20 +3368,9 @@
             <w:r>
               <w:rPr>
                 <w:rFonts w:ascii="Arial" w:hAnsi="Arial" w:cs="Arial"/>
-              </w:rPr>
-              <w:t>[participante_</w:t>
-            </w:r>
-            <w:r>
-              <w:rPr>
-                <w:rFonts w:ascii="Arial" w:hAnsi="Arial" w:cs="Arial"/>
-              </w:rPr>
-              <w:t>15</w:t>
-            </w:r>
-            <w:r>
-              <w:rPr>
-                <w:rFonts w:ascii="Arial" w:hAnsi="Arial" w:cs="Arial"/>
-              </w:rPr>
-              <w:t>]</w:t>
+                <w:color w:val="000000"/>
+              </w:rPr>
+              <w:t>p_15</w:t>
             </w:r>
           </w:p>
         </w:tc>
@@ -4086,19 +3913,7 @@
               <w:rPr>
                 <w:rFonts w:ascii="Arial" w:hAnsi="Arial" w:cs="Arial"/>
               </w:rPr>
-              <w:t>[participante_</w:t>
-            </w:r>
-            <w:r>
-              <w:rPr>
-                <w:rFonts w:ascii="Arial" w:hAnsi="Arial" w:cs="Arial"/>
-              </w:rPr>
-              <w:t>16</w:t>
-            </w:r>
-            <w:r>
-              <w:rPr>
-                <w:rFonts w:ascii="Arial" w:hAnsi="Arial" w:cs="Arial"/>
-              </w:rPr>
-              <w:t>]</w:t>
+              <w:t>p_16</w:t>
             </w:r>
           </w:p>
         </w:tc>
@@ -4123,12 +3938,14 @@
                 <w:color w:val="FF0000"/>
               </w:rPr>
             </w:pPr>
-            <w:r>
-              <w:rPr>
-                <w:rFonts w:ascii="Arial" w:hAnsi="Arial" w:cs="Arial"/>
-              </w:rPr>
-              <w:t>[nome_empresa]</w:t>
-            </w:r>
+            <w:proofErr w:type="spellStart"/>
+            <w:r>
+              <w:rPr>
+                <w:rFonts w:ascii="Arial" w:hAnsi="Arial" w:cs="Arial"/>
+              </w:rPr>
+              <w:t>nome_empresa</w:t>
+            </w:r>
+            <w:proofErr w:type="spellEnd"/>
           </w:p>
           <w:p>
             <w:pPr>
@@ -4153,12 +3970,14 @@
               </w:rPr>
               <w:t xml:space="preserve">CNPJ: </w:t>
             </w:r>
-            <w:r>
-              <w:rPr>
-                <w:rFonts w:ascii="Arial" w:hAnsi="Arial" w:cs="Arial"/>
-              </w:rPr>
-              <w:t>[cnpj]</w:t>
-            </w:r>
+            <w:proofErr w:type="spellStart"/>
+            <w:r>
+              <w:rPr>
+                <w:rFonts w:ascii="Arial" w:hAnsi="Arial" w:cs="Arial"/>
+              </w:rPr>
+              <w:t>cnpj</w:t>
+            </w:r>
+            <w:proofErr w:type="spellEnd"/>
           </w:p>
         </w:tc>
         <w:tc>
@@ -4272,20 +4091,9 @@
             <w:r>
               <w:rPr>
                 <w:rFonts w:ascii="Arial" w:hAnsi="Arial" w:cs="Arial"/>
-              </w:rPr>
-              <w:t>[participante_</w:t>
-            </w:r>
-            <w:r>
-              <w:rPr>
-                <w:rFonts w:ascii="Arial" w:hAnsi="Arial" w:cs="Arial"/>
-              </w:rPr>
-              <w:t>17</w:t>
-            </w:r>
-            <w:r>
-              <w:rPr>
-                <w:rFonts w:ascii="Arial" w:hAnsi="Arial" w:cs="Arial"/>
-              </w:rPr>
-              <w:t>]</w:t>
+                <w:color w:val="000000"/>
+              </w:rPr>
+              <w:t>p_17</w:t>
             </w:r>
           </w:p>
         </w:tc>
@@ -4421,20 +4229,9 @@
             <w:r>
               <w:rPr>
                 <w:rFonts w:ascii="Arial" w:hAnsi="Arial" w:cs="Arial"/>
-              </w:rPr>
-              <w:t>[participante_</w:t>
-            </w:r>
-            <w:r>
-              <w:rPr>
-                <w:rFonts w:ascii="Arial" w:hAnsi="Arial" w:cs="Arial"/>
-              </w:rPr>
-              <w:t>18</w:t>
-            </w:r>
-            <w:r>
-              <w:rPr>
-                <w:rFonts w:ascii="Arial" w:hAnsi="Arial" w:cs="Arial"/>
-              </w:rPr>
-              <w:t>]</w:t>
+                <w:color w:val="000000"/>
+              </w:rPr>
+              <w:t>p_18</w:t>
             </w:r>
           </w:p>
         </w:tc>
@@ -4570,20 +4367,9 @@
             <w:r>
               <w:rPr>
                 <w:rFonts w:ascii="Arial" w:hAnsi="Arial" w:cs="Arial"/>
-              </w:rPr>
-              <w:t>[participante_</w:t>
-            </w:r>
-            <w:r>
-              <w:rPr>
-                <w:rFonts w:ascii="Arial" w:hAnsi="Arial" w:cs="Arial"/>
-              </w:rPr>
-              <w:t>19</w:t>
-            </w:r>
-            <w:r>
-              <w:rPr>
-                <w:rFonts w:ascii="Arial" w:hAnsi="Arial" w:cs="Arial"/>
-              </w:rPr>
-              <w:t>]</w:t>
+                <w:color w:val="000000"/>
+              </w:rPr>
+              <w:t>p_19</w:t>
             </w:r>
           </w:p>
         </w:tc>
@@ -4719,20 +4505,9 @@
             <w:r>
               <w:rPr>
                 <w:rFonts w:ascii="Arial" w:hAnsi="Arial" w:cs="Arial"/>
-              </w:rPr>
-              <w:t>[participante_</w:t>
-            </w:r>
-            <w:r>
-              <w:rPr>
-                <w:rFonts w:ascii="Arial" w:hAnsi="Arial" w:cs="Arial"/>
-              </w:rPr>
-              <w:t>20</w:t>
-            </w:r>
-            <w:r>
-              <w:rPr>
-                <w:rFonts w:ascii="Arial" w:hAnsi="Arial" w:cs="Arial"/>
-              </w:rPr>
-              <w:t>]</w:t>
+                <w:color w:val="000000"/>
+              </w:rPr>
+              <w:t>p_20</w:t>
             </w:r>
           </w:p>
         </w:tc>
@@ -5275,19 +5050,7 @@
               <w:rPr>
                 <w:rFonts w:ascii="Arial" w:hAnsi="Arial" w:cs="Arial"/>
               </w:rPr>
-              <w:t>[participante_</w:t>
-            </w:r>
-            <w:r>
-              <w:rPr>
-                <w:rFonts w:ascii="Arial" w:hAnsi="Arial" w:cs="Arial"/>
-              </w:rPr>
-              <w:t>21</w:t>
-            </w:r>
-            <w:r>
-              <w:rPr>
-                <w:rFonts w:ascii="Arial" w:hAnsi="Arial" w:cs="Arial"/>
-              </w:rPr>
-              <w:t>]</w:t>
+              <w:t>p_21</w:t>
             </w:r>
           </w:p>
         </w:tc>
@@ -5312,42 +5075,52 @@
                 <w:color w:val="FF0000"/>
               </w:rPr>
             </w:pPr>
-            <w:r>
-              <w:rPr>
-                <w:rFonts w:ascii="Arial" w:hAnsi="Arial" w:cs="Arial"/>
-              </w:rPr>
-              <w:t>[nome_empresa]</w:t>
-            </w:r>
-          </w:p>
-          <w:p>
-            <w:pPr>
-              <w:spacing w:after="0" w:line="240" w:lineRule="auto"/>
-              <w:jc w:val="center"/>
-              <w:rPr>
-                <w:rFonts w:ascii="Arial" w:hAnsi="Arial" w:cs="Arial"/>
-              </w:rPr>
-            </w:pPr>
-          </w:p>
-          <w:p>
-            <w:pPr>
-              <w:spacing w:after="0" w:line="240" w:lineRule="auto"/>
-              <w:jc w:val="center"/>
-              <w:rPr>
-                <w:rFonts w:ascii="Arial" w:hAnsi="Arial" w:cs="Arial"/>
-              </w:rPr>
-            </w:pPr>
-            <w:r>
-              <w:rPr>
-                <w:rFonts w:ascii="Arial" w:hAnsi="Arial" w:cs="Arial"/>
-              </w:rPr>
-              <w:t xml:space="preserve">CNPJ: </w:t>
-            </w:r>
-            <w:r>
-              <w:rPr>
-                <w:rFonts w:ascii="Arial" w:hAnsi="Arial" w:cs="Arial"/>
-              </w:rPr>
-              <w:t>[cnpj]</w:t>
-            </w:r>
+            <w:proofErr w:type="spellStart"/>
+            <w:r>
+              <w:rPr>
+                <w:rFonts w:ascii="Arial" w:hAnsi="Arial" w:cs="Arial"/>
+              </w:rPr>
+              <w:t>nome_empresa</w:t>
+            </w:r>
+            <w:proofErr w:type="spellEnd"/>
+          </w:p>
+          <w:p>
+            <w:pPr>
+              <w:spacing w:after="0" w:line="240" w:lineRule="auto"/>
+              <w:jc w:val="center"/>
+              <w:rPr>
+                <w:rFonts w:ascii="Arial" w:hAnsi="Arial" w:cs="Arial"/>
+              </w:rPr>
+            </w:pPr>
+          </w:p>
+          <w:p>
+            <w:pPr>
+              <w:spacing w:after="0" w:line="240" w:lineRule="auto"/>
+              <w:jc w:val="center"/>
+              <w:rPr>
+                <w:rFonts w:ascii="Arial" w:hAnsi="Arial" w:cs="Arial"/>
+              </w:rPr>
+            </w:pPr>
+            <w:r>
+              <w:rPr>
+                <w:rFonts w:ascii="Arial" w:hAnsi="Arial" w:cs="Arial"/>
+              </w:rPr>
+              <w:t>CNPJ:</w:t>
+            </w:r>
+            <w:r>
+              <w:rPr>
+                <w:rFonts w:ascii="Arial" w:hAnsi="Arial" w:cs="Arial"/>
+              </w:rPr>
+              <w:t xml:space="preserve"> </w:t>
+            </w:r>
+            <w:proofErr w:type="spellStart"/>
+            <w:r>
+              <w:rPr>
+                <w:rFonts w:ascii="Arial" w:hAnsi="Arial" w:cs="Arial"/>
+              </w:rPr>
+              <w:t>cnpj</w:t>
+            </w:r>
+            <w:proofErr w:type="spellEnd"/>
           </w:p>
         </w:tc>
         <w:tc>
@@ -5461,20 +5234,16 @@
             <w:r>
               <w:rPr>
                 <w:rFonts w:ascii="Arial" w:hAnsi="Arial" w:cs="Arial"/>
-              </w:rPr>
-              <w:t>[participante_</w:t>
-            </w:r>
-            <w:r>
-              <w:rPr>
-                <w:rFonts w:ascii="Arial" w:hAnsi="Arial" w:cs="Arial"/>
-              </w:rPr>
-              <w:t>22</w:t>
-            </w:r>
-            <w:r>
-              <w:rPr>
-                <w:rFonts w:ascii="Arial" w:hAnsi="Arial" w:cs="Arial"/>
-              </w:rPr>
-              <w:t>]</w:t>
+                <w:color w:val="000000"/>
+              </w:rPr>
+              <w:t>p_2</w:t>
+            </w:r>
+            <w:r>
+              <w:rPr>
+                <w:rFonts w:ascii="Arial" w:hAnsi="Arial" w:cs="Arial"/>
+                <w:color w:val="000000"/>
+              </w:rPr>
+              <w:t>2</w:t>
             </w:r>
           </w:p>
         </w:tc>
@@ -5610,20 +5379,16 @@
             <w:r>
               <w:rPr>
                 <w:rFonts w:ascii="Arial" w:hAnsi="Arial" w:cs="Arial"/>
-              </w:rPr>
-              <w:t>[participante_</w:t>
-            </w:r>
-            <w:r>
-              <w:rPr>
-                <w:rFonts w:ascii="Arial" w:hAnsi="Arial" w:cs="Arial"/>
-              </w:rPr>
-              <w:t>23</w:t>
-            </w:r>
-            <w:r>
-              <w:rPr>
-                <w:rFonts w:ascii="Arial" w:hAnsi="Arial" w:cs="Arial"/>
-              </w:rPr>
-              <w:t>]</w:t>
+                <w:color w:val="000000"/>
+              </w:rPr>
+              <w:t>p_2</w:t>
+            </w:r>
+            <w:r>
+              <w:rPr>
+                <w:rFonts w:ascii="Arial" w:hAnsi="Arial" w:cs="Arial"/>
+                <w:color w:val="000000"/>
+              </w:rPr>
+              <w:t>3</w:t>
             </w:r>
           </w:p>
         </w:tc>
@@ -5759,20 +5524,16 @@
             <w:r>
               <w:rPr>
                 <w:rFonts w:ascii="Arial" w:hAnsi="Arial" w:cs="Arial"/>
-              </w:rPr>
-              <w:t>[participante_</w:t>
-            </w:r>
-            <w:r>
-              <w:rPr>
-                <w:rFonts w:ascii="Arial" w:hAnsi="Arial" w:cs="Arial"/>
-              </w:rPr>
-              <w:t>24</w:t>
-            </w:r>
-            <w:r>
-              <w:rPr>
-                <w:rFonts w:ascii="Arial" w:hAnsi="Arial" w:cs="Arial"/>
-              </w:rPr>
-              <w:t>]</w:t>
+                <w:color w:val="000000"/>
+              </w:rPr>
+              <w:t>p_2</w:t>
+            </w:r>
+            <w:r>
+              <w:rPr>
+                <w:rFonts w:ascii="Arial" w:hAnsi="Arial" w:cs="Arial"/>
+                <w:color w:val="000000"/>
+              </w:rPr>
+              <w:t>4</w:t>
             </w:r>
           </w:p>
         </w:tc>
@@ -5908,20 +5669,16 @@
             <w:r>
               <w:rPr>
                 <w:rFonts w:ascii="Arial" w:hAnsi="Arial" w:cs="Arial"/>
-              </w:rPr>
-              <w:t>[participante_</w:t>
-            </w:r>
-            <w:r>
-              <w:rPr>
-                <w:rFonts w:ascii="Arial" w:hAnsi="Arial" w:cs="Arial"/>
+                <w:color w:val="000000"/>
+              </w:rPr>
+              <w:t>p_</w:t>
+            </w:r>
+            <w:r>
+              <w:rPr>
+                <w:rFonts w:ascii="Arial" w:hAnsi="Arial" w:cs="Arial"/>
+                <w:color w:val="000000"/>
               </w:rPr>
               <w:t>25</w:t>
-            </w:r>
-            <w:r>
-              <w:rPr>
-                <w:rFonts w:ascii="Arial" w:hAnsi="Arial" w:cs="Arial"/>
-              </w:rPr>
-              <w:t>]</w:t>
             </w:r>
           </w:p>
         </w:tc>
@@ -6464,19 +6221,13 @@
               <w:rPr>
                 <w:rFonts w:ascii="Arial" w:hAnsi="Arial" w:cs="Arial"/>
               </w:rPr>
-              <w:t>[participante_</w:t>
-            </w:r>
-            <w:r>
-              <w:rPr>
-                <w:rFonts w:ascii="Arial" w:hAnsi="Arial" w:cs="Arial"/>
-              </w:rPr>
-              <w:t>26</w:t>
-            </w:r>
-            <w:r>
-              <w:rPr>
-                <w:rFonts w:ascii="Arial" w:hAnsi="Arial" w:cs="Arial"/>
-              </w:rPr>
-              <w:t>]</w:t>
+              <w:t>p_2</w:t>
+            </w:r>
+            <w:r>
+              <w:rPr>
+                <w:rFonts w:ascii="Arial" w:hAnsi="Arial" w:cs="Arial"/>
+              </w:rPr>
+              <w:t>6</w:t>
             </w:r>
           </w:p>
         </w:tc>
@@ -6501,12 +6252,14 @@
                 <w:color w:val="FF0000"/>
               </w:rPr>
             </w:pPr>
-            <w:r>
-              <w:rPr>
-                <w:rFonts w:ascii="Arial" w:hAnsi="Arial" w:cs="Arial"/>
-              </w:rPr>
-              <w:t>[nome_empresa]</w:t>
-            </w:r>
+            <w:proofErr w:type="spellStart"/>
+            <w:r>
+              <w:rPr>
+                <w:rFonts w:ascii="Arial" w:hAnsi="Arial" w:cs="Arial"/>
+              </w:rPr>
+              <w:t>nome_empresa</w:t>
+            </w:r>
+            <w:proofErr w:type="spellEnd"/>
           </w:p>
           <w:p>
             <w:pPr>
@@ -6531,12 +6284,14 @@
               </w:rPr>
               <w:t xml:space="preserve">CNPJ: </w:t>
             </w:r>
-            <w:r>
-              <w:rPr>
-                <w:rFonts w:ascii="Arial" w:hAnsi="Arial" w:cs="Arial"/>
-              </w:rPr>
-              <w:t>[cnpj]</w:t>
-            </w:r>
+            <w:proofErr w:type="spellStart"/>
+            <w:r>
+              <w:rPr>
+                <w:rFonts w:ascii="Arial" w:hAnsi="Arial" w:cs="Arial"/>
+              </w:rPr>
+              <w:t>cnpj</w:t>
+            </w:r>
+            <w:proofErr w:type="spellEnd"/>
           </w:p>
         </w:tc>
         <w:tc>
@@ -6650,20 +6405,16 @@
             <w:r>
               <w:rPr>
                 <w:rFonts w:ascii="Arial" w:hAnsi="Arial" w:cs="Arial"/>
-              </w:rPr>
-              <w:t>[participante_</w:t>
-            </w:r>
-            <w:r>
-              <w:rPr>
-                <w:rFonts w:ascii="Arial" w:hAnsi="Arial" w:cs="Arial"/>
-              </w:rPr>
-              <w:t>27</w:t>
-            </w:r>
-            <w:r>
-              <w:rPr>
-                <w:rFonts w:ascii="Arial" w:hAnsi="Arial" w:cs="Arial"/>
-              </w:rPr>
-              <w:t>]</w:t>
+                <w:color w:val="000000"/>
+              </w:rPr>
+              <w:t>p_2</w:t>
+            </w:r>
+            <w:r>
+              <w:rPr>
+                <w:rFonts w:ascii="Arial" w:hAnsi="Arial" w:cs="Arial"/>
+                <w:color w:val="000000"/>
+              </w:rPr>
+              <w:t>7</w:t>
             </w:r>
           </w:p>
         </w:tc>
@@ -6799,20 +6550,16 @@
             <w:r>
               <w:rPr>
                 <w:rFonts w:ascii="Arial" w:hAnsi="Arial" w:cs="Arial"/>
-              </w:rPr>
-              <w:t>[participante_</w:t>
-            </w:r>
-            <w:r>
-              <w:rPr>
-                <w:rFonts w:ascii="Arial" w:hAnsi="Arial" w:cs="Arial"/>
-              </w:rPr>
-              <w:t>28</w:t>
-            </w:r>
-            <w:r>
-              <w:rPr>
-                <w:rFonts w:ascii="Arial" w:hAnsi="Arial" w:cs="Arial"/>
-              </w:rPr>
-              <w:t>]</w:t>
+                <w:color w:val="000000"/>
+              </w:rPr>
+              <w:t>p_2</w:t>
+            </w:r>
+            <w:r>
+              <w:rPr>
+                <w:rFonts w:ascii="Arial" w:hAnsi="Arial" w:cs="Arial"/>
+                <w:color w:val="000000"/>
+              </w:rPr>
+              <w:t>8</w:t>
             </w:r>
           </w:p>
         </w:tc>
@@ -6948,20 +6695,16 @@
             <w:r>
               <w:rPr>
                 <w:rFonts w:ascii="Arial" w:hAnsi="Arial" w:cs="Arial"/>
-              </w:rPr>
-              <w:t>[participante_</w:t>
-            </w:r>
-            <w:r>
-              <w:rPr>
-                <w:rFonts w:ascii="Arial" w:hAnsi="Arial" w:cs="Arial"/>
-              </w:rPr>
-              <w:t>29</w:t>
-            </w:r>
-            <w:r>
-              <w:rPr>
-                <w:rFonts w:ascii="Arial" w:hAnsi="Arial" w:cs="Arial"/>
-              </w:rPr>
-              <w:t>]</w:t>
+                <w:color w:val="000000"/>
+              </w:rPr>
+              <w:t>p_2</w:t>
+            </w:r>
+            <w:r>
+              <w:rPr>
+                <w:rFonts w:ascii="Arial" w:hAnsi="Arial" w:cs="Arial"/>
+                <w:color w:val="000000"/>
+              </w:rPr>
+              <w:t>9</w:t>
             </w:r>
           </w:p>
         </w:tc>
@@ -7097,20 +6840,16 @@
             <w:r>
               <w:rPr>
                 <w:rFonts w:ascii="Arial" w:hAnsi="Arial" w:cs="Arial"/>
-              </w:rPr>
-              <w:t>[participante_</w:t>
-            </w:r>
-            <w:r>
-              <w:rPr>
-                <w:rFonts w:ascii="Arial" w:hAnsi="Arial" w:cs="Arial"/>
-              </w:rPr>
-              <w:t>30</w:t>
-            </w:r>
-            <w:r>
-              <w:rPr>
-                <w:rFonts w:ascii="Arial" w:hAnsi="Arial" w:cs="Arial"/>
-              </w:rPr>
-              <w:t>]</w:t>
+                <w:color w:val="000000"/>
+              </w:rPr>
+              <w:t>p_3</w:t>
+            </w:r>
+            <w:r>
+              <w:rPr>
+                <w:rFonts w:ascii="Arial" w:hAnsi="Arial" w:cs="Arial"/>
+                <w:color w:val="000000"/>
+              </w:rPr>
+              <w:t>0</w:t>
             </w:r>
           </w:p>
         </w:tc>
@@ -7653,19 +7392,13 @@
               <w:rPr>
                 <w:rFonts w:ascii="Arial" w:hAnsi="Arial" w:cs="Arial"/>
               </w:rPr>
-              <w:t>[participante_</w:t>
-            </w:r>
-            <w:r>
-              <w:rPr>
-                <w:rFonts w:ascii="Arial" w:hAnsi="Arial" w:cs="Arial"/>
-              </w:rPr>
-              <w:t>31</w:t>
-            </w:r>
-            <w:r>
-              <w:rPr>
-                <w:rFonts w:ascii="Arial" w:hAnsi="Arial" w:cs="Arial"/>
-              </w:rPr>
-              <w:t>]</w:t>
+              <w:t>p_3</w:t>
+            </w:r>
+            <w:r>
+              <w:rPr>
+                <w:rFonts w:ascii="Arial" w:hAnsi="Arial" w:cs="Arial"/>
+              </w:rPr>
+              <w:t>1</w:t>
             </w:r>
           </w:p>
         </w:tc>
@@ -7690,42 +7423,52 @@
                 <w:color w:val="FF0000"/>
               </w:rPr>
             </w:pPr>
-            <w:r>
-              <w:rPr>
-                <w:rFonts w:ascii="Arial" w:hAnsi="Arial" w:cs="Arial"/>
-              </w:rPr>
-              <w:t>[nome_empresa]</w:t>
-            </w:r>
-          </w:p>
-          <w:p>
-            <w:pPr>
-              <w:spacing w:after="0" w:line="240" w:lineRule="auto"/>
-              <w:jc w:val="center"/>
-              <w:rPr>
-                <w:rFonts w:ascii="Arial" w:hAnsi="Arial" w:cs="Arial"/>
-              </w:rPr>
-            </w:pPr>
-          </w:p>
-          <w:p>
-            <w:pPr>
-              <w:spacing w:after="0" w:line="240" w:lineRule="auto"/>
-              <w:jc w:val="center"/>
-              <w:rPr>
-                <w:rFonts w:ascii="Arial" w:hAnsi="Arial" w:cs="Arial"/>
-              </w:rPr>
-            </w:pPr>
-            <w:r>
-              <w:rPr>
-                <w:rFonts w:ascii="Arial" w:hAnsi="Arial" w:cs="Arial"/>
-              </w:rPr>
-              <w:t xml:space="preserve">CNPJ: </w:t>
-            </w:r>
-            <w:r>
-              <w:rPr>
-                <w:rFonts w:ascii="Arial" w:hAnsi="Arial" w:cs="Arial"/>
-              </w:rPr>
-              <w:t>[cnpj]</w:t>
-            </w:r>
+            <w:proofErr w:type="spellStart"/>
+            <w:r>
+              <w:rPr>
+                <w:rFonts w:ascii="Arial" w:hAnsi="Arial" w:cs="Arial"/>
+              </w:rPr>
+              <w:t>nome_empresa</w:t>
+            </w:r>
+            <w:proofErr w:type="spellEnd"/>
+          </w:p>
+          <w:p>
+            <w:pPr>
+              <w:spacing w:after="0" w:line="240" w:lineRule="auto"/>
+              <w:jc w:val="center"/>
+              <w:rPr>
+                <w:rFonts w:ascii="Arial" w:hAnsi="Arial" w:cs="Arial"/>
+              </w:rPr>
+            </w:pPr>
+          </w:p>
+          <w:p>
+            <w:pPr>
+              <w:spacing w:after="0" w:line="240" w:lineRule="auto"/>
+              <w:jc w:val="center"/>
+              <w:rPr>
+                <w:rFonts w:ascii="Arial" w:hAnsi="Arial" w:cs="Arial"/>
+              </w:rPr>
+            </w:pPr>
+            <w:r>
+              <w:rPr>
+                <w:rFonts w:ascii="Arial" w:hAnsi="Arial" w:cs="Arial"/>
+              </w:rPr>
+              <w:t>CNPJ:</w:t>
+            </w:r>
+            <w:r>
+              <w:rPr>
+                <w:rFonts w:ascii="Arial" w:hAnsi="Arial" w:cs="Arial"/>
+              </w:rPr>
+              <w:t xml:space="preserve"> </w:t>
+            </w:r>
+            <w:proofErr w:type="spellStart"/>
+            <w:r>
+              <w:rPr>
+                <w:rFonts w:ascii="Arial" w:hAnsi="Arial" w:cs="Arial"/>
+              </w:rPr>
+              <w:t>cnpj</w:t>
+            </w:r>
+            <w:proofErr w:type="spellEnd"/>
           </w:p>
         </w:tc>
         <w:tc>
@@ -7839,20 +7582,16 @@
             <w:r>
               <w:rPr>
                 <w:rFonts w:ascii="Arial" w:hAnsi="Arial" w:cs="Arial"/>
-              </w:rPr>
-              <w:t>[participante_</w:t>
-            </w:r>
-            <w:r>
-              <w:rPr>
-                <w:rFonts w:ascii="Arial" w:hAnsi="Arial" w:cs="Arial"/>
-              </w:rPr>
-              <w:t>32</w:t>
-            </w:r>
-            <w:r>
-              <w:rPr>
-                <w:rFonts w:ascii="Arial" w:hAnsi="Arial" w:cs="Arial"/>
-              </w:rPr>
-              <w:t>]</w:t>
+                <w:color w:val="000000"/>
+              </w:rPr>
+              <w:t>p_3</w:t>
+            </w:r>
+            <w:r>
+              <w:rPr>
+                <w:rFonts w:ascii="Arial" w:hAnsi="Arial" w:cs="Arial"/>
+                <w:color w:val="000000"/>
+              </w:rPr>
+              <w:t>2</w:t>
             </w:r>
           </w:p>
         </w:tc>
@@ -7988,20 +7727,16 @@
             <w:r>
               <w:rPr>
                 <w:rFonts w:ascii="Arial" w:hAnsi="Arial" w:cs="Arial"/>
-              </w:rPr>
-              <w:t>[participante_</w:t>
-            </w:r>
-            <w:r>
-              <w:rPr>
-                <w:rFonts w:ascii="Arial" w:hAnsi="Arial" w:cs="Arial"/>
+                <w:color w:val="000000"/>
+              </w:rPr>
+              <w:t>p_</w:t>
+            </w:r>
+            <w:r>
+              <w:rPr>
+                <w:rFonts w:ascii="Arial" w:hAnsi="Arial" w:cs="Arial"/>
+                <w:color w:val="000000"/>
               </w:rPr>
               <w:t>33</w:t>
-            </w:r>
-            <w:r>
-              <w:rPr>
-                <w:rFonts w:ascii="Arial" w:hAnsi="Arial" w:cs="Arial"/>
-              </w:rPr>
-              <w:t>]</w:t>
             </w:r>
           </w:p>
         </w:tc>
@@ -8137,20 +7872,16 @@
             <w:r>
               <w:rPr>
                 <w:rFonts w:ascii="Arial" w:hAnsi="Arial" w:cs="Arial"/>
-              </w:rPr>
-              <w:t>[participante_</w:t>
-            </w:r>
-            <w:r>
-              <w:rPr>
-                <w:rFonts w:ascii="Arial" w:hAnsi="Arial" w:cs="Arial"/>
-              </w:rPr>
-              <w:t>34</w:t>
-            </w:r>
-            <w:r>
-              <w:rPr>
-                <w:rFonts w:ascii="Arial" w:hAnsi="Arial" w:cs="Arial"/>
-              </w:rPr>
-              <w:t>]</w:t>
+                <w:color w:val="000000"/>
+              </w:rPr>
+              <w:t>p_3</w:t>
+            </w:r>
+            <w:r>
+              <w:rPr>
+                <w:rFonts w:ascii="Arial" w:hAnsi="Arial" w:cs="Arial"/>
+                <w:color w:val="000000"/>
+              </w:rPr>
+              <w:t>4</w:t>
             </w:r>
           </w:p>
         </w:tc>
@@ -8286,20 +8017,16 @@
             <w:r>
               <w:rPr>
                 <w:rFonts w:ascii="Arial" w:hAnsi="Arial" w:cs="Arial"/>
-              </w:rPr>
-              <w:t>[participante_</w:t>
-            </w:r>
-            <w:r>
-              <w:rPr>
-                <w:rFonts w:ascii="Arial" w:hAnsi="Arial" w:cs="Arial"/>
-              </w:rPr>
-              <w:t>35</w:t>
-            </w:r>
-            <w:r>
-              <w:rPr>
-                <w:rFonts w:ascii="Arial" w:hAnsi="Arial" w:cs="Arial"/>
-              </w:rPr>
-              <w:t>]</w:t>
+                <w:color w:val="000000"/>
+              </w:rPr>
+              <w:t>p_3</w:t>
+            </w:r>
+            <w:r>
+              <w:rPr>
+                <w:rFonts w:ascii="Arial" w:hAnsi="Arial" w:cs="Arial"/>
+                <w:color w:val="000000"/>
+              </w:rPr>
+              <w:t>5</w:t>
             </w:r>
           </w:p>
         </w:tc>
@@ -8842,19 +8569,13 @@
               <w:rPr>
                 <w:rFonts w:ascii="Arial" w:hAnsi="Arial" w:cs="Arial"/>
               </w:rPr>
-              <w:t>[participante_</w:t>
-            </w:r>
-            <w:r>
-              <w:rPr>
-                <w:rFonts w:ascii="Arial" w:hAnsi="Arial" w:cs="Arial"/>
-              </w:rPr>
-              <w:t>36</w:t>
-            </w:r>
-            <w:r>
-              <w:rPr>
-                <w:rFonts w:ascii="Arial" w:hAnsi="Arial" w:cs="Arial"/>
-              </w:rPr>
-              <w:t>]</w:t>
+              <w:t>p_3</w:t>
+            </w:r>
+            <w:r>
+              <w:rPr>
+                <w:rFonts w:ascii="Arial" w:hAnsi="Arial" w:cs="Arial"/>
+              </w:rPr>
+              <w:t>6</w:t>
             </w:r>
           </w:p>
         </w:tc>
@@ -8879,12 +8600,14 @@
                 <w:color w:val="FF0000"/>
               </w:rPr>
             </w:pPr>
-            <w:r>
-              <w:rPr>
-                <w:rFonts w:ascii="Arial" w:hAnsi="Arial" w:cs="Arial"/>
-              </w:rPr>
-              <w:t>[nome_empresa]</w:t>
-            </w:r>
+            <w:proofErr w:type="spellStart"/>
+            <w:r>
+              <w:rPr>
+                <w:rFonts w:ascii="Arial" w:hAnsi="Arial" w:cs="Arial"/>
+              </w:rPr>
+              <w:t>nome_empresa</w:t>
+            </w:r>
+            <w:proofErr w:type="spellEnd"/>
           </w:p>
           <w:p>
             <w:pPr>
@@ -8909,12 +8632,14 @@
               </w:rPr>
               <w:t xml:space="preserve">CNPJ: </w:t>
             </w:r>
-            <w:r>
-              <w:rPr>
-                <w:rFonts w:ascii="Arial" w:hAnsi="Arial" w:cs="Arial"/>
-              </w:rPr>
-              <w:t>[cnpj]</w:t>
-            </w:r>
+            <w:proofErr w:type="spellStart"/>
+            <w:r>
+              <w:rPr>
+                <w:rFonts w:ascii="Arial" w:hAnsi="Arial" w:cs="Arial"/>
+              </w:rPr>
+              <w:t>cnpj</w:t>
+            </w:r>
+            <w:proofErr w:type="spellEnd"/>
           </w:p>
         </w:tc>
         <w:tc>
@@ -9028,20 +8753,16 @@
             <w:r>
               <w:rPr>
                 <w:rFonts w:ascii="Arial" w:hAnsi="Arial" w:cs="Arial"/>
-              </w:rPr>
-              <w:t>[participante_</w:t>
-            </w:r>
-            <w:r>
-              <w:rPr>
-                <w:rFonts w:ascii="Arial" w:hAnsi="Arial" w:cs="Arial"/>
+                <w:color w:val="000000"/>
+              </w:rPr>
+              <w:t>p_</w:t>
+            </w:r>
+            <w:r>
+              <w:rPr>
+                <w:rFonts w:ascii="Arial" w:hAnsi="Arial" w:cs="Arial"/>
+                <w:color w:val="000000"/>
               </w:rPr>
               <w:t>37</w:t>
-            </w:r>
-            <w:r>
-              <w:rPr>
-                <w:rFonts w:ascii="Arial" w:hAnsi="Arial" w:cs="Arial"/>
-              </w:rPr>
-              <w:t>]</w:t>
             </w:r>
           </w:p>
         </w:tc>
@@ -9177,20 +8898,16 @@
             <w:r>
               <w:rPr>
                 <w:rFonts w:ascii="Arial" w:hAnsi="Arial" w:cs="Arial"/>
-              </w:rPr>
-              <w:t>[participante_</w:t>
-            </w:r>
-            <w:r>
-              <w:rPr>
-                <w:rFonts w:ascii="Arial" w:hAnsi="Arial" w:cs="Arial"/>
+                <w:color w:val="000000"/>
+              </w:rPr>
+              <w:t>p_</w:t>
+            </w:r>
+            <w:r>
+              <w:rPr>
+                <w:rFonts w:ascii="Arial" w:hAnsi="Arial" w:cs="Arial"/>
+                <w:color w:val="000000"/>
               </w:rPr>
               <w:t>38</w:t>
-            </w:r>
-            <w:r>
-              <w:rPr>
-                <w:rFonts w:ascii="Arial" w:hAnsi="Arial" w:cs="Arial"/>
-              </w:rPr>
-              <w:t>]</w:t>
             </w:r>
           </w:p>
         </w:tc>
@@ -9326,20 +9043,30 @@
             <w:r>
               <w:rPr>
                 <w:rFonts w:ascii="Arial" w:hAnsi="Arial" w:cs="Arial"/>
-              </w:rPr>
-              <w:t>[participante_</w:t>
-            </w:r>
-            <w:r>
-              <w:rPr>
-                <w:rFonts w:ascii="Arial" w:hAnsi="Arial" w:cs="Arial"/>
-              </w:rPr>
-              <w:t>39</w:t>
-            </w:r>
-            <w:r>
-              <w:rPr>
-                <w:rFonts w:ascii="Arial" w:hAnsi="Arial" w:cs="Arial"/>
-              </w:rPr>
-              <w:t>]</w:t>
+                <w:color w:val="000000"/>
+              </w:rPr>
+              <w:t>p_</w:t>
+            </w:r>
+            <w:r>
+              <w:rPr>
+                <w:rFonts w:ascii="Arial" w:hAnsi="Arial" w:cs="Arial"/>
+                <w:color w:val="000000"/>
+              </w:rPr>
+              <w:t>3</w:t>
+            </w:r>
+            <w:r>
+              <w:rPr>
+                <w:rFonts w:ascii="Arial" w:hAnsi="Arial" w:cs="Arial"/>
+                <w:color w:val="000000"/>
+              </w:rPr>
+              <w:t>4</w:t>
+            </w:r>
+            <w:r>
+              <w:rPr>
+                <w:rFonts w:ascii="Arial" w:hAnsi="Arial" w:cs="Arial"/>
+                <w:color w:val="000000"/>
+              </w:rPr>
+              <w:t>9</w:t>
             </w:r>
           </w:p>
         </w:tc>
@@ -9475,20 +9202,16 @@
             <w:r>
               <w:rPr>
                 <w:rFonts w:ascii="Arial" w:hAnsi="Arial" w:cs="Arial"/>
-              </w:rPr>
-              <w:t>[participante_</w:t>
-            </w:r>
-            <w:r>
-              <w:rPr>
-                <w:rFonts w:ascii="Arial" w:hAnsi="Arial" w:cs="Arial"/>
-              </w:rPr>
-              <w:t>40</w:t>
-            </w:r>
-            <w:r>
-              <w:rPr>
-                <w:rFonts w:ascii="Arial" w:hAnsi="Arial" w:cs="Arial"/>
-              </w:rPr>
-              <w:t>]</w:t>
+                <w:color w:val="000000"/>
+              </w:rPr>
+              <w:t>p_4</w:t>
+            </w:r>
+            <w:r>
+              <w:rPr>
+                <w:rFonts w:ascii="Arial" w:hAnsi="Arial" w:cs="Arial"/>
+                <w:color w:val="000000"/>
+              </w:rPr>
+              <w:t>0</w:t>
             </w:r>
           </w:p>
         </w:tc>
@@ -10031,19 +9754,13 @@
               <w:rPr>
                 <w:rFonts w:ascii="Arial" w:hAnsi="Arial" w:cs="Arial"/>
               </w:rPr>
-              <w:t>[participante_</w:t>
-            </w:r>
-            <w:r>
-              <w:rPr>
-                <w:rFonts w:ascii="Arial" w:hAnsi="Arial" w:cs="Arial"/>
-              </w:rPr>
-              <w:t>41</w:t>
-            </w:r>
-            <w:r>
-              <w:rPr>
-                <w:rFonts w:ascii="Arial" w:hAnsi="Arial" w:cs="Arial"/>
-              </w:rPr>
-              <w:t>]</w:t>
+              <w:t>p_4</w:t>
+            </w:r>
+            <w:r>
+              <w:rPr>
+                <w:rFonts w:ascii="Arial" w:hAnsi="Arial" w:cs="Arial"/>
+              </w:rPr>
+              <w:t>1</w:t>
             </w:r>
           </w:p>
         </w:tc>
@@ -10068,12 +9785,14 @@
                 <w:color w:val="FF0000"/>
               </w:rPr>
             </w:pPr>
-            <w:r>
-              <w:rPr>
-                <w:rFonts w:ascii="Arial" w:hAnsi="Arial" w:cs="Arial"/>
-              </w:rPr>
-              <w:t>[nome_empresa]</w:t>
-            </w:r>
+            <w:proofErr w:type="spellStart"/>
+            <w:r>
+              <w:rPr>
+                <w:rFonts w:ascii="Arial" w:hAnsi="Arial" w:cs="Arial"/>
+              </w:rPr>
+              <w:t>nome_empresa</w:t>
+            </w:r>
+            <w:proofErr w:type="spellEnd"/>
           </w:p>
           <w:p>
             <w:pPr>
@@ -10098,12 +9817,14 @@
               </w:rPr>
               <w:t xml:space="preserve">CNPJ: </w:t>
             </w:r>
-            <w:r>
-              <w:rPr>
-                <w:rFonts w:ascii="Arial" w:hAnsi="Arial" w:cs="Arial"/>
-              </w:rPr>
-              <w:t>[cnpj]</w:t>
-            </w:r>
+            <w:proofErr w:type="spellStart"/>
+            <w:r>
+              <w:rPr>
+                <w:rFonts w:ascii="Arial" w:hAnsi="Arial" w:cs="Arial"/>
+              </w:rPr>
+              <w:t>cnpj</w:t>
+            </w:r>
+            <w:proofErr w:type="spellEnd"/>
           </w:p>
         </w:tc>
         <w:tc>
@@ -10217,20 +9938,16 @@
             <w:r>
               <w:rPr>
                 <w:rFonts w:ascii="Arial" w:hAnsi="Arial" w:cs="Arial"/>
-              </w:rPr>
-              <w:t>[participante_</w:t>
-            </w:r>
-            <w:r>
-              <w:rPr>
-                <w:rFonts w:ascii="Arial" w:hAnsi="Arial" w:cs="Arial"/>
-              </w:rPr>
-              <w:t>42</w:t>
-            </w:r>
-            <w:r>
-              <w:rPr>
-                <w:rFonts w:ascii="Arial" w:hAnsi="Arial" w:cs="Arial"/>
-              </w:rPr>
-              <w:t>]</w:t>
+                <w:color w:val="000000"/>
+              </w:rPr>
+              <w:t>p_4</w:t>
+            </w:r>
+            <w:r>
+              <w:rPr>
+                <w:rFonts w:ascii="Arial" w:hAnsi="Arial" w:cs="Arial"/>
+                <w:color w:val="000000"/>
+              </w:rPr>
+              <w:t>2</w:t>
             </w:r>
           </w:p>
         </w:tc>
@@ -10366,20 +10083,16 @@
             <w:r>
               <w:rPr>
                 <w:rFonts w:ascii="Arial" w:hAnsi="Arial" w:cs="Arial"/>
-              </w:rPr>
-              <w:t>[participante_</w:t>
-            </w:r>
-            <w:r>
-              <w:rPr>
-                <w:rFonts w:ascii="Arial" w:hAnsi="Arial" w:cs="Arial"/>
-              </w:rPr>
-              <w:t>43</w:t>
-            </w:r>
-            <w:r>
-              <w:rPr>
-                <w:rFonts w:ascii="Arial" w:hAnsi="Arial" w:cs="Arial"/>
-              </w:rPr>
-              <w:t>]</w:t>
+                <w:color w:val="000000"/>
+              </w:rPr>
+              <w:t>p_4</w:t>
+            </w:r>
+            <w:r>
+              <w:rPr>
+                <w:rFonts w:ascii="Arial" w:hAnsi="Arial" w:cs="Arial"/>
+                <w:color w:val="000000"/>
+              </w:rPr>
+              <w:t>3</w:t>
             </w:r>
           </w:p>
         </w:tc>
@@ -10515,20 +10228,16 @@
             <w:r>
               <w:rPr>
                 <w:rFonts w:ascii="Arial" w:hAnsi="Arial" w:cs="Arial"/>
-              </w:rPr>
-              <w:t>[participante_</w:t>
-            </w:r>
-            <w:r>
-              <w:rPr>
-                <w:rFonts w:ascii="Arial" w:hAnsi="Arial" w:cs="Arial"/>
-              </w:rPr>
-              <w:t>44</w:t>
-            </w:r>
-            <w:r>
-              <w:rPr>
-                <w:rFonts w:ascii="Arial" w:hAnsi="Arial" w:cs="Arial"/>
-              </w:rPr>
-              <w:t>]</w:t>
+                <w:color w:val="000000"/>
+              </w:rPr>
+              <w:t>p_4</w:t>
+            </w:r>
+            <w:r>
+              <w:rPr>
+                <w:rFonts w:ascii="Arial" w:hAnsi="Arial" w:cs="Arial"/>
+                <w:color w:val="000000"/>
+              </w:rPr>
+              <w:t>4</w:t>
             </w:r>
           </w:p>
         </w:tc>
@@ -10664,20 +10373,16 @@
             <w:r>
               <w:rPr>
                 <w:rFonts w:ascii="Arial" w:hAnsi="Arial" w:cs="Arial"/>
-              </w:rPr>
-              <w:t>[participante_</w:t>
-            </w:r>
-            <w:r>
-              <w:rPr>
-                <w:rFonts w:ascii="Arial" w:hAnsi="Arial" w:cs="Arial"/>
+                <w:color w:val="000000"/>
+              </w:rPr>
+              <w:t>p_</w:t>
+            </w:r>
+            <w:r>
+              <w:rPr>
+                <w:rFonts w:ascii="Arial" w:hAnsi="Arial" w:cs="Arial"/>
+                <w:color w:val="000000"/>
               </w:rPr>
               <w:t>45</w:t>
-            </w:r>
-            <w:r>
-              <w:rPr>
-                <w:rFonts w:ascii="Arial" w:hAnsi="Arial" w:cs="Arial"/>
-              </w:rPr>
-              <w:t>]</w:t>
             </w:r>
           </w:p>
         </w:tc>
@@ -11220,19 +10925,13 @@
               <w:rPr>
                 <w:rFonts w:ascii="Arial" w:hAnsi="Arial" w:cs="Arial"/>
               </w:rPr>
-              <w:t>[participante_</w:t>
-            </w:r>
-            <w:r>
-              <w:rPr>
-                <w:rFonts w:ascii="Arial" w:hAnsi="Arial" w:cs="Arial"/>
-              </w:rPr>
-              <w:t>46</w:t>
-            </w:r>
-            <w:r>
-              <w:rPr>
-                <w:rFonts w:ascii="Arial" w:hAnsi="Arial" w:cs="Arial"/>
-              </w:rPr>
-              <w:t>]</w:t>
+              <w:t>p_4</w:t>
+            </w:r>
+            <w:r>
+              <w:rPr>
+                <w:rFonts w:ascii="Arial" w:hAnsi="Arial" w:cs="Arial"/>
+              </w:rPr>
+              <w:t>6</w:t>
             </w:r>
           </w:p>
         </w:tc>
@@ -11257,12 +10956,14 @@
                 <w:color w:val="FF0000"/>
               </w:rPr>
             </w:pPr>
-            <w:r>
-              <w:rPr>
-                <w:rFonts w:ascii="Arial" w:hAnsi="Arial" w:cs="Arial"/>
-              </w:rPr>
-              <w:t>[nome_empresa]</w:t>
-            </w:r>
+            <w:proofErr w:type="spellStart"/>
+            <w:r>
+              <w:rPr>
+                <w:rFonts w:ascii="Arial" w:hAnsi="Arial" w:cs="Arial"/>
+              </w:rPr>
+              <w:t>nome_empresa</w:t>
+            </w:r>
+            <w:proofErr w:type="spellEnd"/>
           </w:p>
           <w:p>
             <w:pPr>
@@ -11287,12 +10988,14 @@
               </w:rPr>
               <w:t xml:space="preserve">CNPJ: </w:t>
             </w:r>
-            <w:r>
-              <w:rPr>
-                <w:rFonts w:ascii="Arial" w:hAnsi="Arial" w:cs="Arial"/>
-              </w:rPr>
-              <w:t>[cnpj]</w:t>
-            </w:r>
+            <w:proofErr w:type="spellStart"/>
+            <w:r>
+              <w:rPr>
+                <w:rFonts w:ascii="Arial" w:hAnsi="Arial" w:cs="Arial"/>
+              </w:rPr>
+              <w:t>cnpj</w:t>
+            </w:r>
+            <w:proofErr w:type="spellEnd"/>
           </w:p>
         </w:tc>
         <w:tc>
@@ -11406,20 +11109,16 @@
             <w:r>
               <w:rPr>
                 <w:rFonts w:ascii="Arial" w:hAnsi="Arial" w:cs="Arial"/>
-              </w:rPr>
-              <w:t>[participante_</w:t>
-            </w:r>
-            <w:r>
-              <w:rPr>
-                <w:rFonts w:ascii="Arial" w:hAnsi="Arial" w:cs="Arial"/>
-              </w:rPr>
-              <w:t>47</w:t>
-            </w:r>
-            <w:r>
-              <w:rPr>
-                <w:rFonts w:ascii="Arial" w:hAnsi="Arial" w:cs="Arial"/>
-              </w:rPr>
-              <w:t>]</w:t>
+                <w:color w:val="000000"/>
+              </w:rPr>
+              <w:t>p_4</w:t>
+            </w:r>
+            <w:r>
+              <w:rPr>
+                <w:rFonts w:ascii="Arial" w:hAnsi="Arial" w:cs="Arial"/>
+                <w:color w:val="000000"/>
+              </w:rPr>
+              <w:t>7</w:t>
             </w:r>
           </w:p>
         </w:tc>
@@ -11555,20 +11254,16 @@
             <w:r>
               <w:rPr>
                 <w:rFonts w:ascii="Arial" w:hAnsi="Arial" w:cs="Arial"/>
-              </w:rPr>
-              <w:t>[participante_</w:t>
-            </w:r>
-            <w:r>
-              <w:rPr>
-                <w:rFonts w:ascii="Arial" w:hAnsi="Arial" w:cs="Arial"/>
-              </w:rPr>
-              <w:t>48</w:t>
-            </w:r>
-            <w:r>
-              <w:rPr>
-                <w:rFonts w:ascii="Arial" w:hAnsi="Arial" w:cs="Arial"/>
-              </w:rPr>
-              <w:t>]</w:t>
+                <w:color w:val="000000"/>
+              </w:rPr>
+              <w:t>p_4</w:t>
+            </w:r>
+            <w:r>
+              <w:rPr>
+                <w:rFonts w:ascii="Arial" w:hAnsi="Arial" w:cs="Arial"/>
+                <w:color w:val="000000"/>
+              </w:rPr>
+              <w:t>8</w:t>
             </w:r>
           </w:p>
         </w:tc>
@@ -11704,20 +11399,9 @@
             <w:r>
               <w:rPr>
                 <w:rFonts w:ascii="Arial" w:hAnsi="Arial" w:cs="Arial"/>
-              </w:rPr>
-              <w:t>[participante_</w:t>
-            </w:r>
-            <w:r>
-              <w:rPr>
-                <w:rFonts w:ascii="Arial" w:hAnsi="Arial" w:cs="Arial"/>
-              </w:rPr>
-              <w:t>49</w:t>
-            </w:r>
-            <w:r>
-              <w:rPr>
-                <w:rFonts w:ascii="Arial" w:hAnsi="Arial" w:cs="Arial"/>
-              </w:rPr>
-              <w:t>]</w:t>
+                <w:color w:val="000000"/>
+              </w:rPr>
+              <w:t>p_49</w:t>
             </w:r>
           </w:p>
         </w:tc>
@@ -11853,20 +11537,16 @@
             <w:r>
               <w:rPr>
                 <w:rFonts w:ascii="Arial" w:hAnsi="Arial" w:cs="Arial"/>
-              </w:rPr>
-              <w:t>[participante_</w:t>
-            </w:r>
-            <w:r>
-              <w:rPr>
-                <w:rFonts w:ascii="Arial" w:hAnsi="Arial" w:cs="Arial"/>
-              </w:rPr>
-              <w:t>50</w:t>
-            </w:r>
-            <w:r>
-              <w:rPr>
-                <w:rFonts w:ascii="Arial" w:hAnsi="Arial" w:cs="Arial"/>
-              </w:rPr>
-              <w:t>]</w:t>
+                <w:color w:val="000000"/>
+              </w:rPr>
+              <w:t>p_5</w:t>
+            </w:r>
+            <w:r>
+              <w:rPr>
+                <w:rFonts w:ascii="Arial" w:hAnsi="Arial" w:cs="Arial"/>
+                <w:color w:val="000000"/>
+              </w:rPr>
+              <w:t>0</w:t>
             </w:r>
           </w:p>
         </w:tc>
@@ -12409,19 +12089,13 @@
               <w:rPr>
                 <w:rFonts w:ascii="Arial" w:hAnsi="Arial" w:cs="Arial"/>
               </w:rPr>
-              <w:t>[participante_</w:t>
-            </w:r>
-            <w:r>
-              <w:rPr>
-                <w:rFonts w:ascii="Arial" w:hAnsi="Arial" w:cs="Arial"/>
-              </w:rPr>
-              <w:t>51</w:t>
-            </w:r>
-            <w:r>
-              <w:rPr>
-                <w:rFonts w:ascii="Arial" w:hAnsi="Arial" w:cs="Arial"/>
-              </w:rPr>
-              <w:t>]</w:t>
+              <w:t>p_5</w:t>
+            </w:r>
+            <w:r>
+              <w:rPr>
+                <w:rFonts w:ascii="Arial" w:hAnsi="Arial" w:cs="Arial"/>
+              </w:rPr>
+              <w:t>1</w:t>
             </w:r>
           </w:p>
         </w:tc>
@@ -12446,12 +12120,14 @@
                 <w:color w:val="FF0000"/>
               </w:rPr>
             </w:pPr>
-            <w:r>
-              <w:rPr>
-                <w:rFonts w:ascii="Arial" w:hAnsi="Arial" w:cs="Arial"/>
-              </w:rPr>
-              <w:t>[nome_empresa]</w:t>
-            </w:r>
+            <w:proofErr w:type="spellStart"/>
+            <w:r>
+              <w:rPr>
+                <w:rFonts w:ascii="Arial" w:hAnsi="Arial" w:cs="Arial"/>
+              </w:rPr>
+              <w:t>nome_empresa</w:t>
+            </w:r>
+            <w:proofErr w:type="spellEnd"/>
           </w:p>
           <w:p>
             <w:pPr>
@@ -12476,12 +12152,14 @@
               </w:rPr>
               <w:t xml:space="preserve">CNPJ: </w:t>
             </w:r>
-            <w:r>
-              <w:rPr>
-                <w:rFonts w:ascii="Arial" w:hAnsi="Arial" w:cs="Arial"/>
-              </w:rPr>
-              <w:t>[cnpj]</w:t>
-            </w:r>
+            <w:proofErr w:type="spellStart"/>
+            <w:r>
+              <w:rPr>
+                <w:rFonts w:ascii="Arial" w:hAnsi="Arial" w:cs="Arial"/>
+              </w:rPr>
+              <w:t>cnpj</w:t>
+            </w:r>
+            <w:proofErr w:type="spellEnd"/>
           </w:p>
         </w:tc>
         <w:tc>
@@ -12595,20 +12273,16 @@
             <w:r>
               <w:rPr>
                 <w:rFonts w:ascii="Arial" w:hAnsi="Arial" w:cs="Arial"/>
-              </w:rPr>
-              <w:t>[participante_</w:t>
-            </w:r>
-            <w:r>
-              <w:rPr>
-                <w:rFonts w:ascii="Arial" w:hAnsi="Arial" w:cs="Arial"/>
-              </w:rPr>
-              <w:t>52</w:t>
-            </w:r>
-            <w:r>
-              <w:rPr>
-                <w:rFonts w:ascii="Arial" w:hAnsi="Arial" w:cs="Arial"/>
-              </w:rPr>
-              <w:t>]</w:t>
+                <w:color w:val="000000"/>
+              </w:rPr>
+              <w:t>p_5</w:t>
+            </w:r>
+            <w:r>
+              <w:rPr>
+                <w:rFonts w:ascii="Arial" w:hAnsi="Arial" w:cs="Arial"/>
+                <w:color w:val="000000"/>
+              </w:rPr>
+              <w:t>2</w:t>
             </w:r>
           </w:p>
         </w:tc>
@@ -12744,20 +12418,16 @@
             <w:r>
               <w:rPr>
                 <w:rFonts w:ascii="Arial" w:hAnsi="Arial" w:cs="Arial"/>
-              </w:rPr>
-              <w:t>[participante_</w:t>
-            </w:r>
-            <w:r>
-              <w:rPr>
-                <w:rFonts w:ascii="Arial" w:hAnsi="Arial" w:cs="Arial"/>
-              </w:rPr>
-              <w:t>53</w:t>
-            </w:r>
-            <w:r>
-              <w:rPr>
-                <w:rFonts w:ascii="Arial" w:hAnsi="Arial" w:cs="Arial"/>
-              </w:rPr>
-              <w:t>]</w:t>
+                <w:color w:val="000000"/>
+              </w:rPr>
+              <w:t>p_5</w:t>
+            </w:r>
+            <w:r>
+              <w:rPr>
+                <w:rFonts w:ascii="Arial" w:hAnsi="Arial" w:cs="Arial"/>
+                <w:color w:val="000000"/>
+              </w:rPr>
+              <w:t>3</w:t>
             </w:r>
           </w:p>
         </w:tc>
@@ -12893,20 +12563,16 @@
             <w:r>
               <w:rPr>
                 <w:rFonts w:ascii="Arial" w:hAnsi="Arial" w:cs="Arial"/>
-              </w:rPr>
-              <w:t>[participante_</w:t>
-            </w:r>
-            <w:r>
-              <w:rPr>
-                <w:rFonts w:ascii="Arial" w:hAnsi="Arial" w:cs="Arial"/>
-              </w:rPr>
-              <w:t>54</w:t>
-            </w:r>
-            <w:r>
-              <w:rPr>
-                <w:rFonts w:ascii="Arial" w:hAnsi="Arial" w:cs="Arial"/>
-              </w:rPr>
-              <w:t>]</w:t>
+                <w:color w:val="000000"/>
+              </w:rPr>
+              <w:t>p_5</w:t>
+            </w:r>
+            <w:r>
+              <w:rPr>
+                <w:rFonts w:ascii="Arial" w:hAnsi="Arial" w:cs="Arial"/>
+                <w:color w:val="000000"/>
+              </w:rPr>
+              <w:t>4</w:t>
             </w:r>
           </w:p>
         </w:tc>
@@ -13042,20 +12708,16 @@
             <w:r>
               <w:rPr>
                 <w:rFonts w:ascii="Arial" w:hAnsi="Arial" w:cs="Arial"/>
-              </w:rPr>
-              <w:t>[participante_</w:t>
-            </w:r>
-            <w:r>
-              <w:rPr>
-                <w:rFonts w:ascii="Arial" w:hAnsi="Arial" w:cs="Arial"/>
-              </w:rPr>
-              <w:t>55</w:t>
-            </w:r>
-            <w:r>
-              <w:rPr>
-                <w:rFonts w:ascii="Arial" w:hAnsi="Arial" w:cs="Arial"/>
-              </w:rPr>
-              <w:t>]</w:t>
+                <w:color w:val="000000"/>
+              </w:rPr>
+              <w:t>p_5</w:t>
+            </w:r>
+            <w:r>
+              <w:rPr>
+                <w:rFonts w:ascii="Arial" w:hAnsi="Arial" w:cs="Arial"/>
+                <w:color w:val="000000"/>
+              </w:rPr>
+              <w:t>5</w:t>
             </w:r>
           </w:p>
         </w:tc>
@@ -13598,19 +13260,13 @@
               <w:rPr>
                 <w:rFonts w:ascii="Arial" w:hAnsi="Arial" w:cs="Arial"/>
               </w:rPr>
-              <w:t>[participante_</w:t>
-            </w:r>
-            <w:r>
-              <w:rPr>
-                <w:rFonts w:ascii="Arial" w:hAnsi="Arial" w:cs="Arial"/>
-              </w:rPr>
-              <w:t>56</w:t>
-            </w:r>
-            <w:r>
-              <w:rPr>
-                <w:rFonts w:ascii="Arial" w:hAnsi="Arial" w:cs="Arial"/>
-              </w:rPr>
-              <w:t>]</w:t>
+              <w:t>p_5</w:t>
+            </w:r>
+            <w:r>
+              <w:rPr>
+                <w:rFonts w:ascii="Arial" w:hAnsi="Arial" w:cs="Arial"/>
+              </w:rPr>
+              <w:t>6</w:t>
             </w:r>
           </w:p>
         </w:tc>
@@ -13635,42 +13291,52 @@
                 <w:color w:val="FF0000"/>
               </w:rPr>
             </w:pPr>
-            <w:r>
-              <w:rPr>
-                <w:rFonts w:ascii="Arial" w:hAnsi="Arial" w:cs="Arial"/>
-              </w:rPr>
-              <w:t>[nome_empresa]</w:t>
-            </w:r>
-          </w:p>
-          <w:p>
-            <w:pPr>
-              <w:spacing w:after="0" w:line="240" w:lineRule="auto"/>
-              <w:jc w:val="center"/>
-              <w:rPr>
-                <w:rFonts w:ascii="Arial" w:hAnsi="Arial" w:cs="Arial"/>
-              </w:rPr>
-            </w:pPr>
-          </w:p>
-          <w:p>
-            <w:pPr>
-              <w:spacing w:after="0" w:line="240" w:lineRule="auto"/>
-              <w:jc w:val="center"/>
-              <w:rPr>
-                <w:rFonts w:ascii="Arial" w:hAnsi="Arial" w:cs="Arial"/>
-              </w:rPr>
-            </w:pPr>
-            <w:r>
-              <w:rPr>
-                <w:rFonts w:ascii="Arial" w:hAnsi="Arial" w:cs="Arial"/>
-              </w:rPr>
-              <w:t xml:space="preserve">CNPJ: </w:t>
-            </w:r>
-            <w:r>
-              <w:rPr>
-                <w:rFonts w:ascii="Arial" w:hAnsi="Arial" w:cs="Arial"/>
-              </w:rPr>
-              <w:t>[cnpj]</w:t>
-            </w:r>
+            <w:proofErr w:type="spellStart"/>
+            <w:r>
+              <w:rPr>
+                <w:rFonts w:ascii="Arial" w:hAnsi="Arial" w:cs="Arial"/>
+              </w:rPr>
+              <w:t>nome_empresa</w:t>
+            </w:r>
+            <w:proofErr w:type="spellEnd"/>
+          </w:p>
+          <w:p>
+            <w:pPr>
+              <w:spacing w:after="0" w:line="240" w:lineRule="auto"/>
+              <w:jc w:val="center"/>
+              <w:rPr>
+                <w:rFonts w:ascii="Arial" w:hAnsi="Arial" w:cs="Arial"/>
+              </w:rPr>
+            </w:pPr>
+          </w:p>
+          <w:p>
+            <w:pPr>
+              <w:spacing w:after="0" w:line="240" w:lineRule="auto"/>
+              <w:jc w:val="center"/>
+              <w:rPr>
+                <w:rFonts w:ascii="Arial" w:hAnsi="Arial" w:cs="Arial"/>
+              </w:rPr>
+            </w:pPr>
+            <w:r>
+              <w:rPr>
+                <w:rFonts w:ascii="Arial" w:hAnsi="Arial" w:cs="Arial"/>
+              </w:rPr>
+              <w:t>CNPJ:</w:t>
+            </w:r>
+            <w:r>
+              <w:rPr>
+                <w:rFonts w:ascii="Arial" w:hAnsi="Arial" w:cs="Arial"/>
+              </w:rPr>
+              <w:t xml:space="preserve"> </w:t>
+            </w:r>
+            <w:proofErr w:type="spellStart"/>
+            <w:r>
+              <w:rPr>
+                <w:rFonts w:ascii="Arial" w:hAnsi="Arial" w:cs="Arial"/>
+              </w:rPr>
+              <w:t>cnpj</w:t>
+            </w:r>
+            <w:proofErr w:type="spellEnd"/>
           </w:p>
         </w:tc>
         <w:tc>
@@ -13784,20 +13450,16 @@
             <w:r>
               <w:rPr>
                 <w:rFonts w:ascii="Arial" w:hAnsi="Arial" w:cs="Arial"/>
-              </w:rPr>
-              <w:t>[participante_</w:t>
-            </w:r>
-            <w:r>
-              <w:rPr>
-                <w:rFonts w:ascii="Arial" w:hAnsi="Arial" w:cs="Arial"/>
-              </w:rPr>
-              <w:t>57</w:t>
-            </w:r>
-            <w:r>
-              <w:rPr>
-                <w:rFonts w:ascii="Arial" w:hAnsi="Arial" w:cs="Arial"/>
-              </w:rPr>
-              <w:t>]</w:t>
+                <w:color w:val="000000"/>
+              </w:rPr>
+              <w:t>p_5</w:t>
+            </w:r>
+            <w:r>
+              <w:rPr>
+                <w:rFonts w:ascii="Arial" w:hAnsi="Arial" w:cs="Arial"/>
+                <w:color w:val="000000"/>
+              </w:rPr>
+              <w:t>7</w:t>
             </w:r>
           </w:p>
         </w:tc>
@@ -13933,20 +13595,16 @@
             <w:r>
               <w:rPr>
                 <w:rFonts w:ascii="Arial" w:hAnsi="Arial" w:cs="Arial"/>
-              </w:rPr>
-              <w:t>[participante_</w:t>
-            </w:r>
-            <w:r>
-              <w:rPr>
-                <w:rFonts w:ascii="Arial" w:hAnsi="Arial" w:cs="Arial"/>
-              </w:rPr>
-              <w:t>58</w:t>
-            </w:r>
-            <w:r>
-              <w:rPr>
-                <w:rFonts w:ascii="Arial" w:hAnsi="Arial" w:cs="Arial"/>
-              </w:rPr>
-              <w:t>]</w:t>
+                <w:color w:val="000000"/>
+              </w:rPr>
+              <w:t>p_5</w:t>
+            </w:r>
+            <w:r>
+              <w:rPr>
+                <w:rFonts w:ascii="Arial" w:hAnsi="Arial" w:cs="Arial"/>
+                <w:color w:val="000000"/>
+              </w:rPr>
+              <w:t>8</w:t>
             </w:r>
           </w:p>
         </w:tc>
@@ -14082,20 +13740,16 @@
             <w:r>
               <w:rPr>
                 <w:rFonts w:ascii="Arial" w:hAnsi="Arial" w:cs="Arial"/>
-              </w:rPr>
-              <w:t>[participante_</w:t>
-            </w:r>
-            <w:r>
-              <w:rPr>
-                <w:rFonts w:ascii="Arial" w:hAnsi="Arial" w:cs="Arial"/>
-              </w:rPr>
-              <w:t>59</w:t>
-            </w:r>
-            <w:r>
-              <w:rPr>
-                <w:rFonts w:ascii="Arial" w:hAnsi="Arial" w:cs="Arial"/>
-              </w:rPr>
-              <w:t>]</w:t>
+                <w:color w:val="000000"/>
+              </w:rPr>
+              <w:t>p_5</w:t>
+            </w:r>
+            <w:r>
+              <w:rPr>
+                <w:rFonts w:ascii="Arial" w:hAnsi="Arial" w:cs="Arial"/>
+                <w:color w:val="000000"/>
+              </w:rPr>
+              <w:t>9</w:t>
             </w:r>
           </w:p>
         </w:tc>
@@ -14231,20 +13885,16 @@
             <w:r>
               <w:rPr>
                 <w:rFonts w:ascii="Arial" w:hAnsi="Arial" w:cs="Arial"/>
-              </w:rPr>
-              <w:t>[participante_</w:t>
-            </w:r>
-            <w:r>
-              <w:rPr>
-                <w:rFonts w:ascii="Arial" w:hAnsi="Arial" w:cs="Arial"/>
+                <w:color w:val="000000"/>
+              </w:rPr>
+              <w:t>p_</w:t>
+            </w:r>
+            <w:r>
+              <w:rPr>
+                <w:rFonts w:ascii="Arial" w:hAnsi="Arial" w:cs="Arial"/>
+                <w:color w:val="000000"/>
               </w:rPr>
               <w:t>60</w:t>
-            </w:r>
-            <w:r>
-              <w:rPr>
-                <w:rFonts w:ascii="Arial" w:hAnsi="Arial" w:cs="Arial"/>
-              </w:rPr>
-              <w:t>]</w:t>
             </w:r>
           </w:p>
         </w:tc>
@@ -14351,7 +14001,7 @@
 </file>
 
 <file path=word/endnotes.xml><?xml version="1.0" encoding="utf-8"?>
-<w:endnotes xmlns:wpc="http://schemas.microsoft.com/office/word/2010/wordprocessingCanvas" xmlns:cx="http://schemas.microsoft.com/office/drawing/2014/chartex" xmlns:cx1="http://schemas.microsoft.com/office/drawing/2015/9/8/chartex" xmlns:cx2="http://schemas.microsoft.com/office/drawing/2015/10/21/chartex" xmlns:cx3="http://schemas.microsoft.com/office/drawing/2016/5/9/chartex" xmlns:cx4="http://schemas.microsoft.com/office/drawing/2016/5/10/chartex" xmlns:cx5="http://schemas.microsoft.com/office/drawing/2016/5/11/chartex" xmlns:cx6="http://schemas.microsoft.com/office/drawing/2016/5/12/chartex" xmlns:cx7="http://schemas.microsoft.com/office/drawing/2016/5/13/chartex" xmlns:cx8="http://schemas.microsoft.com/office/drawing/2016/5/14/chartex" xmlns:mc="http://schemas.openxmlformats.org/markup-compatibility/2006" xmlns:aink="http://schemas.microsoft.com/office/drawing/2016/ink" xmlns:am3d="http://schemas.microsoft.com/office/drawing/2017/model3d" xmlns:o="urn:schemas-microsoft-com:office:office" xmlns:oel="http://schemas.microsoft.com/office/2019/extlst" xmlns:r="http://schemas.openxmlformats.org/officeDocument/2006/relationships" xmlns:m="http://schemas.openxmlformats.org/officeDocument/2006/math" xmlns:v="urn:schemas-microsoft-com:vml" xmlns:wp14="http://schemas.microsoft.com/office/word/2010/wordprocessingDrawing" xmlns:wp="http://schemas.openxmlformats.org/drawingml/2006/wordprocessingDrawing" xmlns:w10="urn:schemas-microsoft-com:office:word" xmlns:w="http://schemas.openxmlformats.org/wordprocessingml/2006/main" xmlns:w14="http://schemas.microsoft.com/office/word/2010/wordml" xmlns:w15="http://schemas.microsoft.com/office/word/2012/wordml" xmlns:w16cex="http://schemas.microsoft.com/office/word/2018/wordml/cex" xmlns:w16cid="http://schemas.microsoft.com/office/word/2016/wordml/cid" xmlns:w16="http://schemas.microsoft.com/office/word/2018/wordml" xmlns:w16du="http://schemas.microsoft.com/office/word/2023/wordml/word16du" xmlns:w16sdtdh="http://schemas.microsoft.com/office/word/2020/wordml/sdtdatahash" xmlns:w16se="http://schemas.microsoft.com/office/word/2015/wordml/symex" xmlns:wpg="http://schemas.microsoft.com/office/word/2010/wordprocessingGroup" xmlns:wpi="http://schemas.microsoft.com/office/word/2010/wordprocessingInk" xmlns:wne="http://schemas.microsoft.com/office/word/2006/wordml" xmlns:wps="http://schemas.microsoft.com/office/word/2010/wordprocessingShape" mc:Ignorable="w14 w15 w16se w16cid w16 w16cex w16sdtdh w16du wp14">
+<w:endnotes xmlns:wpc="http://schemas.microsoft.com/office/word/2010/wordprocessingCanvas" xmlns:cx="http://schemas.microsoft.com/office/drawing/2014/chartex" xmlns:cx1="http://schemas.microsoft.com/office/drawing/2015/9/8/chartex" xmlns:cx2="http://schemas.microsoft.com/office/drawing/2015/10/21/chartex" xmlns:cx3="http://schemas.microsoft.com/office/drawing/2016/5/9/chartex" xmlns:cx4="http://schemas.microsoft.com/office/drawing/2016/5/10/chartex" xmlns:cx5="http://schemas.microsoft.com/office/drawing/2016/5/11/chartex" xmlns:cx6="http://schemas.microsoft.com/office/drawing/2016/5/12/chartex" xmlns:cx7="http://schemas.microsoft.com/office/drawing/2016/5/13/chartex" xmlns:cx8="http://schemas.microsoft.com/office/drawing/2016/5/14/chartex" xmlns:mc="http://schemas.openxmlformats.org/markup-compatibility/2006" xmlns:aink="http://schemas.microsoft.com/office/drawing/2016/ink" xmlns:am3d="http://schemas.microsoft.com/office/drawing/2017/model3d" xmlns:o="urn:schemas-microsoft-com:office:office" xmlns:oel="http://schemas.microsoft.com/office/2019/extlst" xmlns:r="http://schemas.openxmlformats.org/officeDocument/2006/relationships" xmlns:m="http://schemas.openxmlformats.org/officeDocument/2006/math" xmlns:v="urn:schemas-microsoft-com:vml" xmlns:wp14="http://schemas.microsoft.com/office/word/2010/wordprocessingDrawing" xmlns:wp="http://schemas.openxmlformats.org/drawingml/2006/wordprocessingDrawing" xmlns:w10="urn:schemas-microsoft-com:office:word" xmlns:w="http://schemas.openxmlformats.org/wordprocessingml/2006/main" xmlns:w14="http://schemas.microsoft.com/office/word/2010/wordml" xmlns:w15="http://schemas.microsoft.com/office/word/2012/wordml" xmlns:w16cex="http://schemas.microsoft.com/office/word/2018/wordml/cex" xmlns:w16cid="http://schemas.microsoft.com/office/word/2016/wordml/cid" xmlns:w16="http://schemas.microsoft.com/office/word/2018/wordml" xmlns:w16du="http://schemas.microsoft.com/office/word/2023/wordml/word16du" xmlns:w16sdtdh="http://schemas.microsoft.com/office/word/2020/wordml/sdtdatahash" xmlns:w16sdtfl="http://schemas.microsoft.com/office/word/2024/wordml/sdtformatlock" xmlns:w16se="http://schemas.microsoft.com/office/word/2015/wordml/symex" xmlns:wpg="http://schemas.microsoft.com/office/word/2010/wordprocessingGroup" xmlns:wpi="http://schemas.microsoft.com/office/word/2010/wordprocessingInk" xmlns:wne="http://schemas.microsoft.com/office/word/2006/wordml" xmlns:wps="http://schemas.microsoft.com/office/word/2010/wordprocessingShape" mc:Ignorable="w14 w15 w16se w16cid w16 w16cex w16sdtdh w16sdtfl w16du wp14">
   <w:endnote w:type="separator" w:id="-1">
     <w:p>
       <w:pPr>
@@ -14376,7 +14026,7 @@
 </file>
 
 <file path=word/footnotes.xml><?xml version="1.0" encoding="utf-8"?>
-<w:footnotes xmlns:wpc="http://schemas.microsoft.com/office/word/2010/wordprocessingCanvas" xmlns:cx="http://schemas.microsoft.com/office/drawing/2014/chartex" xmlns:cx1="http://schemas.microsoft.com/office/drawing/2015/9/8/chartex" xmlns:cx2="http://schemas.microsoft.com/office/drawing/2015/10/21/chartex" xmlns:cx3="http://schemas.microsoft.com/office/drawing/2016/5/9/chartex" xmlns:cx4="http://schemas.microsoft.com/office/drawing/2016/5/10/chartex" xmlns:cx5="http://schemas.microsoft.com/office/drawing/2016/5/11/chartex" xmlns:cx6="http://schemas.microsoft.com/office/drawing/2016/5/12/chartex" xmlns:cx7="http://schemas.microsoft.com/office/drawing/2016/5/13/chartex" xmlns:cx8="http://schemas.microsoft.com/office/drawing/2016/5/14/chartex" xmlns:mc="http://schemas.openxmlformats.org/markup-compatibility/2006" xmlns:aink="http://schemas.microsoft.com/office/drawing/2016/ink" xmlns:am3d="http://schemas.microsoft.com/office/drawing/2017/model3d" xmlns:o="urn:schemas-microsoft-com:office:office" xmlns:oel="http://schemas.microsoft.com/office/2019/extlst" xmlns:r="http://schemas.openxmlformats.org/officeDocument/2006/relationships" xmlns:m="http://schemas.openxmlformats.org/officeDocument/2006/math" xmlns:v="urn:schemas-microsoft-com:vml" xmlns:wp14="http://schemas.microsoft.com/office/word/2010/wordprocessingDrawing" xmlns:wp="http://schemas.openxmlformats.org/drawingml/2006/wordprocessingDrawing" xmlns:w10="urn:schemas-microsoft-com:office:word" xmlns:w="http://schemas.openxmlformats.org/wordprocessingml/2006/main" xmlns:w14="http://schemas.microsoft.com/office/word/2010/wordml" xmlns:w15="http://schemas.microsoft.com/office/word/2012/wordml" xmlns:w16cex="http://schemas.microsoft.com/office/word/2018/wordml/cex" xmlns:w16cid="http://schemas.microsoft.com/office/word/2016/wordml/cid" xmlns:w16="http://schemas.microsoft.com/office/word/2018/wordml" xmlns:w16du="http://schemas.microsoft.com/office/word/2023/wordml/word16du" xmlns:w16sdtdh="http://schemas.microsoft.com/office/word/2020/wordml/sdtdatahash" xmlns:w16se="http://schemas.microsoft.com/office/word/2015/wordml/symex" xmlns:wpg="http://schemas.microsoft.com/office/word/2010/wordprocessingGroup" xmlns:wpi="http://schemas.microsoft.com/office/word/2010/wordprocessingInk" xmlns:wne="http://schemas.microsoft.com/office/word/2006/wordml" xmlns:wps="http://schemas.microsoft.com/office/word/2010/wordprocessingShape" mc:Ignorable="w14 w15 w16se w16cid w16 w16cex w16sdtdh w16du wp14">
+<w:footnotes xmlns:wpc="http://schemas.microsoft.com/office/word/2010/wordprocessingCanvas" xmlns:cx="http://schemas.microsoft.com/office/drawing/2014/chartex" xmlns:cx1="http://schemas.microsoft.com/office/drawing/2015/9/8/chartex" xmlns:cx2="http://schemas.microsoft.com/office/drawing/2015/10/21/chartex" xmlns:cx3="http://schemas.microsoft.com/office/drawing/2016/5/9/chartex" xmlns:cx4="http://schemas.microsoft.com/office/drawing/2016/5/10/chartex" xmlns:cx5="http://schemas.microsoft.com/office/drawing/2016/5/11/chartex" xmlns:cx6="http://schemas.microsoft.com/office/drawing/2016/5/12/chartex" xmlns:cx7="http://schemas.microsoft.com/office/drawing/2016/5/13/chartex" xmlns:cx8="http://schemas.microsoft.com/office/drawing/2016/5/14/chartex" xmlns:mc="http://schemas.openxmlformats.org/markup-compatibility/2006" xmlns:aink="http://schemas.microsoft.com/office/drawing/2016/ink" xmlns:am3d="http://schemas.microsoft.com/office/drawing/2017/model3d" xmlns:o="urn:schemas-microsoft-com:office:office" xmlns:oel="http://schemas.microsoft.com/office/2019/extlst" xmlns:r="http://schemas.openxmlformats.org/officeDocument/2006/relationships" xmlns:m="http://schemas.openxmlformats.org/officeDocument/2006/math" xmlns:v="urn:schemas-microsoft-com:vml" xmlns:wp14="http://schemas.microsoft.com/office/word/2010/wordprocessingDrawing" xmlns:wp="http://schemas.openxmlformats.org/drawingml/2006/wordprocessingDrawing" xmlns:w10="urn:schemas-microsoft-com:office:word" xmlns:w="http://schemas.openxmlformats.org/wordprocessingml/2006/main" xmlns:w14="http://schemas.microsoft.com/office/word/2010/wordml" xmlns:w15="http://schemas.microsoft.com/office/word/2012/wordml" xmlns:w16cex="http://schemas.microsoft.com/office/word/2018/wordml/cex" xmlns:w16cid="http://schemas.microsoft.com/office/word/2016/wordml/cid" xmlns:w16="http://schemas.microsoft.com/office/word/2018/wordml" xmlns:w16du="http://schemas.microsoft.com/office/word/2023/wordml/word16du" xmlns:w16sdtdh="http://schemas.microsoft.com/office/word/2020/wordml/sdtdatahash" xmlns:w16sdtfl="http://schemas.microsoft.com/office/word/2024/wordml/sdtformatlock" xmlns:w16se="http://schemas.microsoft.com/office/word/2015/wordml/symex" xmlns:wpg="http://schemas.microsoft.com/office/word/2010/wordprocessingGroup" xmlns:wpi="http://schemas.microsoft.com/office/word/2010/wordprocessingInk" xmlns:wne="http://schemas.microsoft.com/office/word/2006/wordml" xmlns:wps="http://schemas.microsoft.com/office/word/2010/wordprocessingShape" mc:Ignorable="w14 w15 w16se w16cid w16 w16cex w16sdtdh w16sdtfl w16du wp14">
   <w:footnote w:type="separator" w:id="-1">
     <w:p>
       <w:pPr>
@@ -14401,7 +14051,7 @@
 </file>
 
 <file path=word/header1.xml><?xml version="1.0" encoding="utf-8"?>
-<w:hdr xmlns:wpc="http://schemas.microsoft.com/office/word/2010/wordprocessingCanvas" xmlns:cx="http://schemas.microsoft.com/office/drawing/2014/chartex" xmlns:cx1="http://schemas.microsoft.com/office/drawing/2015/9/8/chartex" xmlns:cx2="http://schemas.microsoft.com/office/drawing/2015/10/21/chartex" xmlns:cx3="http://schemas.microsoft.com/office/drawing/2016/5/9/chartex" xmlns:cx4="http://schemas.microsoft.com/office/drawing/2016/5/10/chartex" xmlns:cx5="http://schemas.microsoft.com/office/drawing/2016/5/11/chartex" xmlns:cx6="http://schemas.microsoft.com/office/drawing/2016/5/12/chartex" xmlns:cx7="http://schemas.microsoft.com/office/drawing/2016/5/13/chartex" xmlns:cx8="http://schemas.microsoft.com/office/drawing/2016/5/14/chartex" xmlns:mc="http://schemas.openxmlformats.org/markup-compatibility/2006" xmlns:aink="http://schemas.microsoft.com/office/drawing/2016/ink" xmlns:am3d="http://schemas.microsoft.com/office/drawing/2017/model3d" xmlns:o="urn:schemas-microsoft-com:office:office" xmlns:oel="http://schemas.microsoft.com/office/2019/extlst" xmlns:r="http://schemas.openxmlformats.org/officeDocument/2006/relationships" xmlns:m="http://schemas.openxmlformats.org/officeDocument/2006/math" xmlns:v="urn:schemas-microsoft-com:vml" xmlns:wp14="http://schemas.microsoft.com/office/word/2010/wordprocessingDrawing" xmlns:wp="http://schemas.openxmlformats.org/drawingml/2006/wordprocessingDrawing" xmlns:w10="urn:schemas-microsoft-com:office:word" xmlns:w="http://schemas.openxmlformats.org/wordprocessingml/2006/main" xmlns:w14="http://schemas.microsoft.com/office/word/2010/wordml" xmlns:w15="http://schemas.microsoft.com/office/word/2012/wordml" xmlns:w16cex="http://schemas.microsoft.com/office/word/2018/wordml/cex" xmlns:w16cid="http://schemas.microsoft.com/office/word/2016/wordml/cid" xmlns:w16="http://schemas.microsoft.com/office/word/2018/wordml" xmlns:w16du="http://schemas.microsoft.com/office/word/2023/wordml/word16du" xmlns:w16sdtdh="http://schemas.microsoft.com/office/word/2020/wordml/sdtdatahash" xmlns:w16se="http://schemas.microsoft.com/office/word/2015/wordml/symex" xmlns:wpg="http://schemas.microsoft.com/office/word/2010/wordprocessingGroup" xmlns:wpi="http://schemas.microsoft.com/office/word/2010/wordprocessingInk" xmlns:wne="http://schemas.microsoft.com/office/word/2006/wordml" xmlns:wps="http://schemas.microsoft.com/office/word/2010/wordprocessingShape" mc:Ignorable="w14 w15 w16se w16cid w16 w16cex w16sdtdh w16du wp14">
+<w:hdr xmlns:wpc="http://schemas.microsoft.com/office/word/2010/wordprocessingCanvas" xmlns:cx="http://schemas.microsoft.com/office/drawing/2014/chartex" xmlns:cx1="http://schemas.microsoft.com/office/drawing/2015/9/8/chartex" xmlns:cx2="http://schemas.microsoft.com/office/drawing/2015/10/21/chartex" xmlns:cx3="http://schemas.microsoft.com/office/drawing/2016/5/9/chartex" xmlns:cx4="http://schemas.microsoft.com/office/drawing/2016/5/10/chartex" xmlns:cx5="http://schemas.microsoft.com/office/drawing/2016/5/11/chartex" xmlns:cx6="http://schemas.microsoft.com/office/drawing/2016/5/12/chartex" xmlns:cx7="http://schemas.microsoft.com/office/drawing/2016/5/13/chartex" xmlns:cx8="http://schemas.microsoft.com/office/drawing/2016/5/14/chartex" xmlns:mc="http://schemas.openxmlformats.org/markup-compatibility/2006" xmlns:aink="http://schemas.microsoft.com/office/drawing/2016/ink" xmlns:am3d="http://schemas.microsoft.com/office/drawing/2017/model3d" xmlns:o="urn:schemas-microsoft-com:office:office" xmlns:oel="http://schemas.microsoft.com/office/2019/extlst" xmlns:r="http://schemas.openxmlformats.org/officeDocument/2006/relationships" xmlns:m="http://schemas.openxmlformats.org/officeDocument/2006/math" xmlns:v="urn:schemas-microsoft-com:vml" xmlns:wp14="http://schemas.microsoft.com/office/word/2010/wordprocessingDrawing" xmlns:wp="http://schemas.openxmlformats.org/drawingml/2006/wordprocessingDrawing" xmlns:w10="urn:schemas-microsoft-com:office:word" xmlns:w="http://schemas.openxmlformats.org/wordprocessingml/2006/main" xmlns:w14="http://schemas.microsoft.com/office/word/2010/wordml" xmlns:w15="http://schemas.microsoft.com/office/word/2012/wordml" xmlns:w16cex="http://schemas.microsoft.com/office/word/2018/wordml/cex" xmlns:w16cid="http://schemas.microsoft.com/office/word/2016/wordml/cid" xmlns:w16="http://schemas.microsoft.com/office/word/2018/wordml" xmlns:w16du="http://schemas.microsoft.com/office/word/2023/wordml/word16du" xmlns:w16sdtdh="http://schemas.microsoft.com/office/word/2020/wordml/sdtdatahash" xmlns:w16sdtfl="http://schemas.microsoft.com/office/word/2024/wordml/sdtformatlock" xmlns:w16se="http://schemas.microsoft.com/office/word/2015/wordml/symex" xmlns:wpg="http://schemas.microsoft.com/office/word/2010/wordprocessingGroup" xmlns:wpi="http://schemas.microsoft.com/office/word/2010/wordprocessingInk" xmlns:wne="http://schemas.microsoft.com/office/word/2006/wordml" xmlns:wps="http://schemas.microsoft.com/office/word/2010/wordprocessingShape" mc:Ignorable="w14 w15 w16se w16cid w16 w16cex w16sdtdh w16sdtfl w16du wp14">
   <w:p>
     <w:pPr>
       <w:pStyle w:val="Cabealho"/>
@@ -15879,14 +15529,16 @@
             </w:rPr>
             <w:t xml:space="preserve">TREINAMENTO: </w:t>
           </w:r>
+          <w:proofErr w:type="spellStart"/>
           <w:r>
             <w:rPr>
               <w:rFonts w:ascii="Arial" w:hAnsi="Arial" w:cs="Arial"/>
               <w:b/>
               <w:bCs/>
             </w:rPr>
-            <w:t>[nome_treinamento]</w:t>
+            <w:t>nome_treinamento</w:t>
           </w:r>
+          <w:proofErr w:type="spellEnd"/>
         </w:p>
       </w:tc>
       <w:tc>
@@ -15898,9 +15550,7 @@
           <w:pPr>
             <w:rPr>
               <w:rFonts w:ascii="Arial" w:hAnsi="Arial" w:cs="Arial"/>
-              <w:b/>
-              <w:color w:val="000000"/>
-              <w:szCs w:val="48"/>
+              <w:color w:val="000000" w:themeColor="text1"/>
             </w:rPr>
           </w:pPr>
           <w:r>
@@ -15915,9 +15565,10 @@
           <w:r>
             <w:rPr>
               <w:rFonts w:ascii="Arial" w:hAnsi="Arial" w:cs="Arial"/>
-              <w:color w:val="000000" w:themeColor="text1"/>
+              <w:bCs/>
+              <w:color w:val="000000"/>
             </w:rPr>
-            <w:t>[tipo]</w:t>
+            <w:t>tipo</w:t>
           </w:r>
         </w:p>
       </w:tc>
@@ -15968,13 +15619,22 @@
             </w:rPr>
             <w:t xml:space="preserve"> </w:t>
           </w:r>
+          <w:proofErr w:type="spellStart"/>
           <w:r>
             <w:rPr>
               <w:rFonts w:ascii="Arial" w:hAnsi="Arial" w:cs="Arial"/>
               <w:color w:val="000000" w:themeColor="text1"/>
             </w:rPr>
-            <w:t>[carga_horaria]</w:t>
+            <w:t>c</w:t>
           </w:r>
+          <w:r>
+            <w:rPr>
+              <w:rFonts w:ascii="Arial" w:hAnsi="Arial" w:cs="Arial"/>
+              <w:color w:val="000000" w:themeColor="text1"/>
+            </w:rPr>
+            <w:t>arga_horaria</w:t>
+          </w:r>
+          <w:proofErr w:type="spellEnd"/>
         </w:p>
       </w:tc>
       <w:tc>
@@ -16015,7 +15675,7 @@
               <w:rFonts w:ascii="Arial" w:hAnsi="Arial" w:cs="Arial"/>
               <w:color w:val="000000" w:themeColor="text1"/>
             </w:rPr>
-            <w:t>[datas]</w:t>
+            <w:t>datas</w:t>
           </w:r>
         </w:p>
       </w:tc>
@@ -16052,13 +15712,15 @@
             </w:rPr>
             <w:t xml:space="preserve"> </w:t>
           </w:r>
+          <w:proofErr w:type="spellStart"/>
           <w:r>
             <w:rPr>
               <w:rFonts w:ascii="Arial" w:hAnsi="Arial" w:cs="Arial"/>
               <w:color w:val="000000" w:themeColor="text1"/>
             </w:rPr>
-            <w:t>[horario]</w:t>
+            <w:t>horario</w:t>
           </w:r>
+          <w:proofErr w:type="spellEnd"/>
         </w:p>
       </w:tc>
       <w:tc>
@@ -16097,7 +15759,7 @@
               <w:rFonts w:ascii="Arial" w:hAnsi="Arial" w:cs="Arial"/>
               <w:color w:val="000000" w:themeColor="text1"/>
             </w:rPr>
-            <w:t>[intervalo]</w:t>
+            <w:t>intervalo</w:t>
           </w:r>
         </w:p>
       </w:tc>
@@ -16139,7 +15801,7 @@
             <w:rPr>
               <w:rFonts w:ascii="Arial" w:hAnsi="Arial" w:cs="Arial"/>
             </w:rPr>
-            <w:t>[modulo]</w:t>
+            <w:t>modulo</w:t>
           </w:r>
         </w:p>
       </w:tc>
@@ -16190,7 +15852,7 @@
               <w:rFonts w:ascii="Arial" w:hAnsi="Arial" w:cs="Arial"/>
               <w:color w:val="000000" w:themeColor="text1"/>
             </w:rPr>
-            <w:t>[nome_instrutor]</w:t>
+            <w:t>instrutor</w:t>
           </w:r>
         </w:p>
       </w:tc>
@@ -16225,13 +15887,15 @@
             </w:rPr>
             <w:t xml:space="preserve">ENDEREÇO: </w:t>
           </w:r>
+          <w:proofErr w:type="spellStart"/>
           <w:r>
             <w:rPr>
               <w:rFonts w:ascii="Arial" w:hAnsi="Arial" w:cs="Arial"/>
               <w:color w:val="000000" w:themeColor="text1"/>
             </w:rPr>
-            <w:t>[endereco]</w:t>
+            <w:t>endereco</w:t>
           </w:r>
+          <w:proofErr w:type="spellEnd"/>
         </w:p>
       </w:tc>
       <w:tc>
@@ -16245,7 +15909,8 @@
               <w:rFonts w:ascii="Arial" w:hAnsi="Arial" w:cs="Arial"/>
               <w:b/>
               <w:color w:val="000000"/>
-              <w:szCs w:val="48"/>
+              <w:sz w:val="22"/>
+              <w:szCs w:val="22"/>
             </w:rPr>
           </w:pPr>
           <w:r>
@@ -16271,9 +15936,10 @@
           <w:r>
             <w:rPr>
               <w:rFonts w:ascii="Arial" w:hAnsi="Arial" w:cs="Arial"/>
-              <w:color w:val="000000" w:themeColor="text1"/>
+              <w:color w:val="000000"/>
+              <w:szCs w:val="48"/>
             </w:rPr>
-            <w:t>[cidade]</w:t>
+            <w:t>cidade</w:t>
           </w:r>
         </w:p>
       </w:tc>
@@ -16302,7 +15968,7 @@
 </file>
 
 <file path=word/styles.xml><?xml version="1.0" encoding="utf-8"?>
-<w:styles xmlns:mc="http://schemas.openxmlformats.org/markup-compatibility/2006" xmlns:r="http://schemas.openxmlformats.org/officeDocument/2006/relationships" xmlns:w="http://schemas.openxmlformats.org/wordprocessingml/2006/main" xmlns:w14="http://schemas.microsoft.com/office/word/2010/wordml" xmlns:w15="http://schemas.microsoft.com/office/word/2012/wordml" xmlns:w16cex="http://schemas.microsoft.com/office/word/2018/wordml/cex" xmlns:w16cid="http://schemas.microsoft.com/office/word/2016/wordml/cid" xmlns:w16="http://schemas.microsoft.com/office/word/2018/wordml" xmlns:w16du="http://schemas.microsoft.com/office/word/2023/wordml/word16du" xmlns:w16sdtdh="http://schemas.microsoft.com/office/word/2020/wordml/sdtdatahash" xmlns:w16se="http://schemas.microsoft.com/office/word/2015/wordml/symex" mc:Ignorable="w14 w15 w16se w16cid w16 w16cex w16sdtdh w16du">
+<w:styles xmlns:mc="http://schemas.openxmlformats.org/markup-compatibility/2006" xmlns:r="http://schemas.openxmlformats.org/officeDocument/2006/relationships" xmlns:w="http://schemas.openxmlformats.org/wordprocessingml/2006/main" xmlns:w14="http://schemas.microsoft.com/office/word/2010/wordml" xmlns:w15="http://schemas.microsoft.com/office/word/2012/wordml" xmlns:w16cex="http://schemas.microsoft.com/office/word/2018/wordml/cex" xmlns:w16cid="http://schemas.microsoft.com/office/word/2016/wordml/cid" xmlns:w16="http://schemas.microsoft.com/office/word/2018/wordml" xmlns:w16du="http://schemas.microsoft.com/office/word/2023/wordml/word16du" xmlns:w16sdtdh="http://schemas.microsoft.com/office/word/2020/wordml/sdtdatahash" xmlns:w16sdtfl="http://schemas.microsoft.com/office/word/2024/wordml/sdtformatlock" xmlns:w16se="http://schemas.microsoft.com/office/word/2015/wordml/symex" mc:Ignorable="w14 w15 w16se w16cid w16 w16cex w16sdtdh w16sdtfl w16du">
   <w:docDefaults>
     <w:rPrDefault>
       <w:rPr>
@@ -16704,7 +16370,6 @@
   <w:style w:type="character" w:default="1" w:styleId="Fontepargpadro">
     <w:name w:val="Default Paragraph Font"/>
     <w:uiPriority w:val="1"/>
-    <w:semiHidden/>
     <w:unhideWhenUsed/>
   </w:style>
   <w:style w:type="table" w:default="1" w:styleId="Tabelanormal">

</xml_diff>

<commit_message>
refactor: enhance participant key formatting and adjust required fields calculation
</commit_message>
<xml_diff>
--- a/public/templates/lista-dia-todo.docx
+++ b/public/templates/lista-dia-todo.docx
@@ -468,7 +468,7 @@
               <w:rPr>
                 <w:rFonts w:ascii="Arial" w:hAnsi="Arial" w:cs="Arial"/>
               </w:rPr>
-              <w:t>p_1</w:t>
+              <w:t>p_01</w:t>
             </w:r>
           </w:p>
         </w:tc>
@@ -492,14 +492,12 @@
                 <w:rFonts w:ascii="Arial" w:hAnsi="Arial" w:cs="Arial"/>
               </w:rPr>
             </w:pPr>
-            <w:proofErr w:type="spellStart"/>
             <w:r>
               <w:rPr>
                 <w:rFonts w:ascii="Arial" w:hAnsi="Arial" w:cs="Arial"/>
               </w:rPr>
               <w:t>nome_empresa</w:t>
             </w:r>
-            <w:proofErr w:type="spellEnd"/>
           </w:p>
           <w:p>
             <w:pPr>
@@ -530,14 +528,12 @@
               </w:rPr>
               <w:t xml:space="preserve"> </w:t>
             </w:r>
-            <w:proofErr w:type="spellStart"/>
             <w:r>
               <w:rPr>
                 <w:rFonts w:ascii="Arial" w:hAnsi="Arial" w:cs="Arial"/>
               </w:rPr>
               <w:t>cnpj</w:t>
             </w:r>
-            <w:proofErr w:type="spellEnd"/>
           </w:p>
         </w:tc>
         <w:tc>
@@ -653,7 +649,7 @@
                 <w:rFonts w:ascii="Arial" w:hAnsi="Arial" w:cs="Arial"/>
                 <w:color w:val="000000"/>
               </w:rPr>
-              <w:t>p_2</w:t>
+              <w:t>p_02</w:t>
             </w:r>
           </w:p>
         </w:tc>
@@ -791,7 +787,7 @@
                 <w:rFonts w:ascii="Arial" w:hAnsi="Arial" w:cs="Arial"/>
                 <w:color w:val="000000"/>
               </w:rPr>
-              <w:t>p_3</w:t>
+              <w:t>p_03</w:t>
             </w:r>
           </w:p>
         </w:tc>
@@ -929,7 +925,7 @@
                 <w:rFonts w:ascii="Arial" w:hAnsi="Arial" w:cs="Arial"/>
                 <w:color w:val="000000"/>
               </w:rPr>
-              <w:t>p_4</w:t>
+              <w:t>p_04</w:t>
             </w:r>
           </w:p>
         </w:tc>
@@ -1067,7 +1063,7 @@
                 <w:rFonts w:ascii="Arial" w:hAnsi="Arial" w:cs="Arial"/>
                 <w:color w:val="000000"/>
               </w:rPr>
-              <w:t>p_5</w:t>
+              <w:t>p_05</w:t>
             </w:r>
           </w:p>
         </w:tc>
@@ -1618,7 +1614,7 @@
               <w:rPr>
                 <w:rFonts w:ascii="Arial" w:hAnsi="Arial" w:cs="Arial"/>
               </w:rPr>
-              <w:t>p_6</w:t>
+              <w:t>p_06</w:t>
             </w:r>
           </w:p>
         </w:tc>
@@ -1643,14 +1639,12 @@
                 <w:color w:val="FF0000"/>
               </w:rPr>
             </w:pPr>
-            <w:proofErr w:type="spellStart"/>
             <w:r>
               <w:rPr>
                 <w:rFonts w:ascii="Arial" w:hAnsi="Arial" w:cs="Arial"/>
               </w:rPr>
               <w:t>nome_empresa</w:t>
             </w:r>
-            <w:proofErr w:type="spellEnd"/>
           </w:p>
           <w:p>
             <w:pPr>
@@ -1675,14 +1669,12 @@
               </w:rPr>
               <w:t xml:space="preserve">CNPJ: </w:t>
             </w:r>
-            <w:proofErr w:type="spellStart"/>
             <w:r>
               <w:rPr>
                 <w:rFonts w:ascii="Arial" w:hAnsi="Arial" w:cs="Arial"/>
               </w:rPr>
               <w:t>cnpj</w:t>
             </w:r>
-            <w:proofErr w:type="spellEnd"/>
           </w:p>
         </w:tc>
         <w:tc>
@@ -1805,7 +1797,7 @@
                 <w:rFonts w:ascii="Arial" w:hAnsi="Arial" w:cs="Arial"/>
                 <w:color w:val="000000"/>
               </w:rPr>
-              <w:t>p_7</w:t>
+              <w:t>p_07</w:t>
             </w:r>
           </w:p>
         </w:tc>
@@ -1950,7 +1942,7 @@
                 <w:rFonts w:ascii="Arial" w:hAnsi="Arial" w:cs="Arial"/>
                 <w:color w:val="000000"/>
               </w:rPr>
-              <w:t>p_8</w:t>
+              <w:t>p_08</w:t>
             </w:r>
           </w:p>
         </w:tc>
@@ -2095,7 +2087,7 @@
                 <w:rFonts w:ascii="Arial" w:hAnsi="Arial" w:cs="Arial"/>
                 <w:color w:val="000000"/>
               </w:rPr>
-              <w:t>p_9</w:t>
+              <w:t>p_09</w:t>
             </w:r>
           </w:p>
         </w:tc>
@@ -2801,14 +2793,12 @@
                 <w:color w:val="FF0000"/>
               </w:rPr>
             </w:pPr>
-            <w:proofErr w:type="spellStart"/>
             <w:r>
               <w:rPr>
                 <w:rFonts w:ascii="Arial" w:hAnsi="Arial" w:cs="Arial"/>
               </w:rPr>
               <w:t>nome_empresa</w:t>
             </w:r>
-            <w:proofErr w:type="spellEnd"/>
           </w:p>
           <w:p>
             <w:pPr>
@@ -2833,14 +2823,12 @@
               </w:rPr>
               <w:t xml:space="preserve">CNPJ: </w:t>
             </w:r>
-            <w:proofErr w:type="spellStart"/>
             <w:r>
               <w:rPr>
                 <w:rFonts w:ascii="Arial" w:hAnsi="Arial" w:cs="Arial"/>
               </w:rPr>
               <w:t>cnpj</w:t>
             </w:r>
-            <w:proofErr w:type="spellEnd"/>
           </w:p>
         </w:tc>
         <w:tc>
@@ -3938,14 +3926,12 @@
                 <w:color w:val="FF0000"/>
               </w:rPr>
             </w:pPr>
-            <w:proofErr w:type="spellStart"/>
             <w:r>
               <w:rPr>
                 <w:rFonts w:ascii="Arial" w:hAnsi="Arial" w:cs="Arial"/>
               </w:rPr>
               <w:t>nome_empresa</w:t>
             </w:r>
-            <w:proofErr w:type="spellEnd"/>
           </w:p>
           <w:p>
             <w:pPr>
@@ -3970,14 +3956,12 @@
               </w:rPr>
               <w:t xml:space="preserve">CNPJ: </w:t>
             </w:r>
-            <w:proofErr w:type="spellStart"/>
             <w:r>
               <w:rPr>
                 <w:rFonts w:ascii="Arial" w:hAnsi="Arial" w:cs="Arial"/>
               </w:rPr>
               <w:t>cnpj</w:t>
             </w:r>
-            <w:proofErr w:type="spellEnd"/>
           </w:p>
         </w:tc>
         <w:tc>
@@ -5075,14 +5059,12 @@
                 <w:color w:val="FF0000"/>
               </w:rPr>
             </w:pPr>
-            <w:proofErr w:type="spellStart"/>
             <w:r>
               <w:rPr>
                 <w:rFonts w:ascii="Arial" w:hAnsi="Arial" w:cs="Arial"/>
               </w:rPr>
               <w:t>nome_empresa</w:t>
             </w:r>
-            <w:proofErr w:type="spellEnd"/>
           </w:p>
           <w:p>
             <w:pPr>
@@ -5113,14 +5095,12 @@
               </w:rPr>
               <w:t xml:space="preserve"> </w:t>
             </w:r>
-            <w:proofErr w:type="spellStart"/>
             <w:r>
               <w:rPr>
                 <w:rFonts w:ascii="Arial" w:hAnsi="Arial" w:cs="Arial"/>
               </w:rPr>
               <w:t>cnpj</w:t>
             </w:r>
-            <w:proofErr w:type="spellEnd"/>
           </w:p>
         </w:tc>
         <w:tc>
@@ -6252,14 +6232,12 @@
                 <w:color w:val="FF0000"/>
               </w:rPr>
             </w:pPr>
-            <w:proofErr w:type="spellStart"/>
             <w:r>
               <w:rPr>
                 <w:rFonts w:ascii="Arial" w:hAnsi="Arial" w:cs="Arial"/>
               </w:rPr>
               <w:t>nome_empresa</w:t>
             </w:r>
-            <w:proofErr w:type="spellEnd"/>
           </w:p>
           <w:p>
             <w:pPr>
@@ -6284,14 +6262,12 @@
               </w:rPr>
               <w:t xml:space="preserve">CNPJ: </w:t>
             </w:r>
-            <w:proofErr w:type="spellStart"/>
             <w:r>
               <w:rPr>
                 <w:rFonts w:ascii="Arial" w:hAnsi="Arial" w:cs="Arial"/>
               </w:rPr>
               <w:t>cnpj</w:t>
             </w:r>
-            <w:proofErr w:type="spellEnd"/>
           </w:p>
         </w:tc>
         <w:tc>
@@ -7423,14 +7399,12 @@
                 <w:color w:val="FF0000"/>
               </w:rPr>
             </w:pPr>
-            <w:proofErr w:type="spellStart"/>
             <w:r>
               <w:rPr>
                 <w:rFonts w:ascii="Arial" w:hAnsi="Arial" w:cs="Arial"/>
               </w:rPr>
               <w:t>nome_empresa</w:t>
             </w:r>
-            <w:proofErr w:type="spellEnd"/>
           </w:p>
           <w:p>
             <w:pPr>
@@ -7461,14 +7435,12 @@
               </w:rPr>
               <w:t xml:space="preserve"> </w:t>
             </w:r>
-            <w:proofErr w:type="spellStart"/>
             <w:r>
               <w:rPr>
                 <w:rFonts w:ascii="Arial" w:hAnsi="Arial" w:cs="Arial"/>
               </w:rPr>
               <w:t>cnpj</w:t>
             </w:r>
-            <w:proofErr w:type="spellEnd"/>
           </w:p>
         </w:tc>
         <w:tc>
@@ -8600,14 +8572,12 @@
                 <w:color w:val="FF0000"/>
               </w:rPr>
             </w:pPr>
-            <w:proofErr w:type="spellStart"/>
             <w:r>
               <w:rPr>
                 <w:rFonts w:ascii="Arial" w:hAnsi="Arial" w:cs="Arial"/>
               </w:rPr>
               <w:t>nome_empresa</w:t>
             </w:r>
-            <w:proofErr w:type="spellEnd"/>
           </w:p>
           <w:p>
             <w:pPr>
@@ -8632,14 +8602,12 @@
               </w:rPr>
               <w:t xml:space="preserve">CNPJ: </w:t>
             </w:r>
-            <w:proofErr w:type="spellStart"/>
             <w:r>
               <w:rPr>
                 <w:rFonts w:ascii="Arial" w:hAnsi="Arial" w:cs="Arial"/>
               </w:rPr>
               <w:t>cnpj</w:t>
             </w:r>
-            <w:proofErr w:type="spellEnd"/>
           </w:p>
         </w:tc>
         <w:tc>
@@ -9785,14 +9753,12 @@
                 <w:color w:val="FF0000"/>
               </w:rPr>
             </w:pPr>
-            <w:proofErr w:type="spellStart"/>
             <w:r>
               <w:rPr>
                 <w:rFonts w:ascii="Arial" w:hAnsi="Arial" w:cs="Arial"/>
               </w:rPr>
               <w:t>nome_empresa</w:t>
             </w:r>
-            <w:proofErr w:type="spellEnd"/>
           </w:p>
           <w:p>
             <w:pPr>
@@ -9817,14 +9783,12 @@
               </w:rPr>
               <w:t xml:space="preserve">CNPJ: </w:t>
             </w:r>
-            <w:proofErr w:type="spellStart"/>
             <w:r>
               <w:rPr>
                 <w:rFonts w:ascii="Arial" w:hAnsi="Arial" w:cs="Arial"/>
               </w:rPr>
               <w:t>cnpj</w:t>
             </w:r>
-            <w:proofErr w:type="spellEnd"/>
           </w:p>
         </w:tc>
         <w:tc>
@@ -10956,14 +10920,12 @@
                 <w:color w:val="FF0000"/>
               </w:rPr>
             </w:pPr>
-            <w:proofErr w:type="spellStart"/>
             <w:r>
               <w:rPr>
                 <w:rFonts w:ascii="Arial" w:hAnsi="Arial" w:cs="Arial"/>
               </w:rPr>
               <w:t>nome_empresa</w:t>
             </w:r>
-            <w:proofErr w:type="spellEnd"/>
           </w:p>
           <w:p>
             <w:pPr>
@@ -10988,14 +10950,12 @@
               </w:rPr>
               <w:t xml:space="preserve">CNPJ: </w:t>
             </w:r>
-            <w:proofErr w:type="spellStart"/>
             <w:r>
               <w:rPr>
                 <w:rFonts w:ascii="Arial" w:hAnsi="Arial" w:cs="Arial"/>
               </w:rPr>
               <w:t>cnpj</w:t>
             </w:r>
-            <w:proofErr w:type="spellEnd"/>
           </w:p>
         </w:tc>
         <w:tc>
@@ -12120,14 +12080,12 @@
                 <w:color w:val="FF0000"/>
               </w:rPr>
             </w:pPr>
-            <w:proofErr w:type="spellStart"/>
             <w:r>
               <w:rPr>
                 <w:rFonts w:ascii="Arial" w:hAnsi="Arial" w:cs="Arial"/>
               </w:rPr>
               <w:t>nome_empresa</w:t>
             </w:r>
-            <w:proofErr w:type="spellEnd"/>
           </w:p>
           <w:p>
             <w:pPr>
@@ -12152,14 +12110,12 @@
               </w:rPr>
               <w:t xml:space="preserve">CNPJ: </w:t>
             </w:r>
-            <w:proofErr w:type="spellStart"/>
             <w:r>
               <w:rPr>
                 <w:rFonts w:ascii="Arial" w:hAnsi="Arial" w:cs="Arial"/>
               </w:rPr>
               <w:t>cnpj</w:t>
             </w:r>
-            <w:proofErr w:type="spellEnd"/>
           </w:p>
         </w:tc>
         <w:tc>
@@ -13291,14 +13247,12 @@
                 <w:color w:val="FF0000"/>
               </w:rPr>
             </w:pPr>
-            <w:proofErr w:type="spellStart"/>
             <w:r>
               <w:rPr>
                 <w:rFonts w:ascii="Arial" w:hAnsi="Arial" w:cs="Arial"/>
               </w:rPr>
               <w:t>nome_empresa</w:t>
             </w:r>
-            <w:proofErr w:type="spellEnd"/>
           </w:p>
           <w:p>
             <w:pPr>
@@ -13329,14 +13283,12 @@
               </w:rPr>
               <w:t xml:space="preserve"> </w:t>
             </w:r>
-            <w:proofErr w:type="spellStart"/>
             <w:r>
               <w:rPr>
                 <w:rFonts w:ascii="Arial" w:hAnsi="Arial" w:cs="Arial"/>
               </w:rPr>
               <w:t>cnpj</w:t>
             </w:r>
-            <w:proofErr w:type="spellEnd"/>
           </w:p>
         </w:tc>
         <w:tc>
@@ -13990,7 +13942,12 @@
       </w:pPr>
     </w:p>
     <w:sectPr>
-      <w:headerReference w:type="default" r:id="rId7"/>
+      <w:headerReference w:type="even" r:id="rId7"/>
+      <w:headerReference w:type="default" r:id="rId8"/>
+      <w:footerReference w:type="even" r:id="rId9"/>
+      <w:footerReference w:type="default" r:id="rId10"/>
+      <w:headerReference w:type="first" r:id="rId11"/>
+      <w:footerReference w:type="first" r:id="rId12"/>
       <w:pgSz w:w="16838" w:h="11906" w:orient="landscape"/>
       <w:pgMar w:top="2709" w:right="1417" w:bottom="993" w:left="1417" w:header="708" w:footer="708" w:gutter="0"/>
       <w:cols w:space="708"/>
@@ -14025,6 +13982,36 @@
 </w:endnotes>
 </file>
 
+<file path=word/footer1.xml><?xml version="1.0" encoding="utf-8"?>
+<w:ftr xmlns:wpc="http://schemas.microsoft.com/office/word/2010/wordprocessingCanvas" xmlns:cx="http://schemas.microsoft.com/office/drawing/2014/chartex" xmlns:cx1="http://schemas.microsoft.com/office/drawing/2015/9/8/chartex" xmlns:cx2="http://schemas.microsoft.com/office/drawing/2015/10/21/chartex" xmlns:cx3="http://schemas.microsoft.com/office/drawing/2016/5/9/chartex" xmlns:cx4="http://schemas.microsoft.com/office/drawing/2016/5/10/chartex" xmlns:cx5="http://schemas.microsoft.com/office/drawing/2016/5/11/chartex" xmlns:cx6="http://schemas.microsoft.com/office/drawing/2016/5/12/chartex" xmlns:cx7="http://schemas.microsoft.com/office/drawing/2016/5/13/chartex" xmlns:cx8="http://schemas.microsoft.com/office/drawing/2016/5/14/chartex" xmlns:mc="http://schemas.openxmlformats.org/markup-compatibility/2006" xmlns:aink="http://schemas.microsoft.com/office/drawing/2016/ink" xmlns:am3d="http://schemas.microsoft.com/office/drawing/2017/model3d" xmlns:o="urn:schemas-microsoft-com:office:office" xmlns:oel="http://schemas.microsoft.com/office/2019/extlst" xmlns:r="http://schemas.openxmlformats.org/officeDocument/2006/relationships" xmlns:m="http://schemas.openxmlformats.org/officeDocument/2006/math" xmlns:v="urn:schemas-microsoft-com:vml" xmlns:wp14="http://schemas.microsoft.com/office/word/2010/wordprocessingDrawing" xmlns:wp="http://schemas.openxmlformats.org/drawingml/2006/wordprocessingDrawing" xmlns:w10="urn:schemas-microsoft-com:office:word" xmlns:w="http://schemas.openxmlformats.org/wordprocessingml/2006/main" xmlns:w14="http://schemas.microsoft.com/office/word/2010/wordml" xmlns:w15="http://schemas.microsoft.com/office/word/2012/wordml" xmlns:w16cex="http://schemas.microsoft.com/office/word/2018/wordml/cex" xmlns:w16cid="http://schemas.microsoft.com/office/word/2016/wordml/cid" xmlns:w16="http://schemas.microsoft.com/office/word/2018/wordml" xmlns:w16du="http://schemas.microsoft.com/office/word/2023/wordml/word16du" xmlns:w16sdtdh="http://schemas.microsoft.com/office/word/2020/wordml/sdtdatahash" xmlns:w16sdtfl="http://schemas.microsoft.com/office/word/2024/wordml/sdtformatlock" xmlns:w16se="http://schemas.microsoft.com/office/word/2015/wordml/symex" xmlns:wpg="http://schemas.microsoft.com/office/word/2010/wordprocessingGroup" xmlns:wpi="http://schemas.microsoft.com/office/word/2010/wordprocessingInk" xmlns:wne="http://schemas.microsoft.com/office/word/2006/wordml" xmlns:wps="http://schemas.microsoft.com/office/word/2010/wordprocessingShape" mc:Ignorable="w14 w15 w16se w16cid w16 w16cex w16sdtdh w16sdtfl w16du wp14">
+  <w:p>
+    <w:pPr>
+      <w:pStyle w:val="Rodap"/>
+    </w:pPr>
+  </w:p>
+</w:ftr>
+</file>
+
+<file path=word/footer2.xml><?xml version="1.0" encoding="utf-8"?>
+<w:ftr xmlns:wpc="http://schemas.microsoft.com/office/word/2010/wordprocessingCanvas" xmlns:cx="http://schemas.microsoft.com/office/drawing/2014/chartex" xmlns:cx1="http://schemas.microsoft.com/office/drawing/2015/9/8/chartex" xmlns:cx2="http://schemas.microsoft.com/office/drawing/2015/10/21/chartex" xmlns:cx3="http://schemas.microsoft.com/office/drawing/2016/5/9/chartex" xmlns:cx4="http://schemas.microsoft.com/office/drawing/2016/5/10/chartex" xmlns:cx5="http://schemas.microsoft.com/office/drawing/2016/5/11/chartex" xmlns:cx6="http://schemas.microsoft.com/office/drawing/2016/5/12/chartex" xmlns:cx7="http://schemas.microsoft.com/office/drawing/2016/5/13/chartex" xmlns:cx8="http://schemas.microsoft.com/office/drawing/2016/5/14/chartex" xmlns:mc="http://schemas.openxmlformats.org/markup-compatibility/2006" xmlns:aink="http://schemas.microsoft.com/office/drawing/2016/ink" xmlns:am3d="http://schemas.microsoft.com/office/drawing/2017/model3d" xmlns:o="urn:schemas-microsoft-com:office:office" xmlns:oel="http://schemas.microsoft.com/office/2019/extlst" xmlns:r="http://schemas.openxmlformats.org/officeDocument/2006/relationships" xmlns:m="http://schemas.openxmlformats.org/officeDocument/2006/math" xmlns:v="urn:schemas-microsoft-com:vml" xmlns:wp14="http://schemas.microsoft.com/office/word/2010/wordprocessingDrawing" xmlns:wp="http://schemas.openxmlformats.org/drawingml/2006/wordprocessingDrawing" xmlns:w10="urn:schemas-microsoft-com:office:word" xmlns:w="http://schemas.openxmlformats.org/wordprocessingml/2006/main" xmlns:w14="http://schemas.microsoft.com/office/word/2010/wordml" xmlns:w15="http://schemas.microsoft.com/office/word/2012/wordml" xmlns:w16cex="http://schemas.microsoft.com/office/word/2018/wordml/cex" xmlns:w16cid="http://schemas.microsoft.com/office/word/2016/wordml/cid" xmlns:w16="http://schemas.microsoft.com/office/word/2018/wordml" xmlns:w16du="http://schemas.microsoft.com/office/word/2023/wordml/word16du" xmlns:w16sdtdh="http://schemas.microsoft.com/office/word/2020/wordml/sdtdatahash" xmlns:w16sdtfl="http://schemas.microsoft.com/office/word/2024/wordml/sdtformatlock" xmlns:w16se="http://schemas.microsoft.com/office/word/2015/wordml/symex" xmlns:wpg="http://schemas.microsoft.com/office/word/2010/wordprocessingGroup" xmlns:wpi="http://schemas.microsoft.com/office/word/2010/wordprocessingInk" xmlns:wne="http://schemas.microsoft.com/office/word/2006/wordml" xmlns:wps="http://schemas.microsoft.com/office/word/2010/wordprocessingShape" mc:Ignorable="w14 w15 w16se w16cid w16 w16cex w16sdtdh w16sdtfl w16du wp14">
+  <w:p>
+    <w:pPr>
+      <w:pStyle w:val="Rodap"/>
+    </w:pPr>
+  </w:p>
+</w:ftr>
+</file>
+
+<file path=word/footer3.xml><?xml version="1.0" encoding="utf-8"?>
+<w:ftr xmlns:wpc="http://schemas.microsoft.com/office/word/2010/wordprocessingCanvas" xmlns:cx="http://schemas.microsoft.com/office/drawing/2014/chartex" xmlns:cx1="http://schemas.microsoft.com/office/drawing/2015/9/8/chartex" xmlns:cx2="http://schemas.microsoft.com/office/drawing/2015/10/21/chartex" xmlns:cx3="http://schemas.microsoft.com/office/drawing/2016/5/9/chartex" xmlns:cx4="http://schemas.microsoft.com/office/drawing/2016/5/10/chartex" xmlns:cx5="http://schemas.microsoft.com/office/drawing/2016/5/11/chartex" xmlns:cx6="http://schemas.microsoft.com/office/drawing/2016/5/12/chartex" xmlns:cx7="http://schemas.microsoft.com/office/drawing/2016/5/13/chartex" xmlns:cx8="http://schemas.microsoft.com/office/drawing/2016/5/14/chartex" xmlns:mc="http://schemas.openxmlformats.org/markup-compatibility/2006" xmlns:aink="http://schemas.microsoft.com/office/drawing/2016/ink" xmlns:am3d="http://schemas.microsoft.com/office/drawing/2017/model3d" xmlns:o="urn:schemas-microsoft-com:office:office" xmlns:oel="http://schemas.microsoft.com/office/2019/extlst" xmlns:r="http://schemas.openxmlformats.org/officeDocument/2006/relationships" xmlns:m="http://schemas.openxmlformats.org/officeDocument/2006/math" xmlns:v="urn:schemas-microsoft-com:vml" xmlns:wp14="http://schemas.microsoft.com/office/word/2010/wordprocessingDrawing" xmlns:wp="http://schemas.openxmlformats.org/drawingml/2006/wordprocessingDrawing" xmlns:w10="urn:schemas-microsoft-com:office:word" xmlns:w="http://schemas.openxmlformats.org/wordprocessingml/2006/main" xmlns:w14="http://schemas.microsoft.com/office/word/2010/wordml" xmlns:w15="http://schemas.microsoft.com/office/word/2012/wordml" xmlns:w16cex="http://schemas.microsoft.com/office/word/2018/wordml/cex" xmlns:w16cid="http://schemas.microsoft.com/office/word/2016/wordml/cid" xmlns:w16="http://schemas.microsoft.com/office/word/2018/wordml" xmlns:w16du="http://schemas.microsoft.com/office/word/2023/wordml/word16du" xmlns:w16sdtdh="http://schemas.microsoft.com/office/word/2020/wordml/sdtdatahash" xmlns:w16sdtfl="http://schemas.microsoft.com/office/word/2024/wordml/sdtformatlock" xmlns:w16se="http://schemas.microsoft.com/office/word/2015/wordml/symex" xmlns:wpg="http://schemas.microsoft.com/office/word/2010/wordprocessingGroup" xmlns:wpi="http://schemas.microsoft.com/office/word/2010/wordprocessingInk" xmlns:wne="http://schemas.microsoft.com/office/word/2006/wordml" xmlns:wps="http://schemas.microsoft.com/office/word/2010/wordprocessingShape" mc:Ignorable="w14 w15 w16se w16cid w16 w16cex w16sdtdh w16sdtfl w16du wp14">
+  <w:p>
+    <w:pPr>
+      <w:pStyle w:val="Rodap"/>
+    </w:pPr>
+  </w:p>
+</w:ftr>
+</file>
+
 <file path=word/footnotes.xml><?xml version="1.0" encoding="utf-8"?>
 <w:footnotes xmlns:wpc="http://schemas.microsoft.com/office/word/2010/wordprocessingCanvas" xmlns:cx="http://schemas.microsoft.com/office/drawing/2014/chartex" xmlns:cx1="http://schemas.microsoft.com/office/drawing/2015/9/8/chartex" xmlns:cx2="http://schemas.microsoft.com/office/drawing/2015/10/21/chartex" xmlns:cx3="http://schemas.microsoft.com/office/drawing/2016/5/9/chartex" xmlns:cx4="http://schemas.microsoft.com/office/drawing/2016/5/10/chartex" xmlns:cx5="http://schemas.microsoft.com/office/drawing/2016/5/11/chartex" xmlns:cx6="http://schemas.microsoft.com/office/drawing/2016/5/12/chartex" xmlns:cx7="http://schemas.microsoft.com/office/drawing/2016/5/13/chartex" xmlns:cx8="http://schemas.microsoft.com/office/drawing/2016/5/14/chartex" xmlns:mc="http://schemas.openxmlformats.org/markup-compatibility/2006" xmlns:aink="http://schemas.microsoft.com/office/drawing/2016/ink" xmlns:am3d="http://schemas.microsoft.com/office/drawing/2017/model3d" xmlns:o="urn:schemas-microsoft-com:office:office" xmlns:oel="http://schemas.microsoft.com/office/2019/extlst" xmlns:r="http://schemas.openxmlformats.org/officeDocument/2006/relationships" xmlns:m="http://schemas.openxmlformats.org/officeDocument/2006/math" xmlns:v="urn:schemas-microsoft-com:vml" xmlns:wp14="http://schemas.microsoft.com/office/word/2010/wordprocessingDrawing" xmlns:wp="http://schemas.openxmlformats.org/drawingml/2006/wordprocessingDrawing" xmlns:w10="urn:schemas-microsoft-com:office:word" xmlns:w="http://schemas.openxmlformats.org/wordprocessingml/2006/main" xmlns:w14="http://schemas.microsoft.com/office/word/2010/wordml" xmlns:w15="http://schemas.microsoft.com/office/word/2012/wordml" xmlns:w16cex="http://schemas.microsoft.com/office/word/2018/wordml/cex" xmlns:w16cid="http://schemas.microsoft.com/office/word/2016/wordml/cid" xmlns:w16="http://schemas.microsoft.com/office/word/2018/wordml" xmlns:w16du="http://schemas.microsoft.com/office/word/2023/wordml/word16du" xmlns:w16sdtdh="http://schemas.microsoft.com/office/word/2020/wordml/sdtdatahash" xmlns:w16sdtfl="http://schemas.microsoft.com/office/word/2024/wordml/sdtformatlock" xmlns:w16se="http://schemas.microsoft.com/office/word/2015/wordml/symex" xmlns:wpg="http://schemas.microsoft.com/office/word/2010/wordprocessingGroup" xmlns:wpi="http://schemas.microsoft.com/office/word/2010/wordprocessingInk" xmlns:wne="http://schemas.microsoft.com/office/word/2006/wordml" xmlns:wps="http://schemas.microsoft.com/office/word/2010/wordprocessingShape" mc:Ignorable="w14 w15 w16se w16cid w16 w16cex w16sdtdh w16sdtfl w16du wp14">
   <w:footnote w:type="separator" w:id="-1">
@@ -14051,6 +14038,16 @@
 </file>
 
 <file path=word/header1.xml><?xml version="1.0" encoding="utf-8"?>
+<w:hdr xmlns:wpc="http://schemas.microsoft.com/office/word/2010/wordprocessingCanvas" xmlns:cx="http://schemas.microsoft.com/office/drawing/2014/chartex" xmlns:cx1="http://schemas.microsoft.com/office/drawing/2015/9/8/chartex" xmlns:cx2="http://schemas.microsoft.com/office/drawing/2015/10/21/chartex" xmlns:cx3="http://schemas.microsoft.com/office/drawing/2016/5/9/chartex" xmlns:cx4="http://schemas.microsoft.com/office/drawing/2016/5/10/chartex" xmlns:cx5="http://schemas.microsoft.com/office/drawing/2016/5/11/chartex" xmlns:cx6="http://schemas.microsoft.com/office/drawing/2016/5/12/chartex" xmlns:cx7="http://schemas.microsoft.com/office/drawing/2016/5/13/chartex" xmlns:cx8="http://schemas.microsoft.com/office/drawing/2016/5/14/chartex" xmlns:mc="http://schemas.openxmlformats.org/markup-compatibility/2006" xmlns:aink="http://schemas.microsoft.com/office/drawing/2016/ink" xmlns:am3d="http://schemas.microsoft.com/office/drawing/2017/model3d" xmlns:o="urn:schemas-microsoft-com:office:office" xmlns:oel="http://schemas.microsoft.com/office/2019/extlst" xmlns:r="http://schemas.openxmlformats.org/officeDocument/2006/relationships" xmlns:m="http://schemas.openxmlformats.org/officeDocument/2006/math" xmlns:v="urn:schemas-microsoft-com:vml" xmlns:wp14="http://schemas.microsoft.com/office/word/2010/wordprocessingDrawing" xmlns:wp="http://schemas.openxmlformats.org/drawingml/2006/wordprocessingDrawing" xmlns:w10="urn:schemas-microsoft-com:office:word" xmlns:w="http://schemas.openxmlformats.org/wordprocessingml/2006/main" xmlns:w14="http://schemas.microsoft.com/office/word/2010/wordml" xmlns:w15="http://schemas.microsoft.com/office/word/2012/wordml" xmlns:w16cex="http://schemas.microsoft.com/office/word/2018/wordml/cex" xmlns:w16cid="http://schemas.microsoft.com/office/word/2016/wordml/cid" xmlns:w16="http://schemas.microsoft.com/office/word/2018/wordml" xmlns:w16du="http://schemas.microsoft.com/office/word/2023/wordml/word16du" xmlns:w16sdtdh="http://schemas.microsoft.com/office/word/2020/wordml/sdtdatahash" xmlns:w16sdtfl="http://schemas.microsoft.com/office/word/2024/wordml/sdtformatlock" xmlns:w16se="http://schemas.microsoft.com/office/word/2015/wordml/symex" xmlns:wpg="http://schemas.microsoft.com/office/word/2010/wordprocessingGroup" xmlns:wpi="http://schemas.microsoft.com/office/word/2010/wordprocessingInk" xmlns:wne="http://schemas.microsoft.com/office/word/2006/wordml" xmlns:wps="http://schemas.microsoft.com/office/word/2010/wordprocessingShape" mc:Ignorable="w14 w15 w16se w16cid w16 w16cex w16sdtdh w16sdtfl w16du wp14">
+  <w:p>
+    <w:pPr>
+      <w:pStyle w:val="Cabealho"/>
+    </w:pPr>
+  </w:p>
+</w:hdr>
+</file>
+
+<file path=word/header2.xml><?xml version="1.0" encoding="utf-8"?>
 <w:hdr xmlns:wpc="http://schemas.microsoft.com/office/word/2010/wordprocessingCanvas" xmlns:cx="http://schemas.microsoft.com/office/drawing/2014/chartex" xmlns:cx1="http://schemas.microsoft.com/office/drawing/2015/9/8/chartex" xmlns:cx2="http://schemas.microsoft.com/office/drawing/2015/10/21/chartex" xmlns:cx3="http://schemas.microsoft.com/office/drawing/2016/5/9/chartex" xmlns:cx4="http://schemas.microsoft.com/office/drawing/2016/5/10/chartex" xmlns:cx5="http://schemas.microsoft.com/office/drawing/2016/5/11/chartex" xmlns:cx6="http://schemas.microsoft.com/office/drawing/2016/5/12/chartex" xmlns:cx7="http://schemas.microsoft.com/office/drawing/2016/5/13/chartex" xmlns:cx8="http://schemas.microsoft.com/office/drawing/2016/5/14/chartex" xmlns:mc="http://schemas.openxmlformats.org/markup-compatibility/2006" xmlns:aink="http://schemas.microsoft.com/office/drawing/2016/ink" xmlns:am3d="http://schemas.microsoft.com/office/drawing/2017/model3d" xmlns:o="urn:schemas-microsoft-com:office:office" xmlns:oel="http://schemas.microsoft.com/office/2019/extlst" xmlns:r="http://schemas.openxmlformats.org/officeDocument/2006/relationships" xmlns:m="http://schemas.openxmlformats.org/officeDocument/2006/math" xmlns:v="urn:schemas-microsoft-com:vml" xmlns:wp14="http://schemas.microsoft.com/office/word/2010/wordprocessingDrawing" xmlns:wp="http://schemas.openxmlformats.org/drawingml/2006/wordprocessingDrawing" xmlns:w10="urn:schemas-microsoft-com:office:word" xmlns:w="http://schemas.openxmlformats.org/wordprocessingml/2006/main" xmlns:w14="http://schemas.microsoft.com/office/word/2010/wordml" xmlns:w15="http://schemas.microsoft.com/office/word/2012/wordml" xmlns:w16cex="http://schemas.microsoft.com/office/word/2018/wordml/cex" xmlns:w16cid="http://schemas.microsoft.com/office/word/2016/wordml/cid" xmlns:w16="http://schemas.microsoft.com/office/word/2018/wordml" xmlns:w16du="http://schemas.microsoft.com/office/word/2023/wordml/word16du" xmlns:w16sdtdh="http://schemas.microsoft.com/office/word/2020/wordml/sdtdatahash" xmlns:w16sdtfl="http://schemas.microsoft.com/office/word/2024/wordml/sdtformatlock" xmlns:w16se="http://schemas.microsoft.com/office/word/2015/wordml/symex" xmlns:wpg="http://schemas.microsoft.com/office/word/2010/wordprocessingGroup" xmlns:wpi="http://schemas.microsoft.com/office/word/2010/wordprocessingInk" xmlns:wne="http://schemas.microsoft.com/office/word/2006/wordml" xmlns:wps="http://schemas.microsoft.com/office/word/2010/wordprocessingShape" mc:Ignorable="w14 w15 w16se w16cid w16 w16cex w16sdtdh w16sdtfl w16du wp14">
   <w:p>
     <w:pPr>
@@ -15529,7 +15526,6 @@
             </w:rPr>
             <w:t xml:space="preserve">TREINAMENTO: </w:t>
           </w:r>
-          <w:proofErr w:type="spellStart"/>
           <w:r>
             <w:rPr>
               <w:rFonts w:ascii="Arial" w:hAnsi="Arial" w:cs="Arial"/>
@@ -15538,7 +15534,6 @@
             </w:rPr>
             <w:t>nome_treinamento</w:t>
           </w:r>
-          <w:proofErr w:type="spellEnd"/>
         </w:p>
       </w:tc>
       <w:tc>
@@ -15619,22 +15614,14 @@
             </w:rPr>
             <w:t xml:space="preserve"> </w:t>
           </w:r>
-          <w:proofErr w:type="spellStart"/>
           <w:r>
             <w:rPr>
               <w:rFonts w:ascii="Arial" w:hAnsi="Arial" w:cs="Arial"/>
-              <w:color w:val="000000" w:themeColor="text1"/>
+              <w:bCs/>
+              <w:color w:val="000000"/>
             </w:rPr>
-            <w:t>c</w:t>
+            <w:t>carga_horaria</w:t>
           </w:r>
-          <w:r>
-            <w:rPr>
-              <w:rFonts w:ascii="Arial" w:hAnsi="Arial" w:cs="Arial"/>
-              <w:color w:val="000000" w:themeColor="text1"/>
-            </w:rPr>
-            <w:t>arga_horaria</w:t>
-          </w:r>
-          <w:proofErr w:type="spellEnd"/>
         </w:p>
       </w:tc>
       <w:tc>
@@ -15712,7 +15699,6 @@
             </w:rPr>
             <w:t xml:space="preserve"> </w:t>
           </w:r>
-          <w:proofErr w:type="spellStart"/>
           <w:r>
             <w:rPr>
               <w:rFonts w:ascii="Arial" w:hAnsi="Arial" w:cs="Arial"/>
@@ -15720,7 +15706,6 @@
             </w:rPr>
             <w:t>horario</w:t>
           </w:r>
-          <w:proofErr w:type="spellEnd"/>
         </w:p>
       </w:tc>
       <w:tc>
@@ -15887,7 +15872,6 @@
             </w:rPr>
             <w:t xml:space="preserve">ENDEREÇO: </w:t>
           </w:r>
-          <w:proofErr w:type="spellStart"/>
           <w:r>
             <w:rPr>
               <w:rFonts w:ascii="Arial" w:hAnsi="Arial" w:cs="Arial"/>
@@ -15895,7 +15879,6 @@
             </w:rPr>
             <w:t>endereco</w:t>
           </w:r>
-          <w:proofErr w:type="spellEnd"/>
         </w:p>
       </w:tc>
       <w:tc>
@@ -15959,6 +15942,16 @@
       <w:tab/>
     </w:r>
   </w:p>
+  <w:p>
+    <w:pPr>
+      <w:pStyle w:val="Cabealho"/>
+    </w:pPr>
+  </w:p>
+</w:hdr>
+</file>
+
+<file path=word/header3.xml><?xml version="1.0" encoding="utf-8"?>
+<w:hdr xmlns:wpc="http://schemas.microsoft.com/office/word/2010/wordprocessingCanvas" xmlns:cx="http://schemas.microsoft.com/office/drawing/2014/chartex" xmlns:cx1="http://schemas.microsoft.com/office/drawing/2015/9/8/chartex" xmlns:cx2="http://schemas.microsoft.com/office/drawing/2015/10/21/chartex" xmlns:cx3="http://schemas.microsoft.com/office/drawing/2016/5/9/chartex" xmlns:cx4="http://schemas.microsoft.com/office/drawing/2016/5/10/chartex" xmlns:cx5="http://schemas.microsoft.com/office/drawing/2016/5/11/chartex" xmlns:cx6="http://schemas.microsoft.com/office/drawing/2016/5/12/chartex" xmlns:cx7="http://schemas.microsoft.com/office/drawing/2016/5/13/chartex" xmlns:cx8="http://schemas.microsoft.com/office/drawing/2016/5/14/chartex" xmlns:mc="http://schemas.openxmlformats.org/markup-compatibility/2006" xmlns:aink="http://schemas.microsoft.com/office/drawing/2016/ink" xmlns:am3d="http://schemas.microsoft.com/office/drawing/2017/model3d" xmlns:o="urn:schemas-microsoft-com:office:office" xmlns:oel="http://schemas.microsoft.com/office/2019/extlst" xmlns:r="http://schemas.openxmlformats.org/officeDocument/2006/relationships" xmlns:m="http://schemas.openxmlformats.org/officeDocument/2006/math" xmlns:v="urn:schemas-microsoft-com:vml" xmlns:wp14="http://schemas.microsoft.com/office/word/2010/wordprocessingDrawing" xmlns:wp="http://schemas.openxmlformats.org/drawingml/2006/wordprocessingDrawing" xmlns:w10="urn:schemas-microsoft-com:office:word" xmlns:w="http://schemas.openxmlformats.org/wordprocessingml/2006/main" xmlns:w14="http://schemas.microsoft.com/office/word/2010/wordml" xmlns:w15="http://schemas.microsoft.com/office/word/2012/wordml" xmlns:w16cex="http://schemas.microsoft.com/office/word/2018/wordml/cex" xmlns:w16cid="http://schemas.microsoft.com/office/word/2016/wordml/cid" xmlns:w16="http://schemas.microsoft.com/office/word/2018/wordml" xmlns:w16du="http://schemas.microsoft.com/office/word/2023/wordml/word16du" xmlns:w16sdtdh="http://schemas.microsoft.com/office/word/2020/wordml/sdtdatahash" xmlns:w16sdtfl="http://schemas.microsoft.com/office/word/2024/wordml/sdtformatlock" xmlns:w16se="http://schemas.microsoft.com/office/word/2015/wordml/symex" xmlns:wpg="http://schemas.microsoft.com/office/word/2010/wordprocessingGroup" xmlns:wpi="http://schemas.microsoft.com/office/word/2010/wordprocessingInk" xmlns:wne="http://schemas.microsoft.com/office/word/2006/wordml" xmlns:wps="http://schemas.microsoft.com/office/word/2010/wordprocessingShape" mc:Ignorable="w14 w15 w16se w16cid w16 w16cex w16sdtdh w16sdtfl w16du wp14">
   <w:p>
     <w:pPr>
       <w:pStyle w:val="Cabealho"/>
@@ -16370,6 +16363,7 @@
   <w:style w:type="character" w:default="1" w:styleId="Fontepargpadro">
     <w:name w:val="Default Paragraph Font"/>
     <w:uiPriority w:val="1"/>
+    <w:semiHidden/>
     <w:unhideWhenUsed/>
   </w:style>
   <w:style w:type="table" w:default="1" w:styleId="Tabelanormal">

</xml_diff>

<commit_message>
feat: enhance lista-dia-todo handling and improve regex for variable replacement
</commit_message>
<xml_diff>
--- a/public/templates/lista-dia-todo.docx
+++ b/public/templates/lista-dia-todo.docx
@@ -347,7 +347,7 @@
                 <w:color w:val="FFFFFF" w:themeColor="background1"/>
                 <w:lang w:eastAsia="pt-BR"/>
               </w:rPr>
-              <w:t>HORARIO</w:t>
+              <w:t>M_H_ORARIO</w:t>
             </w:r>
           </w:p>
         </w:tc>
@@ -406,7 +406,7 @@
                 <w:color w:val="FFFFFF" w:themeColor="background1"/>
                 <w:lang w:eastAsia="pt-BR"/>
               </w:rPr>
-              <w:t>HORARIO</w:t>
+              <w:t>T_H_ORARIO</w:t>
             </w:r>
           </w:p>
         </w:tc>

</xml_diff>

<commit_message>
feat: add ListaData interface and enhance gerarLista function for improved data handling
</commit_message>
<xml_diff>
--- a/public/templates/lista-dia-todo.docx
+++ b/public/templates/lista-dia-todo.docx
@@ -324,7 +324,7 @@
                 <w:color w:val="FFFFFF" w:themeColor="background1"/>
                 <w:lang w:eastAsia="pt-BR"/>
               </w:rPr>
-              <w:t>PERIODO</w:t>
+              <w:t>MANHÃ</w:t>
             </w:r>
           </w:p>
           <w:p>
@@ -383,7 +383,7 @@
                 <w:color w:val="FFFFFF" w:themeColor="background1"/>
                 <w:lang w:eastAsia="pt-BR"/>
               </w:rPr>
-              <w:t>PERIODO</w:t>
+              <w:t>TARDE</w:t>
             </w:r>
           </w:p>
           <w:p>
@@ -1463,7 +1463,7 @@
                 <w:color w:val="FFFFFF" w:themeColor="background1"/>
                 <w:lang w:eastAsia="pt-BR"/>
               </w:rPr>
-              <w:t>PERIODO</w:t>
+              <w:t>MANHÃ</w:t>
             </w:r>
           </w:p>
           <w:p>
@@ -1522,7 +1522,7 @@
                 <w:color w:val="FFFFFF" w:themeColor="background1"/>
                 <w:lang w:eastAsia="pt-BR"/>
               </w:rPr>
-              <w:t>PERIODO</w:t>
+              <w:t>TARDE</w:t>
             </w:r>
           </w:p>
           <w:p>
@@ -2624,7 +2624,7 @@
                 <w:color w:val="FFFFFF" w:themeColor="background1"/>
                 <w:lang w:eastAsia="pt-BR"/>
               </w:rPr>
-              <w:t>PERIODO</w:t>
+              <w:t>MANHÃ</w:t>
             </w:r>
           </w:p>
           <w:p>
@@ -2683,7 +2683,7 @@
                 <w:color w:val="FFFFFF" w:themeColor="background1"/>
                 <w:lang w:eastAsia="pt-BR"/>
               </w:rPr>
-              <w:t>PERIODO</w:t>
+              <w:t>TARDE</w:t>
             </w:r>
           </w:p>
           <w:p>
@@ -3757,7 +3757,7 @@
                 <w:color w:val="FFFFFF" w:themeColor="background1"/>
                 <w:lang w:eastAsia="pt-BR"/>
               </w:rPr>
-              <w:t>PERIODO</w:t>
+              <w:t>MANHÃ</w:t>
             </w:r>
           </w:p>
           <w:p>
@@ -3816,7 +3816,7 @@
                 <w:color w:val="FFFFFF" w:themeColor="background1"/>
                 <w:lang w:eastAsia="pt-BR"/>
               </w:rPr>
-              <w:t>PERIODO</w:t>
+              <w:t>TARDE</w:t>
             </w:r>
           </w:p>
           <w:p>
@@ -4890,7 +4890,7 @@
                 <w:color w:val="FFFFFF" w:themeColor="background1"/>
                 <w:lang w:eastAsia="pt-BR"/>
               </w:rPr>
-              <w:t>PERIODO</w:t>
+              <w:t>MANHÃ</w:t>
             </w:r>
           </w:p>
           <w:p>
@@ -4949,7 +4949,7 @@
                 <w:color w:val="FFFFFF" w:themeColor="background1"/>
                 <w:lang w:eastAsia="pt-BR"/>
               </w:rPr>
-              <w:t>PERIODO</w:t>
+              <w:t>TARDE</w:t>
             </w:r>
           </w:p>
           <w:p>
@@ -6057,7 +6057,7 @@
                 <w:color w:val="FFFFFF" w:themeColor="background1"/>
                 <w:lang w:eastAsia="pt-BR"/>
               </w:rPr>
-              <w:t>PERIODO</w:t>
+              <w:t>MANHÃ</w:t>
             </w:r>
           </w:p>
           <w:p>
@@ -6116,7 +6116,7 @@
                 <w:color w:val="FFFFFF" w:themeColor="background1"/>
                 <w:lang w:eastAsia="pt-BR"/>
               </w:rPr>
-              <w:t>PERIODO</w:t>
+              <w:t>TARDE</w:t>
             </w:r>
           </w:p>
           <w:p>
@@ -7224,7 +7224,7 @@
                 <w:color w:val="FFFFFF" w:themeColor="background1"/>
                 <w:lang w:eastAsia="pt-BR"/>
               </w:rPr>
-              <w:t>PERIODO</w:t>
+              <w:t>MANHÃ</w:t>
             </w:r>
           </w:p>
           <w:p>
@@ -7283,7 +7283,7 @@
                 <w:color w:val="FFFFFF" w:themeColor="background1"/>
                 <w:lang w:eastAsia="pt-BR"/>
               </w:rPr>
-              <w:t>PERIODO</w:t>
+              <w:t>TARDE</w:t>
             </w:r>
           </w:p>
           <w:p>
@@ -8397,7 +8397,7 @@
                 <w:color w:val="FFFFFF" w:themeColor="background1"/>
                 <w:lang w:eastAsia="pt-BR"/>
               </w:rPr>
-              <w:t>PERIODO</w:t>
+              <w:t>MANHÃ</w:t>
             </w:r>
           </w:p>
           <w:p>
@@ -8456,7 +8456,7 @@
                 <w:color w:val="FFFFFF" w:themeColor="background1"/>
                 <w:lang w:eastAsia="pt-BR"/>
               </w:rPr>
-              <w:t>PERIODO</w:t>
+              <w:t>TARDE</w:t>
             </w:r>
           </w:p>
           <w:p>
@@ -9578,7 +9578,7 @@
                 <w:color w:val="FFFFFF" w:themeColor="background1"/>
                 <w:lang w:eastAsia="pt-BR"/>
               </w:rPr>
-              <w:t>PERIODO</w:t>
+              <w:t>MANHÃ</w:t>
             </w:r>
           </w:p>
           <w:p>
@@ -9637,7 +9637,7 @@
                 <w:color w:val="FFFFFF" w:themeColor="background1"/>
                 <w:lang w:eastAsia="pt-BR"/>
               </w:rPr>
-              <w:t>PERIODO</w:t>
+              <w:t>TARDE</w:t>
             </w:r>
           </w:p>
           <w:p>
@@ -10745,7 +10745,7 @@
                 <w:color w:val="FFFFFF" w:themeColor="background1"/>
                 <w:lang w:eastAsia="pt-BR"/>
               </w:rPr>
-              <w:t>PERIODO</w:t>
+              <w:t>MANHÃ</w:t>
             </w:r>
           </w:p>
           <w:p>
@@ -10804,7 +10804,7 @@
                 <w:color w:val="FFFFFF" w:themeColor="background1"/>
                 <w:lang w:eastAsia="pt-BR"/>
               </w:rPr>
-              <w:t>PERIODO</w:t>
+              <w:t>TARDE</w:t>
             </w:r>
           </w:p>
           <w:p>
@@ -11905,7 +11905,7 @@
                 <w:color w:val="FFFFFF" w:themeColor="background1"/>
                 <w:lang w:eastAsia="pt-BR"/>
               </w:rPr>
-              <w:t>PERIODO</w:t>
+              <w:t>MANHÃ</w:t>
             </w:r>
           </w:p>
           <w:p>
@@ -11964,7 +11964,7 @@
                 <w:color w:val="FFFFFF" w:themeColor="background1"/>
                 <w:lang w:eastAsia="pt-BR"/>
               </w:rPr>
-              <w:t>PERIODO</w:t>
+              <w:t>TARDE</w:t>
             </w:r>
           </w:p>
           <w:p>
@@ -13072,7 +13072,7 @@
                 <w:color w:val="FFFFFF" w:themeColor="background1"/>
                 <w:lang w:eastAsia="pt-BR"/>
               </w:rPr>
-              <w:t>PERIODO</w:t>
+              <w:t>MANHÃ</w:t>
             </w:r>
           </w:p>
           <w:p>
@@ -13131,7 +13131,7 @@
                 <w:color w:val="FFFFFF" w:themeColor="background1"/>
                 <w:lang w:eastAsia="pt-BR"/>
               </w:rPr>
-              <w:t>PERIODO</w:t>
+              <w:t>TARDE</w:t>
             </w:r>
           </w:p>
           <w:p>
@@ -16358,7 +16358,7 @@
   <w:style w:type="paragraph" w:default="1" w:styleId="Normal">
     <w:name w:val="Normal"/>
     <w:qFormat/>
-    <w:rsid w:val="00196088"/>
+    <w:rsid w:val="00D94B8A"/>
   </w:style>
   <w:style w:type="character" w:default="1" w:styleId="Fontepargpadro">
     <w:name w:val="Default Paragraph Font"/>

</xml_diff>

<commit_message>
fix: update lista-dia-todo.docx template for improved layout and design
</commit_message>
<xml_diff>
--- a/public/templates/lista-dia-todo.docx
+++ b/public/templates/lista-dia-todo.docx
@@ -1486,7 +1486,7 @@
                 <w:color w:val="FFFFFF" w:themeColor="background1"/>
                 <w:lang w:eastAsia="pt-BR"/>
               </w:rPr>
-              <w:t>HORARIO</w:t>
+              <w:t>M_H_ORARIO</w:t>
             </w:r>
           </w:p>
         </w:tc>
@@ -1545,7 +1545,7 @@
                 <w:color w:val="FFFFFF" w:themeColor="background1"/>
                 <w:lang w:eastAsia="pt-BR"/>
               </w:rPr>
-              <w:t>HORARIO</w:t>
+              <w:t>T_H_ORARIO</w:t>
             </w:r>
           </w:p>
         </w:tc>
@@ -2647,7 +2647,7 @@
                 <w:color w:val="FFFFFF" w:themeColor="background1"/>
                 <w:lang w:eastAsia="pt-BR"/>
               </w:rPr>
-              <w:t>HORARIO</w:t>
+              <w:t>M_H_ORARIO</w:t>
             </w:r>
           </w:p>
         </w:tc>
@@ -2706,7 +2706,7 @@
                 <w:color w:val="FFFFFF" w:themeColor="background1"/>
                 <w:lang w:eastAsia="pt-BR"/>
               </w:rPr>
-              <w:t>HORARIO</w:t>
+              <w:t>T_H_ORARIO</w:t>
             </w:r>
           </w:p>
         </w:tc>
@@ -3780,7 +3780,7 @@
                 <w:color w:val="FFFFFF" w:themeColor="background1"/>
                 <w:lang w:eastAsia="pt-BR"/>
               </w:rPr>
-              <w:t>HORARIO</w:t>
+              <w:t>M_H_ORARIO</w:t>
             </w:r>
           </w:p>
         </w:tc>
@@ -3839,7 +3839,7 @@
                 <w:color w:val="FFFFFF" w:themeColor="background1"/>
                 <w:lang w:eastAsia="pt-BR"/>
               </w:rPr>
-              <w:t>HORARIO</w:t>
+              <w:t>T_H_ORARIO</w:t>
             </w:r>
           </w:p>
         </w:tc>
@@ -4913,7 +4913,7 @@
                 <w:color w:val="FFFFFF" w:themeColor="background1"/>
                 <w:lang w:eastAsia="pt-BR"/>
               </w:rPr>
-              <w:t>HORARIO</w:t>
+              <w:t>M_H_ORARIO</w:t>
             </w:r>
           </w:p>
         </w:tc>
@@ -4972,7 +4972,7 @@
                 <w:color w:val="FFFFFF" w:themeColor="background1"/>
                 <w:lang w:eastAsia="pt-BR"/>
               </w:rPr>
-              <w:t>HORARIO</w:t>
+              <w:t>T_H_ORARIO</w:t>
             </w:r>
           </w:p>
         </w:tc>
@@ -6080,7 +6080,7 @@
                 <w:color w:val="FFFFFF" w:themeColor="background1"/>
                 <w:lang w:eastAsia="pt-BR"/>
               </w:rPr>
-              <w:t>HORARIO</w:t>
+              <w:t>M_H_ORARIO</w:t>
             </w:r>
           </w:p>
         </w:tc>
@@ -6139,7 +6139,7 @@
                 <w:color w:val="FFFFFF" w:themeColor="background1"/>
                 <w:lang w:eastAsia="pt-BR"/>
               </w:rPr>
-              <w:t>HORARIO</w:t>
+              <w:t>T_H_ORARIO</w:t>
             </w:r>
           </w:p>
         </w:tc>
@@ -7247,7 +7247,7 @@
                 <w:color w:val="FFFFFF" w:themeColor="background1"/>
                 <w:lang w:eastAsia="pt-BR"/>
               </w:rPr>
-              <w:t>HORARIO</w:t>
+              <w:t>M_H_ORARIO</w:t>
             </w:r>
           </w:p>
         </w:tc>
@@ -7306,7 +7306,7 @@
                 <w:color w:val="FFFFFF" w:themeColor="background1"/>
                 <w:lang w:eastAsia="pt-BR"/>
               </w:rPr>
-              <w:t>HORARIO</w:t>
+              <w:t>T_H_ORARIO</w:t>
             </w:r>
           </w:p>
         </w:tc>
@@ -8420,7 +8420,7 @@
                 <w:color w:val="FFFFFF" w:themeColor="background1"/>
                 <w:lang w:eastAsia="pt-BR"/>
               </w:rPr>
-              <w:t>HORARIO</w:t>
+              <w:t>M_H_ORARIO</w:t>
             </w:r>
           </w:p>
         </w:tc>
@@ -8479,7 +8479,7 @@
                 <w:color w:val="FFFFFF" w:themeColor="background1"/>
                 <w:lang w:eastAsia="pt-BR"/>
               </w:rPr>
-              <w:t>HORARIO</w:t>
+              <w:t>T_H_ORARIO</w:t>
             </w:r>
           </w:p>
         </w:tc>
@@ -9601,7 +9601,7 @@
                 <w:color w:val="FFFFFF" w:themeColor="background1"/>
                 <w:lang w:eastAsia="pt-BR"/>
               </w:rPr>
-              <w:t>HORARIO</w:t>
+              <w:t>M_H_ORARIO</w:t>
             </w:r>
           </w:p>
         </w:tc>
@@ -9660,7 +9660,7 @@
                 <w:color w:val="FFFFFF" w:themeColor="background1"/>
                 <w:lang w:eastAsia="pt-BR"/>
               </w:rPr>
-              <w:t>HORARIO</w:t>
+              <w:t>T_H_ORARIO</w:t>
             </w:r>
           </w:p>
         </w:tc>
@@ -10768,7 +10768,7 @@
                 <w:color w:val="FFFFFF" w:themeColor="background1"/>
                 <w:lang w:eastAsia="pt-BR"/>
               </w:rPr>
-              <w:t>HORARIO</w:t>
+              <w:t>M_H_ORARIO</w:t>
             </w:r>
           </w:p>
         </w:tc>
@@ -10827,7 +10827,7 @@
                 <w:color w:val="FFFFFF" w:themeColor="background1"/>
                 <w:lang w:eastAsia="pt-BR"/>
               </w:rPr>
-              <w:t>HORARIO</w:t>
+              <w:t>T_H_ORARIO</w:t>
             </w:r>
           </w:p>
         </w:tc>
@@ -11928,7 +11928,7 @@
                 <w:color w:val="FFFFFF" w:themeColor="background1"/>
                 <w:lang w:eastAsia="pt-BR"/>
               </w:rPr>
-              <w:t>HORARIO</w:t>
+              <w:t>M_H_ORARIO</w:t>
             </w:r>
           </w:p>
         </w:tc>
@@ -11987,7 +11987,7 @@
                 <w:color w:val="FFFFFF" w:themeColor="background1"/>
                 <w:lang w:eastAsia="pt-BR"/>
               </w:rPr>
-              <w:t>HORARIO</w:t>
+              <w:t>T_H_ORARIO</w:t>
             </w:r>
           </w:p>
         </w:tc>
@@ -13095,7 +13095,7 @@
                 <w:color w:val="FFFFFF" w:themeColor="background1"/>
                 <w:lang w:eastAsia="pt-BR"/>
               </w:rPr>
-              <w:t>HORARIO</w:t>
+              <w:t>M_H_ORARIO</w:t>
             </w:r>
           </w:p>
         </w:tc>
@@ -13154,7 +13154,7 @@
                 <w:color w:val="FFFFFF" w:themeColor="background1"/>
                 <w:lang w:eastAsia="pt-BR"/>
               </w:rPr>
-              <w:t>HORARIO</w:t>
+              <w:t>T_H_ORARIO</w:t>
             </w:r>
           </w:p>
         </w:tc>

</xml_diff>